<commit_message>
Improve download error UX and checklist row rendering
</commit_message>
<xml_diff>
--- a/content/templates/closing-checklist/template.docx
+++ b/content/templates/closing-checklist/template.docx
@@ -250,100 +250,100 @@
                 <w:sz w:val="20"/>
                 <w:szCs w:val="20"/>
               </w:rPr>
-              <w:t xml:space="preserve">{$m.name}</w:t>
-            </w:r>
-          </w:p>
-        </w:tc>
-        <w:tc>
-          <w:tcPr>
-            <w:tcBorders>
-              <w:top w:val="single" w:color="C7C7C7" w:sz="4"/>
-              <w:left w:val="nil" w:color="FFFFFF" w:sz="0"/>
-              <w:bottom w:val="single" w:color="C7C7C7" w:sz="4"/>
-              <w:right w:val="nil" w:color="FFFFFF" w:sz="0"/>
-            </w:tcBorders>
-            <w:tcMar>
-              <w:top w:type="dxa" w:w="115"/>
-              <w:left w:type="dxa" w:w="115"/>
-              <w:bottom w:type="dxa" w:w="115"/>
-              <w:right w:type="dxa" w:w="115"/>
-            </w:tcMar>
-            <w:vAlign w:val="center"/>
-          </w:tcPr>
-          <w:p>
-            <w:pPr>
-              <w:spacing w:after="0" w:line="340"/>
-            </w:pPr>
-            <w:r>
-              <w:rPr>
-                <w:rFonts w:ascii="Arial" w:cs="Arial" w:eastAsia="Arial" w:hAnsi="Arial"/>
-                <w:color w:val="1D2021"/>
-                <w:sz w:val="20"/>
-                <w:szCs w:val="20"/>
-              </w:rPr>
-              <w:t xml:space="preserve">{$m.organization}</w:t>
-            </w:r>
-          </w:p>
-        </w:tc>
-        <w:tc>
-          <w:tcPr>
-            <w:tcBorders>
-              <w:top w:val="single" w:color="C7C7C7" w:sz="4"/>
-              <w:left w:val="nil" w:color="FFFFFF" w:sz="0"/>
-              <w:bottom w:val="single" w:color="C7C7C7" w:sz="4"/>
-              <w:right w:val="nil" w:color="FFFFFF" w:sz="0"/>
-            </w:tcBorders>
-            <w:tcMar>
-              <w:top w:type="dxa" w:w="115"/>
-              <w:left w:type="dxa" w:w="115"/>
-              <w:bottom w:type="dxa" w:w="115"/>
-              <w:right w:type="dxa" w:w="115"/>
-            </w:tcMar>
-            <w:vAlign w:val="center"/>
-          </w:tcPr>
-          <w:p>
-            <w:pPr>
-              <w:spacing w:after="0" w:line="340"/>
-            </w:pPr>
-            <w:r>
-              <w:rPr>
-                <w:rFonts w:ascii="Arial" w:cs="Arial" w:eastAsia="Arial" w:hAnsi="Arial"/>
-                <w:color w:val="1D2021"/>
-                <w:sz w:val="20"/>
-                <w:szCs w:val="20"/>
-              </w:rPr>
-              <w:t xml:space="preserve">{$m.role}</w:t>
-            </w:r>
-          </w:p>
-        </w:tc>
-        <w:tc>
-          <w:tcPr>
-            <w:tcBorders>
-              <w:top w:val="single" w:color="C7C7C7" w:sz="4"/>
-              <w:left w:val="nil" w:color="FFFFFF" w:sz="0"/>
-              <w:bottom w:val="single" w:color="C7C7C7" w:sz="4"/>
-              <w:right w:val="nil" w:color="FFFFFF" w:sz="0"/>
-            </w:tcBorders>
-            <w:tcMar>
-              <w:top w:type="dxa" w:w="115"/>
-              <w:left w:type="dxa" w:w="115"/>
-              <w:bottom w:type="dxa" w:w="115"/>
-              <w:right w:type="dxa" w:w="115"/>
-            </w:tcMar>
-            <w:vAlign w:val="center"/>
-          </w:tcPr>
-          <w:p>
-            <w:pPr>
-              <w:spacing w:after="0" w:line="340"/>
-            </w:pPr>
-            <w:r>
-              <w:rPr>
-                <w:rFonts w:ascii="Arial" w:cs="Arial" w:eastAsia="Arial" w:hAnsi="Arial"/>
-                <w:color w:val="1D2021"/>
-                <w:sz w:val="20"/>
-                <w:szCs w:val="20"/>
-              </w:rPr>
-              <w:t xml:space="preserve">{$m.email}</w:t>
+              <w:t xml:space="preserve"/>
+            </w:r>
+          </w:p>
+        </w:tc>
+        <w:tc>
+          <w:tcPr>
+            <w:tcBorders>
+              <w:top w:val="single" w:color="C7C7C7" w:sz="4"/>
+              <w:left w:val="nil" w:color="FFFFFF" w:sz="0"/>
+              <w:bottom w:val="single" w:color="C7C7C7" w:sz="4"/>
+              <w:right w:val="nil" w:color="FFFFFF" w:sz="0"/>
+            </w:tcBorders>
+            <w:tcMar>
+              <w:top w:type="dxa" w:w="115"/>
+              <w:left w:type="dxa" w:w="115"/>
+              <w:bottom w:type="dxa" w:w="115"/>
+              <w:right w:type="dxa" w:w="115"/>
+            </w:tcMar>
+            <w:vAlign w:val="center"/>
+          </w:tcPr>
+          <w:p>
+            <w:pPr>
+              <w:spacing w:after="0" w:line="340"/>
+            </w:pPr>
+            <w:r>
+              <w:rPr>
+                <w:rFonts w:ascii="Arial" w:cs="Arial" w:eastAsia="Arial" w:hAnsi="Arial"/>
+                <w:color w:val="1D2021"/>
+                <w:sz w:val="20"/>
+                <w:szCs w:val="20"/>
+              </w:rPr>
+              <w:t xml:space="preserve"/>
+            </w:r>
+          </w:p>
+        </w:tc>
+        <w:tc>
+          <w:tcPr>
+            <w:tcBorders>
+              <w:top w:val="single" w:color="C7C7C7" w:sz="4"/>
+              <w:left w:val="nil" w:color="FFFFFF" w:sz="0"/>
+              <w:bottom w:val="single" w:color="C7C7C7" w:sz="4"/>
+              <w:right w:val="nil" w:color="FFFFFF" w:sz="0"/>
+            </w:tcBorders>
+            <w:tcMar>
+              <w:top w:type="dxa" w:w="115"/>
+              <w:left w:type="dxa" w:w="115"/>
+              <w:bottom w:type="dxa" w:w="115"/>
+              <w:right w:type="dxa" w:w="115"/>
+            </w:tcMar>
+            <w:vAlign w:val="center"/>
+          </w:tcPr>
+          <w:p>
+            <w:pPr>
+              <w:spacing w:after="0" w:line="340"/>
+            </w:pPr>
+            <w:r>
+              <w:rPr>
+                <w:rFonts w:ascii="Arial" w:cs="Arial" w:eastAsia="Arial" w:hAnsi="Arial"/>
+                <w:color w:val="1D2021"/>
+                <w:sz w:val="20"/>
+                <w:szCs w:val="20"/>
+              </w:rPr>
+              <w:t xml:space="preserve"/>
+            </w:r>
+          </w:p>
+        </w:tc>
+        <w:tc>
+          <w:tcPr>
+            <w:tcBorders>
+              <w:top w:val="single" w:color="C7C7C7" w:sz="4"/>
+              <w:left w:val="nil" w:color="FFFFFF" w:sz="0"/>
+              <w:bottom w:val="single" w:color="C7C7C7" w:sz="4"/>
+              <w:right w:val="nil" w:color="FFFFFF" w:sz="0"/>
+            </w:tcBorders>
+            <w:tcMar>
+              <w:top w:type="dxa" w:w="115"/>
+              <w:left w:type="dxa" w:w="115"/>
+              <w:bottom w:type="dxa" w:w="115"/>
+              <w:right w:type="dxa" w:w="115"/>
+            </w:tcMar>
+            <w:vAlign w:val="center"/>
+          </w:tcPr>
+          <w:p>
+            <w:pPr>
+              <w:spacing w:after="0" w:line="340"/>
+            </w:pPr>
+            <w:r>
+              <w:rPr>
+                <w:rFonts w:ascii="Arial" w:cs="Arial" w:eastAsia="Arial" w:hAnsi="Arial"/>
+                <w:color w:val="1D2021"/>
+                <w:sz w:val="20"/>
+                <w:szCs w:val="20"/>
+              </w:rPr>
+              <w:t xml:space="preserve"/>
             </w:r>
             <w:r>
               <w:rPr>
@@ -352,7 +352,301 @@
                 <w:sz w:val="2"/>
                 <w:szCs w:val="2"/>
               </w:rPr>
+              <w:t xml:space="preserve"/>
+            </w:r>
+          </w:p>
+        </w:tc>
+      </w:tr>
+      <w:tr>
+        <w:trPr>
+          <w:trHeight w:val="500" w:hRule="atLeast"/>
+        </w:trPr>
+        <w:tc>
+          <w:tcPr>
+            <w:tcBorders>
+              <w:top w:val="single" w:color="C7C7C7" w:sz="4"/>
+              <w:left w:val="nil" w:color="FFFFFF" w:sz="0"/>
+              <w:bottom w:val="single" w:color="C7C7C7" w:sz="4"/>
+              <w:right w:val="nil" w:color="FFFFFF" w:sz="0"/>
+            </w:tcBorders>
+            <w:tcMar>
+              <w:top w:type="dxa" w:w="115"/>
+              <w:left w:type="dxa" w:w="115"/>
+              <w:bottom w:type="dxa" w:w="115"/>
+              <w:right w:type="dxa" w:w="115"/>
+            </w:tcMar>
+            <w:vAlign w:val="center"/>
+          </w:tcPr>
+          <w:p>
+            <w:pPr>
+              <w:spacing w:after="0" w:line="340"/>
+            </w:pPr>
+            <w:r>
+              <w:rPr>
+                <w:rFonts w:ascii="Arial" w:cs="Arial" w:eastAsia="Arial" w:hAnsi="Arial"/>
+                <w:color w:val="1D2021"/>
+                <w:sz w:val="2"/>
+                <w:szCs w:val="2"/>
+              </w:rPr>
+              <w:t xml:space="preserve"/>
+            </w:r>
+            <w:r>
+              <w:rPr>
+                <w:rFonts w:ascii="Arial" w:cs="Arial" w:eastAsia="Arial" w:hAnsi="Arial"/>
+                <w:color w:val="1D2021"/>
+                <w:sz w:val="20"/>
+                <w:szCs w:val="20"/>
+              </w:rPr>
+              <w:t xml:space="preserve">{$m.name}</w:t>
+            </w:r>
+          </w:p>
+        </w:tc>
+        <w:tc>
+          <w:tcPr>
+            <w:tcBorders>
+              <w:top w:val="single" w:color="C7C7C7" w:sz="4"/>
+              <w:left w:val="nil" w:color="FFFFFF" w:sz="0"/>
+              <w:bottom w:val="single" w:color="C7C7C7" w:sz="4"/>
+              <w:right w:val="nil" w:color="FFFFFF" w:sz="0"/>
+            </w:tcBorders>
+            <w:tcMar>
+              <w:top w:type="dxa" w:w="115"/>
+              <w:left w:type="dxa" w:w="115"/>
+              <w:bottom w:type="dxa" w:w="115"/>
+              <w:right w:type="dxa" w:w="115"/>
+            </w:tcMar>
+            <w:vAlign w:val="center"/>
+          </w:tcPr>
+          <w:p>
+            <w:pPr>
+              <w:spacing w:after="0" w:line="340"/>
+            </w:pPr>
+            <w:r>
+              <w:rPr>
+                <w:rFonts w:ascii="Arial" w:cs="Arial" w:eastAsia="Arial" w:hAnsi="Arial"/>
+                <w:color w:val="1D2021"/>
+                <w:sz w:val="20"/>
+                <w:szCs w:val="20"/>
+              </w:rPr>
+              <w:t xml:space="preserve">{$m.organization}</w:t>
+            </w:r>
+          </w:p>
+        </w:tc>
+        <w:tc>
+          <w:tcPr>
+            <w:tcBorders>
+              <w:top w:val="single" w:color="C7C7C7" w:sz="4"/>
+              <w:left w:val="nil" w:color="FFFFFF" w:sz="0"/>
+              <w:bottom w:val="single" w:color="C7C7C7" w:sz="4"/>
+              <w:right w:val="nil" w:color="FFFFFF" w:sz="0"/>
+            </w:tcBorders>
+            <w:tcMar>
+              <w:top w:type="dxa" w:w="115"/>
+              <w:left w:type="dxa" w:w="115"/>
+              <w:bottom w:type="dxa" w:w="115"/>
+              <w:right w:type="dxa" w:w="115"/>
+            </w:tcMar>
+            <w:vAlign w:val="center"/>
+          </w:tcPr>
+          <w:p>
+            <w:pPr>
+              <w:spacing w:after="0" w:line="340"/>
+            </w:pPr>
+            <w:r>
+              <w:rPr>
+                <w:rFonts w:ascii="Arial" w:cs="Arial" w:eastAsia="Arial" w:hAnsi="Arial"/>
+                <w:color w:val="1D2021"/>
+                <w:sz w:val="20"/>
+                <w:szCs w:val="20"/>
+              </w:rPr>
+              <w:t xml:space="preserve">{$m.role}</w:t>
+            </w:r>
+          </w:p>
+        </w:tc>
+        <w:tc>
+          <w:tcPr>
+            <w:tcBorders>
+              <w:top w:val="single" w:color="C7C7C7" w:sz="4"/>
+              <w:left w:val="nil" w:color="FFFFFF" w:sz="0"/>
+              <w:bottom w:val="single" w:color="C7C7C7" w:sz="4"/>
+              <w:right w:val="nil" w:color="FFFFFF" w:sz="0"/>
+            </w:tcBorders>
+            <w:tcMar>
+              <w:top w:type="dxa" w:w="115"/>
+              <w:left w:type="dxa" w:w="115"/>
+              <w:bottom w:type="dxa" w:w="115"/>
+              <w:right w:type="dxa" w:w="115"/>
+            </w:tcMar>
+            <w:vAlign w:val="center"/>
+          </w:tcPr>
+          <w:p>
+            <w:pPr>
+              <w:spacing w:after="0" w:line="340"/>
+            </w:pPr>
+            <w:r>
+              <w:rPr>
+                <w:rFonts w:ascii="Arial" w:cs="Arial" w:eastAsia="Arial" w:hAnsi="Arial"/>
+                <w:color w:val="1D2021"/>
+                <w:sz w:val="20"/>
+                <w:szCs w:val="20"/>
+              </w:rPr>
+              <w:t xml:space="preserve">{$m.email}</w:t>
+            </w:r>
+            <w:r>
+              <w:rPr>
+                <w:rFonts w:ascii="Arial" w:cs="Arial" w:eastAsia="Arial" w:hAnsi="Arial"/>
+                <w:color w:val="1D2021"/>
+                <w:sz w:val="2"/>
+                <w:szCs w:val="2"/>
+              </w:rPr>
+              <w:t xml:space="preserve"/>
+            </w:r>
+          </w:p>
+        </w:tc>
+      </w:tr>
+      <w:tr>
+        <w:trPr>
+          <w:trHeight w:val="500" w:hRule="atLeast"/>
+        </w:trPr>
+        <w:tc>
+          <w:tcPr>
+            <w:tcBorders>
+              <w:top w:val="single" w:color="C7C7C7" w:sz="4"/>
+              <w:left w:val="nil" w:color="FFFFFF" w:sz="0"/>
+              <w:bottom w:val="single" w:color="C7C7C7" w:sz="4"/>
+              <w:right w:val="nil" w:color="FFFFFF" w:sz="0"/>
+            </w:tcBorders>
+            <w:tcMar>
+              <w:top w:type="dxa" w:w="115"/>
+              <w:left w:type="dxa" w:w="115"/>
+              <w:bottom w:type="dxa" w:w="115"/>
+              <w:right w:type="dxa" w:w="115"/>
+            </w:tcMar>
+            <w:vAlign w:val="center"/>
+          </w:tcPr>
+          <w:p>
+            <w:pPr>
+              <w:spacing w:after="0" w:line="340"/>
+            </w:pPr>
+            <w:r>
+              <w:rPr>
+                <w:rFonts w:ascii="Arial" w:cs="Arial" w:eastAsia="Arial" w:hAnsi="Arial"/>
+                <w:color w:val="1D2021"/>
+                <w:sz w:val="2"/>
+                <w:szCs w:val="2"/>
+              </w:rPr>
               <w:t xml:space="preserve">{END-FOR m}</w:t>
+            </w:r>
+            <w:r>
+              <w:rPr>
+                <w:rFonts w:ascii="Arial" w:cs="Arial" w:eastAsia="Arial" w:hAnsi="Arial"/>
+                <w:color w:val="1D2021"/>
+                <w:sz w:val="20"/>
+                <w:szCs w:val="20"/>
+              </w:rPr>
+              <w:t xml:space="preserve"/>
+            </w:r>
+          </w:p>
+        </w:tc>
+        <w:tc>
+          <w:tcPr>
+            <w:tcBorders>
+              <w:top w:val="single" w:color="C7C7C7" w:sz="4"/>
+              <w:left w:val="nil" w:color="FFFFFF" w:sz="0"/>
+              <w:bottom w:val="single" w:color="C7C7C7" w:sz="4"/>
+              <w:right w:val="nil" w:color="FFFFFF" w:sz="0"/>
+            </w:tcBorders>
+            <w:tcMar>
+              <w:top w:type="dxa" w:w="115"/>
+              <w:left w:type="dxa" w:w="115"/>
+              <w:bottom w:type="dxa" w:w="115"/>
+              <w:right w:type="dxa" w:w="115"/>
+            </w:tcMar>
+            <w:vAlign w:val="center"/>
+          </w:tcPr>
+          <w:p>
+            <w:pPr>
+              <w:spacing w:after="0" w:line="340"/>
+            </w:pPr>
+            <w:r>
+              <w:rPr>
+                <w:rFonts w:ascii="Arial" w:cs="Arial" w:eastAsia="Arial" w:hAnsi="Arial"/>
+                <w:color w:val="1D2021"/>
+                <w:sz w:val="20"/>
+                <w:szCs w:val="20"/>
+              </w:rPr>
+              <w:t xml:space="preserve"/>
+            </w:r>
+          </w:p>
+        </w:tc>
+        <w:tc>
+          <w:tcPr>
+            <w:tcBorders>
+              <w:top w:val="single" w:color="C7C7C7" w:sz="4"/>
+              <w:left w:val="nil" w:color="FFFFFF" w:sz="0"/>
+              <w:bottom w:val="single" w:color="C7C7C7" w:sz="4"/>
+              <w:right w:val="nil" w:color="FFFFFF" w:sz="0"/>
+            </w:tcBorders>
+            <w:tcMar>
+              <w:top w:type="dxa" w:w="115"/>
+              <w:left w:type="dxa" w:w="115"/>
+              <w:bottom w:type="dxa" w:w="115"/>
+              <w:right w:type="dxa" w:w="115"/>
+            </w:tcMar>
+            <w:vAlign w:val="center"/>
+          </w:tcPr>
+          <w:p>
+            <w:pPr>
+              <w:spacing w:after="0" w:line="340"/>
+            </w:pPr>
+            <w:r>
+              <w:rPr>
+                <w:rFonts w:ascii="Arial" w:cs="Arial" w:eastAsia="Arial" w:hAnsi="Arial"/>
+                <w:color w:val="1D2021"/>
+                <w:sz w:val="20"/>
+                <w:szCs w:val="20"/>
+              </w:rPr>
+              <w:t xml:space="preserve"/>
+            </w:r>
+          </w:p>
+        </w:tc>
+        <w:tc>
+          <w:tcPr>
+            <w:tcBorders>
+              <w:top w:val="single" w:color="C7C7C7" w:sz="4"/>
+              <w:left w:val="nil" w:color="FFFFFF" w:sz="0"/>
+              <w:bottom w:val="single" w:color="C7C7C7" w:sz="4"/>
+              <w:right w:val="nil" w:color="FFFFFF" w:sz="0"/>
+            </w:tcBorders>
+            <w:tcMar>
+              <w:top w:type="dxa" w:w="115"/>
+              <w:left w:type="dxa" w:w="115"/>
+              <w:bottom w:type="dxa" w:w="115"/>
+              <w:right w:type="dxa" w:w="115"/>
+            </w:tcMar>
+            <w:vAlign w:val="center"/>
+          </w:tcPr>
+          <w:p>
+            <w:pPr>
+              <w:spacing w:after="0" w:line="340"/>
+            </w:pPr>
+            <w:r>
+              <w:rPr>
+                <w:rFonts w:ascii="Arial" w:cs="Arial" w:eastAsia="Arial" w:hAnsi="Arial"/>
+                <w:color w:val="1D2021"/>
+                <w:sz w:val="20"/>
+                <w:szCs w:val="20"/>
+              </w:rPr>
+              <w:t xml:space="preserve"/>
+            </w:r>
+            <w:r>
+              <w:rPr>
+                <w:rFonts w:ascii="Arial" w:cs="Arial" w:eastAsia="Arial" w:hAnsi="Arial"/>
+                <w:color w:val="1D2021"/>
+                <w:sz w:val="2"/>
+                <w:szCs w:val="2"/>
+              </w:rPr>
+              <w:t xml:space="preserve"/>
             </w:r>
           </w:p>
         </w:tc>
@@ -511,38 +805,38 @@
                 <w:sz w:val="20"/>
                 <w:szCs w:val="20"/>
               </w:rPr>
-              <w:t xml:space="preserve">{$d.document_name}</w:t>
-            </w:r>
-          </w:p>
-        </w:tc>
-        <w:tc>
-          <w:tcPr>
-            <w:tcBorders>
-              <w:top w:val="single" w:color="C7C7C7" w:sz="4"/>
-              <w:left w:val="nil" w:color="FFFFFF" w:sz="0"/>
-              <w:bottom w:val="single" w:color="C7C7C7" w:sz="4"/>
-              <w:right w:val="nil" w:color="FFFFFF" w:sz="0"/>
-            </w:tcBorders>
-            <w:tcMar>
-              <w:top w:type="dxa" w:w="115"/>
-              <w:left w:type="dxa" w:w="115"/>
-              <w:bottom w:type="dxa" w:w="115"/>
-              <w:right w:type="dxa" w:w="115"/>
-            </w:tcMar>
-            <w:vAlign w:val="center"/>
-          </w:tcPr>
-          <w:p>
-            <w:pPr>
-              <w:spacing w:after="0" w:line="340"/>
-            </w:pPr>
-            <w:r>
-              <w:rPr>
-                <w:rFonts w:ascii="Arial" w:cs="Arial" w:eastAsia="Arial" w:hAnsi="Arial"/>
-                <w:color w:val="1D2021"/>
-                <w:sz w:val="20"/>
-                <w:szCs w:val="20"/>
-              </w:rPr>
-              <w:t xml:space="preserve">{$d.status}</w:t>
+              <w:t xml:space="preserve"/>
+            </w:r>
+          </w:p>
+        </w:tc>
+        <w:tc>
+          <w:tcPr>
+            <w:tcBorders>
+              <w:top w:val="single" w:color="C7C7C7" w:sz="4"/>
+              <w:left w:val="nil" w:color="FFFFFF" w:sz="0"/>
+              <w:bottom w:val="single" w:color="C7C7C7" w:sz="4"/>
+              <w:right w:val="nil" w:color="FFFFFF" w:sz="0"/>
+            </w:tcBorders>
+            <w:tcMar>
+              <w:top w:type="dxa" w:w="115"/>
+              <w:left w:type="dxa" w:w="115"/>
+              <w:bottom w:type="dxa" w:w="115"/>
+              <w:right w:type="dxa" w:w="115"/>
+            </w:tcMar>
+            <w:vAlign w:val="center"/>
+          </w:tcPr>
+          <w:p>
+            <w:pPr>
+              <w:spacing w:after="0" w:line="340"/>
+            </w:pPr>
+            <w:r>
+              <w:rPr>
+                <w:rFonts w:ascii="Arial" w:cs="Arial" w:eastAsia="Arial" w:hAnsi="Arial"/>
+                <w:color w:val="1D2021"/>
+                <w:sz w:val="20"/>
+                <w:szCs w:val="20"/>
+              </w:rPr>
+              <w:t xml:space="preserve"/>
             </w:r>
             <w:r>
               <w:rPr>
@@ -551,7 +845,177 @@
                 <w:sz w:val="2"/>
                 <w:szCs w:val="2"/>
               </w:rPr>
+              <w:t xml:space="preserve"/>
+            </w:r>
+          </w:p>
+        </w:tc>
+      </w:tr>
+      <w:tr>
+        <w:trPr>
+          <w:trHeight w:val="500" w:hRule="atLeast"/>
+        </w:trPr>
+        <w:tc>
+          <w:tcPr>
+            <w:tcBorders>
+              <w:top w:val="single" w:color="C7C7C7" w:sz="4"/>
+              <w:left w:val="nil" w:color="FFFFFF" w:sz="0"/>
+              <w:bottom w:val="single" w:color="C7C7C7" w:sz="4"/>
+              <w:right w:val="nil" w:color="FFFFFF" w:sz="0"/>
+            </w:tcBorders>
+            <w:tcMar>
+              <w:top w:type="dxa" w:w="115"/>
+              <w:left w:type="dxa" w:w="115"/>
+              <w:bottom w:type="dxa" w:w="115"/>
+              <w:right w:type="dxa" w:w="115"/>
+            </w:tcMar>
+            <w:vAlign w:val="center"/>
+          </w:tcPr>
+          <w:p>
+            <w:pPr>
+              <w:spacing w:after="0" w:line="340"/>
+            </w:pPr>
+            <w:r>
+              <w:rPr>
+                <w:rFonts w:ascii="Arial" w:cs="Arial" w:eastAsia="Arial" w:hAnsi="Arial"/>
+                <w:color w:val="1D2021"/>
+                <w:sz w:val="2"/>
+                <w:szCs w:val="2"/>
+              </w:rPr>
+              <w:t xml:space="preserve"/>
+            </w:r>
+            <w:r>
+              <w:rPr>
+                <w:rFonts w:ascii="Arial" w:cs="Arial" w:eastAsia="Arial" w:hAnsi="Arial"/>
+                <w:color w:val="1D2021"/>
+                <w:sz w:val="20"/>
+                <w:szCs w:val="20"/>
+              </w:rPr>
+              <w:t xml:space="preserve">{$d.document_name}</w:t>
+            </w:r>
+          </w:p>
+        </w:tc>
+        <w:tc>
+          <w:tcPr>
+            <w:tcBorders>
+              <w:top w:val="single" w:color="C7C7C7" w:sz="4"/>
+              <w:left w:val="nil" w:color="FFFFFF" w:sz="0"/>
+              <w:bottom w:val="single" w:color="C7C7C7" w:sz="4"/>
+              <w:right w:val="nil" w:color="FFFFFF" w:sz="0"/>
+            </w:tcBorders>
+            <w:tcMar>
+              <w:top w:type="dxa" w:w="115"/>
+              <w:left w:type="dxa" w:w="115"/>
+              <w:bottom w:type="dxa" w:w="115"/>
+              <w:right w:type="dxa" w:w="115"/>
+            </w:tcMar>
+            <w:vAlign w:val="center"/>
+          </w:tcPr>
+          <w:p>
+            <w:pPr>
+              <w:spacing w:after="0" w:line="340"/>
+            </w:pPr>
+            <w:r>
+              <w:rPr>
+                <w:rFonts w:ascii="Arial" w:cs="Arial" w:eastAsia="Arial" w:hAnsi="Arial"/>
+                <w:color w:val="1D2021"/>
+                <w:sz w:val="20"/>
+                <w:szCs w:val="20"/>
+              </w:rPr>
+              <w:t xml:space="preserve">{$d.status}</w:t>
+            </w:r>
+            <w:r>
+              <w:rPr>
+                <w:rFonts w:ascii="Arial" w:cs="Arial" w:eastAsia="Arial" w:hAnsi="Arial"/>
+                <w:color w:val="1D2021"/>
+                <w:sz w:val="2"/>
+                <w:szCs w:val="2"/>
+              </w:rPr>
+              <w:t xml:space="preserve"/>
+            </w:r>
+          </w:p>
+        </w:tc>
+      </w:tr>
+      <w:tr>
+        <w:trPr>
+          <w:trHeight w:val="500" w:hRule="atLeast"/>
+        </w:trPr>
+        <w:tc>
+          <w:tcPr>
+            <w:tcBorders>
+              <w:top w:val="single" w:color="C7C7C7" w:sz="4"/>
+              <w:left w:val="nil" w:color="FFFFFF" w:sz="0"/>
+              <w:bottom w:val="single" w:color="C7C7C7" w:sz="4"/>
+              <w:right w:val="nil" w:color="FFFFFF" w:sz="0"/>
+            </w:tcBorders>
+            <w:tcMar>
+              <w:top w:type="dxa" w:w="115"/>
+              <w:left w:type="dxa" w:w="115"/>
+              <w:bottom w:type="dxa" w:w="115"/>
+              <w:right w:type="dxa" w:w="115"/>
+            </w:tcMar>
+            <w:vAlign w:val="center"/>
+          </w:tcPr>
+          <w:p>
+            <w:pPr>
+              <w:spacing w:after="0" w:line="340"/>
+            </w:pPr>
+            <w:r>
+              <w:rPr>
+                <w:rFonts w:ascii="Arial" w:cs="Arial" w:eastAsia="Arial" w:hAnsi="Arial"/>
+                <w:color w:val="1D2021"/>
+                <w:sz w:val="2"/>
+                <w:szCs w:val="2"/>
+              </w:rPr>
               <w:t xml:space="preserve">{END-FOR d}</w:t>
+            </w:r>
+            <w:r>
+              <w:rPr>
+                <w:rFonts w:ascii="Arial" w:cs="Arial" w:eastAsia="Arial" w:hAnsi="Arial"/>
+                <w:color w:val="1D2021"/>
+                <w:sz w:val="20"/>
+                <w:szCs w:val="20"/>
+              </w:rPr>
+              <w:t xml:space="preserve"/>
+            </w:r>
+          </w:p>
+        </w:tc>
+        <w:tc>
+          <w:tcPr>
+            <w:tcBorders>
+              <w:top w:val="single" w:color="C7C7C7" w:sz="4"/>
+              <w:left w:val="nil" w:color="FFFFFF" w:sz="0"/>
+              <w:bottom w:val="single" w:color="C7C7C7" w:sz="4"/>
+              <w:right w:val="nil" w:color="FFFFFF" w:sz="0"/>
+            </w:tcBorders>
+            <w:tcMar>
+              <w:top w:type="dxa" w:w="115"/>
+              <w:left w:type="dxa" w:w="115"/>
+              <w:bottom w:type="dxa" w:w="115"/>
+              <w:right w:type="dxa" w:w="115"/>
+            </w:tcMar>
+            <w:vAlign w:val="center"/>
+          </w:tcPr>
+          <w:p>
+            <w:pPr>
+              <w:spacing w:after="0" w:line="340"/>
+            </w:pPr>
+            <w:r>
+              <w:rPr>
+                <w:rFonts w:ascii="Arial" w:cs="Arial" w:eastAsia="Arial" w:hAnsi="Arial"/>
+                <w:color w:val="1D2021"/>
+                <w:sz w:val="20"/>
+                <w:szCs w:val="20"/>
+              </w:rPr>
+              <w:t xml:space="preserve"/>
+            </w:r>
+            <w:r>
+              <w:rPr>
+                <w:rFonts w:ascii="Arial" w:cs="Arial" w:eastAsia="Arial" w:hAnsi="Arial"/>
+                <w:color w:val="1D2021"/>
+                <w:sz w:val="2"/>
+                <w:szCs w:val="2"/>
+              </w:rPr>
+              <w:t xml:space="preserve"/>
             </w:r>
           </w:p>
         </w:tc>
@@ -815,131 +1279,131 @@
                 <w:sz w:val="20"/>
                 <w:szCs w:val="20"/>
               </w:rPr>
-              <w:t xml:space="preserve">{$a.item_id}</w:t>
-            </w:r>
-          </w:p>
-        </w:tc>
-        <w:tc>
-          <w:tcPr>
-            <w:tcBorders>
-              <w:top w:val="single" w:color="C7C7C7" w:sz="4"/>
-              <w:left w:val="nil" w:color="FFFFFF" w:sz="0"/>
-              <w:bottom w:val="single" w:color="C7C7C7" w:sz="4"/>
-              <w:right w:val="nil" w:color="FFFFFF" w:sz="0"/>
-            </w:tcBorders>
-            <w:tcMar>
-              <w:top w:type="dxa" w:w="115"/>
-              <w:left w:type="dxa" w:w="115"/>
-              <w:bottom w:type="dxa" w:w="115"/>
-              <w:right w:type="dxa" w:w="115"/>
-            </w:tcMar>
-            <w:vAlign w:val="center"/>
-          </w:tcPr>
-          <w:p>
-            <w:pPr>
-              <w:spacing w:after="0" w:line="340"/>
-            </w:pPr>
-            <w:r>
-              <w:rPr>
-                <w:rFonts w:ascii="Arial" w:cs="Arial" w:eastAsia="Arial" w:hAnsi="Arial"/>
-                <w:color w:val="1D2021"/>
-                <w:sz w:val="20"/>
-                <w:szCs w:val="20"/>
-              </w:rPr>
-              <w:t xml:space="preserve">{$a.description}</w:t>
-            </w:r>
-          </w:p>
-        </w:tc>
-        <w:tc>
-          <w:tcPr>
-            <w:tcBorders>
-              <w:top w:val="single" w:color="C7C7C7" w:sz="4"/>
-              <w:left w:val="nil" w:color="FFFFFF" w:sz="0"/>
-              <w:bottom w:val="single" w:color="C7C7C7" w:sz="4"/>
-              <w:right w:val="nil" w:color="FFFFFF" w:sz="0"/>
-            </w:tcBorders>
-            <w:tcMar>
-              <w:top w:type="dxa" w:w="115"/>
-              <w:left w:type="dxa" w:w="115"/>
-              <w:bottom w:type="dxa" w:w="115"/>
-              <w:right w:type="dxa" w:w="115"/>
-            </w:tcMar>
-            <w:vAlign w:val="center"/>
-          </w:tcPr>
-          <w:p>
-            <w:pPr>
-              <w:spacing w:after="0" w:line="340"/>
-            </w:pPr>
-            <w:r>
-              <w:rPr>
-                <w:rFonts w:ascii="Arial" w:cs="Arial" w:eastAsia="Arial" w:hAnsi="Arial"/>
-                <w:color w:val="1D2021"/>
-                <w:sz w:val="20"/>
-                <w:szCs w:val="20"/>
-              </w:rPr>
-              <w:t xml:space="preserve">{$a.status}</w:t>
-            </w:r>
-          </w:p>
-        </w:tc>
-        <w:tc>
-          <w:tcPr>
-            <w:tcBorders>
-              <w:top w:val="single" w:color="C7C7C7" w:sz="4"/>
-              <w:left w:val="nil" w:color="FFFFFF" w:sz="0"/>
-              <w:bottom w:val="single" w:color="C7C7C7" w:sz="4"/>
-              <w:right w:val="nil" w:color="FFFFFF" w:sz="0"/>
-            </w:tcBorders>
-            <w:tcMar>
-              <w:top w:type="dxa" w:w="115"/>
-              <w:left w:type="dxa" w:w="115"/>
-              <w:bottom w:type="dxa" w:w="115"/>
-              <w:right w:type="dxa" w:w="115"/>
-            </w:tcMar>
-            <w:vAlign w:val="center"/>
-          </w:tcPr>
-          <w:p>
-            <w:pPr>
-              <w:spacing w:after="0" w:line="340"/>
-            </w:pPr>
-            <w:r>
-              <w:rPr>
-                <w:rFonts w:ascii="Arial" w:cs="Arial" w:eastAsia="Arial" w:hAnsi="Arial"/>
-                <w:color w:val="1D2021"/>
-                <w:sz w:val="20"/>
-                <w:szCs w:val="20"/>
-              </w:rPr>
-              <w:t xml:space="preserve">{$a.assigned_to.organization}</w:t>
-            </w:r>
-          </w:p>
-        </w:tc>
-        <w:tc>
-          <w:tcPr>
-            <w:tcBorders>
-              <w:top w:val="single" w:color="C7C7C7" w:sz="4"/>
-              <w:left w:val="nil" w:color="FFFFFF" w:sz="0"/>
-              <w:bottom w:val="single" w:color="C7C7C7" w:sz="4"/>
-              <w:right w:val="nil" w:color="FFFFFF" w:sz="0"/>
-            </w:tcBorders>
-            <w:tcMar>
-              <w:top w:type="dxa" w:w="115"/>
-              <w:left w:type="dxa" w:w="115"/>
-              <w:bottom w:type="dxa" w:w="115"/>
-              <w:right w:type="dxa" w:w="115"/>
-            </w:tcMar>
-            <w:vAlign w:val="center"/>
-          </w:tcPr>
-          <w:p>
-            <w:pPr>
-              <w:spacing w:after="0" w:line="340"/>
-            </w:pPr>
-            <w:r>
-              <w:rPr>
-                <w:rFonts w:ascii="Arial" w:cs="Arial" w:eastAsia="Arial" w:hAnsi="Arial"/>
-                <w:color w:val="1D2021"/>
-                <w:sz w:val="20"/>
-                <w:szCs w:val="20"/>
-              </w:rPr>
-              <w:t xml:space="preserve">{$a.due_date}</w:t>
+              <w:t xml:space="preserve"/>
+            </w:r>
+          </w:p>
+        </w:tc>
+        <w:tc>
+          <w:tcPr>
+            <w:tcBorders>
+              <w:top w:val="single" w:color="C7C7C7" w:sz="4"/>
+              <w:left w:val="nil" w:color="FFFFFF" w:sz="0"/>
+              <w:bottom w:val="single" w:color="C7C7C7" w:sz="4"/>
+              <w:right w:val="nil" w:color="FFFFFF" w:sz="0"/>
+            </w:tcBorders>
+            <w:tcMar>
+              <w:top w:type="dxa" w:w="115"/>
+              <w:left w:type="dxa" w:w="115"/>
+              <w:bottom w:type="dxa" w:w="115"/>
+              <w:right w:type="dxa" w:w="115"/>
+            </w:tcMar>
+            <w:vAlign w:val="center"/>
+          </w:tcPr>
+          <w:p>
+            <w:pPr>
+              <w:spacing w:after="0" w:line="340"/>
+            </w:pPr>
+            <w:r>
+              <w:rPr>
+                <w:rFonts w:ascii="Arial" w:cs="Arial" w:eastAsia="Arial" w:hAnsi="Arial"/>
+                <w:color w:val="1D2021"/>
+                <w:sz w:val="20"/>
+                <w:szCs w:val="20"/>
+              </w:rPr>
+              <w:t xml:space="preserve"/>
+            </w:r>
+          </w:p>
+        </w:tc>
+        <w:tc>
+          <w:tcPr>
+            <w:tcBorders>
+              <w:top w:val="single" w:color="C7C7C7" w:sz="4"/>
+              <w:left w:val="nil" w:color="FFFFFF" w:sz="0"/>
+              <w:bottom w:val="single" w:color="C7C7C7" w:sz="4"/>
+              <w:right w:val="nil" w:color="FFFFFF" w:sz="0"/>
+            </w:tcBorders>
+            <w:tcMar>
+              <w:top w:type="dxa" w:w="115"/>
+              <w:left w:type="dxa" w:w="115"/>
+              <w:bottom w:type="dxa" w:w="115"/>
+              <w:right w:type="dxa" w:w="115"/>
+            </w:tcMar>
+            <w:vAlign w:val="center"/>
+          </w:tcPr>
+          <w:p>
+            <w:pPr>
+              <w:spacing w:after="0" w:line="340"/>
+            </w:pPr>
+            <w:r>
+              <w:rPr>
+                <w:rFonts w:ascii="Arial" w:cs="Arial" w:eastAsia="Arial" w:hAnsi="Arial"/>
+                <w:color w:val="1D2021"/>
+                <w:sz w:val="20"/>
+                <w:szCs w:val="20"/>
+              </w:rPr>
+              <w:t xml:space="preserve"/>
+            </w:r>
+          </w:p>
+        </w:tc>
+        <w:tc>
+          <w:tcPr>
+            <w:tcBorders>
+              <w:top w:val="single" w:color="C7C7C7" w:sz="4"/>
+              <w:left w:val="nil" w:color="FFFFFF" w:sz="0"/>
+              <w:bottom w:val="single" w:color="C7C7C7" w:sz="4"/>
+              <w:right w:val="nil" w:color="FFFFFF" w:sz="0"/>
+            </w:tcBorders>
+            <w:tcMar>
+              <w:top w:type="dxa" w:w="115"/>
+              <w:left w:type="dxa" w:w="115"/>
+              <w:bottom w:type="dxa" w:w="115"/>
+              <w:right w:type="dxa" w:w="115"/>
+            </w:tcMar>
+            <w:vAlign w:val="center"/>
+          </w:tcPr>
+          <w:p>
+            <w:pPr>
+              <w:spacing w:after="0" w:line="340"/>
+            </w:pPr>
+            <w:r>
+              <w:rPr>
+                <w:rFonts w:ascii="Arial" w:cs="Arial" w:eastAsia="Arial" w:hAnsi="Arial"/>
+                <w:color w:val="1D2021"/>
+                <w:sz w:val="20"/>
+                <w:szCs w:val="20"/>
+              </w:rPr>
+              <w:t xml:space="preserve"/>
+            </w:r>
+          </w:p>
+        </w:tc>
+        <w:tc>
+          <w:tcPr>
+            <w:tcBorders>
+              <w:top w:val="single" w:color="C7C7C7" w:sz="4"/>
+              <w:left w:val="nil" w:color="FFFFFF" w:sz="0"/>
+              <w:bottom w:val="single" w:color="C7C7C7" w:sz="4"/>
+              <w:right w:val="nil" w:color="FFFFFF" w:sz="0"/>
+            </w:tcBorders>
+            <w:tcMar>
+              <w:top w:type="dxa" w:w="115"/>
+              <w:left w:type="dxa" w:w="115"/>
+              <w:bottom w:type="dxa" w:w="115"/>
+              <w:right w:type="dxa" w:w="115"/>
+            </w:tcMar>
+            <w:vAlign w:val="center"/>
+          </w:tcPr>
+          <w:p>
+            <w:pPr>
+              <w:spacing w:after="0" w:line="340"/>
+            </w:pPr>
+            <w:r>
+              <w:rPr>
+                <w:rFonts w:ascii="Arial" w:cs="Arial" w:eastAsia="Arial" w:hAnsi="Arial"/>
+                <w:color w:val="1D2021"/>
+                <w:sz w:val="20"/>
+                <w:szCs w:val="20"/>
+              </w:rPr>
+              <w:t xml:space="preserve"/>
             </w:r>
             <w:r>
               <w:rPr>
@@ -948,7 +1412,363 @@
                 <w:sz w:val="2"/>
                 <w:szCs w:val="2"/>
               </w:rPr>
+              <w:t xml:space="preserve"/>
+            </w:r>
+          </w:p>
+        </w:tc>
+      </w:tr>
+      <w:tr>
+        <w:trPr>
+          <w:trHeight w:val="500" w:hRule="atLeast"/>
+        </w:trPr>
+        <w:tc>
+          <w:tcPr>
+            <w:tcBorders>
+              <w:top w:val="single" w:color="C7C7C7" w:sz="4"/>
+              <w:left w:val="nil" w:color="FFFFFF" w:sz="0"/>
+              <w:bottom w:val="single" w:color="C7C7C7" w:sz="4"/>
+              <w:right w:val="nil" w:color="FFFFFF" w:sz="0"/>
+            </w:tcBorders>
+            <w:tcMar>
+              <w:top w:type="dxa" w:w="115"/>
+              <w:left w:type="dxa" w:w="115"/>
+              <w:bottom w:type="dxa" w:w="115"/>
+              <w:right w:type="dxa" w:w="115"/>
+            </w:tcMar>
+            <w:vAlign w:val="center"/>
+          </w:tcPr>
+          <w:p>
+            <w:pPr>
+              <w:spacing w:after="0" w:line="340"/>
+            </w:pPr>
+            <w:r>
+              <w:rPr>
+                <w:rFonts w:ascii="Arial" w:cs="Arial" w:eastAsia="Arial" w:hAnsi="Arial"/>
+                <w:color w:val="1D2021"/>
+                <w:sz w:val="2"/>
+                <w:szCs w:val="2"/>
+              </w:rPr>
+              <w:t xml:space="preserve"/>
+            </w:r>
+            <w:r>
+              <w:rPr>
+                <w:rFonts w:ascii="Arial" w:cs="Arial" w:eastAsia="Arial" w:hAnsi="Arial"/>
+                <w:color w:val="1D2021"/>
+                <w:sz w:val="20"/>
+                <w:szCs w:val="20"/>
+              </w:rPr>
+              <w:t xml:space="preserve">{$a.item_id}</w:t>
+            </w:r>
+          </w:p>
+        </w:tc>
+        <w:tc>
+          <w:tcPr>
+            <w:tcBorders>
+              <w:top w:val="single" w:color="C7C7C7" w:sz="4"/>
+              <w:left w:val="nil" w:color="FFFFFF" w:sz="0"/>
+              <w:bottom w:val="single" w:color="C7C7C7" w:sz="4"/>
+              <w:right w:val="nil" w:color="FFFFFF" w:sz="0"/>
+            </w:tcBorders>
+            <w:tcMar>
+              <w:top w:type="dxa" w:w="115"/>
+              <w:left w:type="dxa" w:w="115"/>
+              <w:bottom w:type="dxa" w:w="115"/>
+              <w:right w:type="dxa" w:w="115"/>
+            </w:tcMar>
+            <w:vAlign w:val="center"/>
+          </w:tcPr>
+          <w:p>
+            <w:pPr>
+              <w:spacing w:after="0" w:line="340"/>
+            </w:pPr>
+            <w:r>
+              <w:rPr>
+                <w:rFonts w:ascii="Arial" w:cs="Arial" w:eastAsia="Arial" w:hAnsi="Arial"/>
+                <w:color w:val="1D2021"/>
+                <w:sz w:val="20"/>
+                <w:szCs w:val="20"/>
+              </w:rPr>
+              <w:t xml:space="preserve">{$a.description}</w:t>
+            </w:r>
+          </w:p>
+        </w:tc>
+        <w:tc>
+          <w:tcPr>
+            <w:tcBorders>
+              <w:top w:val="single" w:color="C7C7C7" w:sz="4"/>
+              <w:left w:val="nil" w:color="FFFFFF" w:sz="0"/>
+              <w:bottom w:val="single" w:color="C7C7C7" w:sz="4"/>
+              <w:right w:val="nil" w:color="FFFFFF" w:sz="0"/>
+            </w:tcBorders>
+            <w:tcMar>
+              <w:top w:type="dxa" w:w="115"/>
+              <w:left w:type="dxa" w:w="115"/>
+              <w:bottom w:type="dxa" w:w="115"/>
+              <w:right w:type="dxa" w:w="115"/>
+            </w:tcMar>
+            <w:vAlign w:val="center"/>
+          </w:tcPr>
+          <w:p>
+            <w:pPr>
+              <w:spacing w:after="0" w:line="340"/>
+            </w:pPr>
+            <w:r>
+              <w:rPr>
+                <w:rFonts w:ascii="Arial" w:cs="Arial" w:eastAsia="Arial" w:hAnsi="Arial"/>
+                <w:color w:val="1D2021"/>
+                <w:sz w:val="20"/>
+                <w:szCs w:val="20"/>
+              </w:rPr>
+              <w:t xml:space="preserve">{$a.status}</w:t>
+            </w:r>
+          </w:p>
+        </w:tc>
+        <w:tc>
+          <w:tcPr>
+            <w:tcBorders>
+              <w:top w:val="single" w:color="C7C7C7" w:sz="4"/>
+              <w:left w:val="nil" w:color="FFFFFF" w:sz="0"/>
+              <w:bottom w:val="single" w:color="C7C7C7" w:sz="4"/>
+              <w:right w:val="nil" w:color="FFFFFF" w:sz="0"/>
+            </w:tcBorders>
+            <w:tcMar>
+              <w:top w:type="dxa" w:w="115"/>
+              <w:left w:type="dxa" w:w="115"/>
+              <w:bottom w:type="dxa" w:w="115"/>
+              <w:right w:type="dxa" w:w="115"/>
+            </w:tcMar>
+            <w:vAlign w:val="center"/>
+          </w:tcPr>
+          <w:p>
+            <w:pPr>
+              <w:spacing w:after="0" w:line="340"/>
+            </w:pPr>
+            <w:r>
+              <w:rPr>
+                <w:rFonts w:ascii="Arial" w:cs="Arial" w:eastAsia="Arial" w:hAnsi="Arial"/>
+                <w:color w:val="1D2021"/>
+                <w:sz w:val="20"/>
+                <w:szCs w:val="20"/>
+              </w:rPr>
+              <w:t xml:space="preserve">{$a.assigned_to.organization}</w:t>
+            </w:r>
+          </w:p>
+        </w:tc>
+        <w:tc>
+          <w:tcPr>
+            <w:tcBorders>
+              <w:top w:val="single" w:color="C7C7C7" w:sz="4"/>
+              <w:left w:val="nil" w:color="FFFFFF" w:sz="0"/>
+              <w:bottom w:val="single" w:color="C7C7C7" w:sz="4"/>
+              <w:right w:val="nil" w:color="FFFFFF" w:sz="0"/>
+            </w:tcBorders>
+            <w:tcMar>
+              <w:top w:type="dxa" w:w="115"/>
+              <w:left w:type="dxa" w:w="115"/>
+              <w:bottom w:type="dxa" w:w="115"/>
+              <w:right w:type="dxa" w:w="115"/>
+            </w:tcMar>
+            <w:vAlign w:val="center"/>
+          </w:tcPr>
+          <w:p>
+            <w:pPr>
+              <w:spacing w:after="0" w:line="340"/>
+            </w:pPr>
+            <w:r>
+              <w:rPr>
+                <w:rFonts w:ascii="Arial" w:cs="Arial" w:eastAsia="Arial" w:hAnsi="Arial"/>
+                <w:color w:val="1D2021"/>
+                <w:sz w:val="20"/>
+                <w:szCs w:val="20"/>
+              </w:rPr>
+              <w:t xml:space="preserve">{$a.due_date}</w:t>
+            </w:r>
+            <w:r>
+              <w:rPr>
+                <w:rFonts w:ascii="Arial" w:cs="Arial" w:eastAsia="Arial" w:hAnsi="Arial"/>
+                <w:color w:val="1D2021"/>
+                <w:sz w:val="2"/>
+                <w:szCs w:val="2"/>
+              </w:rPr>
+              <w:t xml:space="preserve"/>
+            </w:r>
+          </w:p>
+        </w:tc>
+      </w:tr>
+      <w:tr>
+        <w:trPr>
+          <w:trHeight w:val="500" w:hRule="atLeast"/>
+        </w:trPr>
+        <w:tc>
+          <w:tcPr>
+            <w:tcBorders>
+              <w:top w:val="single" w:color="C7C7C7" w:sz="4"/>
+              <w:left w:val="nil" w:color="FFFFFF" w:sz="0"/>
+              <w:bottom w:val="single" w:color="C7C7C7" w:sz="4"/>
+              <w:right w:val="nil" w:color="FFFFFF" w:sz="0"/>
+            </w:tcBorders>
+            <w:tcMar>
+              <w:top w:type="dxa" w:w="115"/>
+              <w:left w:type="dxa" w:w="115"/>
+              <w:bottom w:type="dxa" w:w="115"/>
+              <w:right w:type="dxa" w:w="115"/>
+            </w:tcMar>
+            <w:vAlign w:val="center"/>
+          </w:tcPr>
+          <w:p>
+            <w:pPr>
+              <w:spacing w:after="0" w:line="340"/>
+            </w:pPr>
+            <w:r>
+              <w:rPr>
+                <w:rFonts w:ascii="Arial" w:cs="Arial" w:eastAsia="Arial" w:hAnsi="Arial"/>
+                <w:color w:val="1D2021"/>
+                <w:sz w:val="2"/>
+                <w:szCs w:val="2"/>
+              </w:rPr>
               <w:t xml:space="preserve">{END-FOR a}</w:t>
+            </w:r>
+            <w:r>
+              <w:rPr>
+                <w:rFonts w:ascii="Arial" w:cs="Arial" w:eastAsia="Arial" w:hAnsi="Arial"/>
+                <w:color w:val="1D2021"/>
+                <w:sz w:val="20"/>
+                <w:szCs w:val="20"/>
+              </w:rPr>
+              <w:t xml:space="preserve"/>
+            </w:r>
+          </w:p>
+        </w:tc>
+        <w:tc>
+          <w:tcPr>
+            <w:tcBorders>
+              <w:top w:val="single" w:color="C7C7C7" w:sz="4"/>
+              <w:left w:val="nil" w:color="FFFFFF" w:sz="0"/>
+              <w:bottom w:val="single" w:color="C7C7C7" w:sz="4"/>
+              <w:right w:val="nil" w:color="FFFFFF" w:sz="0"/>
+            </w:tcBorders>
+            <w:tcMar>
+              <w:top w:type="dxa" w:w="115"/>
+              <w:left w:type="dxa" w:w="115"/>
+              <w:bottom w:type="dxa" w:w="115"/>
+              <w:right w:type="dxa" w:w="115"/>
+            </w:tcMar>
+            <w:vAlign w:val="center"/>
+          </w:tcPr>
+          <w:p>
+            <w:pPr>
+              <w:spacing w:after="0" w:line="340"/>
+            </w:pPr>
+            <w:r>
+              <w:rPr>
+                <w:rFonts w:ascii="Arial" w:cs="Arial" w:eastAsia="Arial" w:hAnsi="Arial"/>
+                <w:color w:val="1D2021"/>
+                <w:sz w:val="20"/>
+                <w:szCs w:val="20"/>
+              </w:rPr>
+              <w:t xml:space="preserve"/>
+            </w:r>
+          </w:p>
+        </w:tc>
+        <w:tc>
+          <w:tcPr>
+            <w:tcBorders>
+              <w:top w:val="single" w:color="C7C7C7" w:sz="4"/>
+              <w:left w:val="nil" w:color="FFFFFF" w:sz="0"/>
+              <w:bottom w:val="single" w:color="C7C7C7" w:sz="4"/>
+              <w:right w:val="nil" w:color="FFFFFF" w:sz="0"/>
+            </w:tcBorders>
+            <w:tcMar>
+              <w:top w:type="dxa" w:w="115"/>
+              <w:left w:type="dxa" w:w="115"/>
+              <w:bottom w:type="dxa" w:w="115"/>
+              <w:right w:type="dxa" w:w="115"/>
+            </w:tcMar>
+            <w:vAlign w:val="center"/>
+          </w:tcPr>
+          <w:p>
+            <w:pPr>
+              <w:spacing w:after="0" w:line="340"/>
+            </w:pPr>
+            <w:r>
+              <w:rPr>
+                <w:rFonts w:ascii="Arial" w:cs="Arial" w:eastAsia="Arial" w:hAnsi="Arial"/>
+                <w:color w:val="1D2021"/>
+                <w:sz w:val="20"/>
+                <w:szCs w:val="20"/>
+              </w:rPr>
+              <w:t xml:space="preserve"/>
+            </w:r>
+          </w:p>
+        </w:tc>
+        <w:tc>
+          <w:tcPr>
+            <w:tcBorders>
+              <w:top w:val="single" w:color="C7C7C7" w:sz="4"/>
+              <w:left w:val="nil" w:color="FFFFFF" w:sz="0"/>
+              <w:bottom w:val="single" w:color="C7C7C7" w:sz="4"/>
+              <w:right w:val="nil" w:color="FFFFFF" w:sz="0"/>
+            </w:tcBorders>
+            <w:tcMar>
+              <w:top w:type="dxa" w:w="115"/>
+              <w:left w:type="dxa" w:w="115"/>
+              <w:bottom w:type="dxa" w:w="115"/>
+              <w:right w:type="dxa" w:w="115"/>
+            </w:tcMar>
+            <w:vAlign w:val="center"/>
+          </w:tcPr>
+          <w:p>
+            <w:pPr>
+              <w:spacing w:after="0" w:line="340"/>
+            </w:pPr>
+            <w:r>
+              <w:rPr>
+                <w:rFonts w:ascii="Arial" w:cs="Arial" w:eastAsia="Arial" w:hAnsi="Arial"/>
+                <w:color w:val="1D2021"/>
+                <w:sz w:val="20"/>
+                <w:szCs w:val="20"/>
+              </w:rPr>
+              <w:t xml:space="preserve"/>
+            </w:r>
+          </w:p>
+        </w:tc>
+        <w:tc>
+          <w:tcPr>
+            <w:tcBorders>
+              <w:top w:val="single" w:color="C7C7C7" w:sz="4"/>
+              <w:left w:val="nil" w:color="FFFFFF" w:sz="0"/>
+              <w:bottom w:val="single" w:color="C7C7C7" w:sz="4"/>
+              <w:right w:val="nil" w:color="FFFFFF" w:sz="0"/>
+            </w:tcBorders>
+            <w:tcMar>
+              <w:top w:type="dxa" w:w="115"/>
+              <w:left w:type="dxa" w:w="115"/>
+              <w:bottom w:type="dxa" w:w="115"/>
+              <w:right w:type="dxa" w:w="115"/>
+            </w:tcMar>
+            <w:vAlign w:val="center"/>
+          </w:tcPr>
+          <w:p>
+            <w:pPr>
+              <w:spacing w:after="0" w:line="340"/>
+            </w:pPr>
+            <w:r>
+              <w:rPr>
+                <w:rFonts w:ascii="Arial" w:cs="Arial" w:eastAsia="Arial" w:hAnsi="Arial"/>
+                <w:color w:val="1D2021"/>
+                <w:sz w:val="20"/>
+                <w:szCs w:val="20"/>
+              </w:rPr>
+              <w:t xml:space="preserve"/>
+            </w:r>
+            <w:r>
+              <w:rPr>
+                <w:rFonts w:ascii="Arial" w:cs="Arial" w:eastAsia="Arial" w:hAnsi="Arial"/>
+                <w:color w:val="1D2021"/>
+                <w:sz w:val="2"/>
+                <w:szCs w:val="2"/>
+              </w:rPr>
+              <w:t xml:space="preserve"/>
             </w:r>
           </w:p>
         </w:tc>
@@ -1212,131 +2032,131 @@
                 <w:sz w:val="20"/>
                 <w:szCs w:val="20"/>
               </w:rPr>
-              <w:t xml:space="preserve">{$i.issue_id}</w:t>
-            </w:r>
-          </w:p>
-        </w:tc>
-        <w:tc>
-          <w:tcPr>
-            <w:tcBorders>
-              <w:top w:val="single" w:color="C7C7C7" w:sz="4"/>
-              <w:left w:val="nil" w:color="FFFFFF" w:sz="0"/>
-              <w:bottom w:val="single" w:color="C7C7C7" w:sz="4"/>
-              <w:right w:val="nil" w:color="FFFFFF" w:sz="0"/>
-            </w:tcBorders>
-            <w:tcMar>
-              <w:top w:type="dxa" w:w="115"/>
-              <w:left w:type="dxa" w:w="115"/>
-              <w:bottom w:type="dxa" w:w="115"/>
-              <w:right w:type="dxa" w:w="115"/>
-            </w:tcMar>
-            <w:vAlign w:val="center"/>
-          </w:tcPr>
-          <w:p>
-            <w:pPr>
-              <w:spacing w:after="0" w:line="340"/>
-            </w:pPr>
-            <w:r>
-              <w:rPr>
-                <w:rFonts w:ascii="Arial" w:cs="Arial" w:eastAsia="Arial" w:hAnsi="Arial"/>
-                <w:color w:val="1D2021"/>
-                <w:sz w:val="20"/>
-                <w:szCs w:val="20"/>
-              </w:rPr>
-              <w:t xml:space="preserve">{$i.title}</w:t>
-            </w:r>
-          </w:p>
-        </w:tc>
-        <w:tc>
-          <w:tcPr>
-            <w:tcBorders>
-              <w:top w:val="single" w:color="C7C7C7" w:sz="4"/>
-              <w:left w:val="nil" w:color="FFFFFF" w:sz="0"/>
-              <w:bottom w:val="single" w:color="C7C7C7" w:sz="4"/>
-              <w:right w:val="nil" w:color="FFFFFF" w:sz="0"/>
-            </w:tcBorders>
-            <w:tcMar>
-              <w:top w:type="dxa" w:w="115"/>
-              <w:left w:type="dxa" w:w="115"/>
-              <w:bottom w:type="dxa" w:w="115"/>
-              <w:right w:type="dxa" w:w="115"/>
-            </w:tcMar>
-            <w:vAlign w:val="center"/>
-          </w:tcPr>
-          <w:p>
-            <w:pPr>
-              <w:spacing w:after="0" w:line="340"/>
-            </w:pPr>
-            <w:r>
-              <w:rPr>
-                <w:rFonts w:ascii="Arial" w:cs="Arial" w:eastAsia="Arial" w:hAnsi="Arial"/>
-                <w:color w:val="1D2021"/>
-                <w:sz w:val="20"/>
-                <w:szCs w:val="20"/>
-              </w:rPr>
-              <w:t xml:space="preserve">{$i.status}</w:t>
-            </w:r>
-          </w:p>
-        </w:tc>
-        <w:tc>
-          <w:tcPr>
-            <w:tcBorders>
-              <w:top w:val="single" w:color="C7C7C7" w:sz="4"/>
-              <w:left w:val="nil" w:color="FFFFFF" w:sz="0"/>
-              <w:bottom w:val="single" w:color="C7C7C7" w:sz="4"/>
-              <w:right w:val="nil" w:color="FFFFFF" w:sz="0"/>
-            </w:tcBorders>
-            <w:tcMar>
-              <w:top w:type="dxa" w:w="115"/>
-              <w:left w:type="dxa" w:w="115"/>
-              <w:bottom w:type="dxa" w:w="115"/>
-              <w:right w:type="dxa" w:w="115"/>
-            </w:tcMar>
-            <w:vAlign w:val="center"/>
-          </w:tcPr>
-          <w:p>
-            <w:pPr>
-              <w:spacing w:after="0" w:line="340"/>
-            </w:pPr>
-            <w:r>
-              <w:rPr>
-                <w:rFonts w:ascii="Arial" w:cs="Arial" w:eastAsia="Arial" w:hAnsi="Arial"/>
-                <w:color w:val="1D2021"/>
-                <w:sz w:val="20"/>
-                <w:szCs w:val="20"/>
-              </w:rPr>
-              <w:t xml:space="preserve">{$i.escalation_tier}</w:t>
-            </w:r>
-          </w:p>
-        </w:tc>
-        <w:tc>
-          <w:tcPr>
-            <w:tcBorders>
-              <w:top w:val="single" w:color="C7C7C7" w:sz="4"/>
-              <w:left w:val="nil" w:color="FFFFFF" w:sz="0"/>
-              <w:bottom w:val="single" w:color="C7C7C7" w:sz="4"/>
-              <w:right w:val="nil" w:color="FFFFFF" w:sz="0"/>
-            </w:tcBorders>
-            <w:tcMar>
-              <w:top w:type="dxa" w:w="115"/>
-              <w:left w:type="dxa" w:w="115"/>
-              <w:bottom w:type="dxa" w:w="115"/>
-              <w:right w:type="dxa" w:w="115"/>
-            </w:tcMar>
-            <w:vAlign w:val="center"/>
-          </w:tcPr>
-          <w:p>
-            <w:pPr>
-              <w:spacing w:after="0" w:line="340"/>
-            </w:pPr>
-            <w:r>
-              <w:rPr>
-                <w:rFonts w:ascii="Arial" w:cs="Arial" w:eastAsia="Arial" w:hAnsi="Arial"/>
-                <w:color w:val="1D2021"/>
-                <w:sz w:val="20"/>
-                <w:szCs w:val="20"/>
-              </w:rPr>
-              <w:t xml:space="preserve">{$i.resolution}</w:t>
+              <w:t xml:space="preserve"/>
+            </w:r>
+          </w:p>
+        </w:tc>
+        <w:tc>
+          <w:tcPr>
+            <w:tcBorders>
+              <w:top w:val="single" w:color="C7C7C7" w:sz="4"/>
+              <w:left w:val="nil" w:color="FFFFFF" w:sz="0"/>
+              <w:bottom w:val="single" w:color="C7C7C7" w:sz="4"/>
+              <w:right w:val="nil" w:color="FFFFFF" w:sz="0"/>
+            </w:tcBorders>
+            <w:tcMar>
+              <w:top w:type="dxa" w:w="115"/>
+              <w:left w:type="dxa" w:w="115"/>
+              <w:bottom w:type="dxa" w:w="115"/>
+              <w:right w:type="dxa" w:w="115"/>
+            </w:tcMar>
+            <w:vAlign w:val="center"/>
+          </w:tcPr>
+          <w:p>
+            <w:pPr>
+              <w:spacing w:after="0" w:line="340"/>
+            </w:pPr>
+            <w:r>
+              <w:rPr>
+                <w:rFonts w:ascii="Arial" w:cs="Arial" w:eastAsia="Arial" w:hAnsi="Arial"/>
+                <w:color w:val="1D2021"/>
+                <w:sz w:val="20"/>
+                <w:szCs w:val="20"/>
+              </w:rPr>
+              <w:t xml:space="preserve"/>
+            </w:r>
+          </w:p>
+        </w:tc>
+        <w:tc>
+          <w:tcPr>
+            <w:tcBorders>
+              <w:top w:val="single" w:color="C7C7C7" w:sz="4"/>
+              <w:left w:val="nil" w:color="FFFFFF" w:sz="0"/>
+              <w:bottom w:val="single" w:color="C7C7C7" w:sz="4"/>
+              <w:right w:val="nil" w:color="FFFFFF" w:sz="0"/>
+            </w:tcBorders>
+            <w:tcMar>
+              <w:top w:type="dxa" w:w="115"/>
+              <w:left w:type="dxa" w:w="115"/>
+              <w:bottom w:type="dxa" w:w="115"/>
+              <w:right w:type="dxa" w:w="115"/>
+            </w:tcMar>
+            <w:vAlign w:val="center"/>
+          </w:tcPr>
+          <w:p>
+            <w:pPr>
+              <w:spacing w:after="0" w:line="340"/>
+            </w:pPr>
+            <w:r>
+              <w:rPr>
+                <w:rFonts w:ascii="Arial" w:cs="Arial" w:eastAsia="Arial" w:hAnsi="Arial"/>
+                <w:color w:val="1D2021"/>
+                <w:sz w:val="20"/>
+                <w:szCs w:val="20"/>
+              </w:rPr>
+              <w:t xml:space="preserve"/>
+            </w:r>
+          </w:p>
+        </w:tc>
+        <w:tc>
+          <w:tcPr>
+            <w:tcBorders>
+              <w:top w:val="single" w:color="C7C7C7" w:sz="4"/>
+              <w:left w:val="nil" w:color="FFFFFF" w:sz="0"/>
+              <w:bottom w:val="single" w:color="C7C7C7" w:sz="4"/>
+              <w:right w:val="nil" w:color="FFFFFF" w:sz="0"/>
+            </w:tcBorders>
+            <w:tcMar>
+              <w:top w:type="dxa" w:w="115"/>
+              <w:left w:type="dxa" w:w="115"/>
+              <w:bottom w:type="dxa" w:w="115"/>
+              <w:right w:type="dxa" w:w="115"/>
+            </w:tcMar>
+            <w:vAlign w:val="center"/>
+          </w:tcPr>
+          <w:p>
+            <w:pPr>
+              <w:spacing w:after="0" w:line="340"/>
+            </w:pPr>
+            <w:r>
+              <w:rPr>
+                <w:rFonts w:ascii="Arial" w:cs="Arial" w:eastAsia="Arial" w:hAnsi="Arial"/>
+                <w:color w:val="1D2021"/>
+                <w:sz w:val="20"/>
+                <w:szCs w:val="20"/>
+              </w:rPr>
+              <w:t xml:space="preserve"/>
+            </w:r>
+          </w:p>
+        </w:tc>
+        <w:tc>
+          <w:tcPr>
+            <w:tcBorders>
+              <w:top w:val="single" w:color="C7C7C7" w:sz="4"/>
+              <w:left w:val="nil" w:color="FFFFFF" w:sz="0"/>
+              <w:bottom w:val="single" w:color="C7C7C7" w:sz="4"/>
+              <w:right w:val="nil" w:color="FFFFFF" w:sz="0"/>
+            </w:tcBorders>
+            <w:tcMar>
+              <w:top w:type="dxa" w:w="115"/>
+              <w:left w:type="dxa" w:w="115"/>
+              <w:bottom w:type="dxa" w:w="115"/>
+              <w:right w:type="dxa" w:w="115"/>
+            </w:tcMar>
+            <w:vAlign w:val="center"/>
+          </w:tcPr>
+          <w:p>
+            <w:pPr>
+              <w:spacing w:after="0" w:line="340"/>
+            </w:pPr>
+            <w:r>
+              <w:rPr>
+                <w:rFonts w:ascii="Arial" w:cs="Arial" w:eastAsia="Arial" w:hAnsi="Arial"/>
+                <w:color w:val="1D2021"/>
+                <w:sz w:val="20"/>
+                <w:szCs w:val="20"/>
+              </w:rPr>
+              <w:t xml:space="preserve"/>
             </w:r>
             <w:r>
               <w:rPr>
@@ -1345,7 +2165,363 @@
                 <w:sz w:val="2"/>
                 <w:szCs w:val="2"/>
               </w:rPr>
+              <w:t xml:space="preserve"/>
+            </w:r>
+          </w:p>
+        </w:tc>
+      </w:tr>
+      <w:tr>
+        <w:trPr>
+          <w:trHeight w:val="500" w:hRule="atLeast"/>
+        </w:trPr>
+        <w:tc>
+          <w:tcPr>
+            <w:tcBorders>
+              <w:top w:val="single" w:color="C7C7C7" w:sz="4"/>
+              <w:left w:val="nil" w:color="FFFFFF" w:sz="0"/>
+              <w:bottom w:val="single" w:color="C7C7C7" w:sz="4"/>
+              <w:right w:val="nil" w:color="FFFFFF" w:sz="0"/>
+            </w:tcBorders>
+            <w:tcMar>
+              <w:top w:type="dxa" w:w="115"/>
+              <w:left w:type="dxa" w:w="115"/>
+              <w:bottom w:type="dxa" w:w="115"/>
+              <w:right w:type="dxa" w:w="115"/>
+            </w:tcMar>
+            <w:vAlign w:val="center"/>
+          </w:tcPr>
+          <w:p>
+            <w:pPr>
+              <w:spacing w:after="0" w:line="340"/>
+            </w:pPr>
+            <w:r>
+              <w:rPr>
+                <w:rFonts w:ascii="Arial" w:cs="Arial" w:eastAsia="Arial" w:hAnsi="Arial"/>
+                <w:color w:val="1D2021"/>
+                <w:sz w:val="2"/>
+                <w:szCs w:val="2"/>
+              </w:rPr>
+              <w:t xml:space="preserve"/>
+            </w:r>
+            <w:r>
+              <w:rPr>
+                <w:rFonts w:ascii="Arial" w:cs="Arial" w:eastAsia="Arial" w:hAnsi="Arial"/>
+                <w:color w:val="1D2021"/>
+                <w:sz w:val="20"/>
+                <w:szCs w:val="20"/>
+              </w:rPr>
+              <w:t xml:space="preserve">{$i.issue_id}</w:t>
+            </w:r>
+          </w:p>
+        </w:tc>
+        <w:tc>
+          <w:tcPr>
+            <w:tcBorders>
+              <w:top w:val="single" w:color="C7C7C7" w:sz="4"/>
+              <w:left w:val="nil" w:color="FFFFFF" w:sz="0"/>
+              <w:bottom w:val="single" w:color="C7C7C7" w:sz="4"/>
+              <w:right w:val="nil" w:color="FFFFFF" w:sz="0"/>
+            </w:tcBorders>
+            <w:tcMar>
+              <w:top w:type="dxa" w:w="115"/>
+              <w:left w:type="dxa" w:w="115"/>
+              <w:bottom w:type="dxa" w:w="115"/>
+              <w:right w:type="dxa" w:w="115"/>
+            </w:tcMar>
+            <w:vAlign w:val="center"/>
+          </w:tcPr>
+          <w:p>
+            <w:pPr>
+              <w:spacing w:after="0" w:line="340"/>
+            </w:pPr>
+            <w:r>
+              <w:rPr>
+                <w:rFonts w:ascii="Arial" w:cs="Arial" w:eastAsia="Arial" w:hAnsi="Arial"/>
+                <w:color w:val="1D2021"/>
+                <w:sz w:val="20"/>
+                <w:szCs w:val="20"/>
+              </w:rPr>
+              <w:t xml:space="preserve">{$i.title}</w:t>
+            </w:r>
+          </w:p>
+        </w:tc>
+        <w:tc>
+          <w:tcPr>
+            <w:tcBorders>
+              <w:top w:val="single" w:color="C7C7C7" w:sz="4"/>
+              <w:left w:val="nil" w:color="FFFFFF" w:sz="0"/>
+              <w:bottom w:val="single" w:color="C7C7C7" w:sz="4"/>
+              <w:right w:val="nil" w:color="FFFFFF" w:sz="0"/>
+            </w:tcBorders>
+            <w:tcMar>
+              <w:top w:type="dxa" w:w="115"/>
+              <w:left w:type="dxa" w:w="115"/>
+              <w:bottom w:type="dxa" w:w="115"/>
+              <w:right w:type="dxa" w:w="115"/>
+            </w:tcMar>
+            <w:vAlign w:val="center"/>
+          </w:tcPr>
+          <w:p>
+            <w:pPr>
+              <w:spacing w:after="0" w:line="340"/>
+            </w:pPr>
+            <w:r>
+              <w:rPr>
+                <w:rFonts w:ascii="Arial" w:cs="Arial" w:eastAsia="Arial" w:hAnsi="Arial"/>
+                <w:color w:val="1D2021"/>
+                <w:sz w:val="20"/>
+                <w:szCs w:val="20"/>
+              </w:rPr>
+              <w:t xml:space="preserve">{$i.status}</w:t>
+            </w:r>
+          </w:p>
+        </w:tc>
+        <w:tc>
+          <w:tcPr>
+            <w:tcBorders>
+              <w:top w:val="single" w:color="C7C7C7" w:sz="4"/>
+              <w:left w:val="nil" w:color="FFFFFF" w:sz="0"/>
+              <w:bottom w:val="single" w:color="C7C7C7" w:sz="4"/>
+              <w:right w:val="nil" w:color="FFFFFF" w:sz="0"/>
+            </w:tcBorders>
+            <w:tcMar>
+              <w:top w:type="dxa" w:w="115"/>
+              <w:left w:type="dxa" w:w="115"/>
+              <w:bottom w:type="dxa" w:w="115"/>
+              <w:right w:type="dxa" w:w="115"/>
+            </w:tcMar>
+            <w:vAlign w:val="center"/>
+          </w:tcPr>
+          <w:p>
+            <w:pPr>
+              <w:spacing w:after="0" w:line="340"/>
+            </w:pPr>
+            <w:r>
+              <w:rPr>
+                <w:rFonts w:ascii="Arial" w:cs="Arial" w:eastAsia="Arial" w:hAnsi="Arial"/>
+                <w:color w:val="1D2021"/>
+                <w:sz w:val="20"/>
+                <w:szCs w:val="20"/>
+              </w:rPr>
+              <w:t xml:space="preserve">{$i.escalation_tier}</w:t>
+            </w:r>
+          </w:p>
+        </w:tc>
+        <w:tc>
+          <w:tcPr>
+            <w:tcBorders>
+              <w:top w:val="single" w:color="C7C7C7" w:sz="4"/>
+              <w:left w:val="nil" w:color="FFFFFF" w:sz="0"/>
+              <w:bottom w:val="single" w:color="C7C7C7" w:sz="4"/>
+              <w:right w:val="nil" w:color="FFFFFF" w:sz="0"/>
+            </w:tcBorders>
+            <w:tcMar>
+              <w:top w:type="dxa" w:w="115"/>
+              <w:left w:type="dxa" w:w="115"/>
+              <w:bottom w:type="dxa" w:w="115"/>
+              <w:right w:type="dxa" w:w="115"/>
+            </w:tcMar>
+            <w:vAlign w:val="center"/>
+          </w:tcPr>
+          <w:p>
+            <w:pPr>
+              <w:spacing w:after="0" w:line="340"/>
+            </w:pPr>
+            <w:r>
+              <w:rPr>
+                <w:rFonts w:ascii="Arial" w:cs="Arial" w:eastAsia="Arial" w:hAnsi="Arial"/>
+                <w:color w:val="1D2021"/>
+                <w:sz w:val="20"/>
+                <w:szCs w:val="20"/>
+              </w:rPr>
+              <w:t xml:space="preserve">{$i.resolution}</w:t>
+            </w:r>
+            <w:r>
+              <w:rPr>
+                <w:rFonts w:ascii="Arial" w:cs="Arial" w:eastAsia="Arial" w:hAnsi="Arial"/>
+                <w:color w:val="1D2021"/>
+                <w:sz w:val="2"/>
+                <w:szCs w:val="2"/>
+              </w:rPr>
+              <w:t xml:space="preserve"/>
+            </w:r>
+          </w:p>
+        </w:tc>
+      </w:tr>
+      <w:tr>
+        <w:trPr>
+          <w:trHeight w:val="500" w:hRule="atLeast"/>
+        </w:trPr>
+        <w:tc>
+          <w:tcPr>
+            <w:tcBorders>
+              <w:top w:val="single" w:color="C7C7C7" w:sz="4"/>
+              <w:left w:val="nil" w:color="FFFFFF" w:sz="0"/>
+              <w:bottom w:val="single" w:color="C7C7C7" w:sz="4"/>
+              <w:right w:val="nil" w:color="FFFFFF" w:sz="0"/>
+            </w:tcBorders>
+            <w:tcMar>
+              <w:top w:type="dxa" w:w="115"/>
+              <w:left w:type="dxa" w:w="115"/>
+              <w:bottom w:type="dxa" w:w="115"/>
+              <w:right w:type="dxa" w:w="115"/>
+            </w:tcMar>
+            <w:vAlign w:val="center"/>
+          </w:tcPr>
+          <w:p>
+            <w:pPr>
+              <w:spacing w:after="0" w:line="340"/>
+            </w:pPr>
+            <w:r>
+              <w:rPr>
+                <w:rFonts w:ascii="Arial" w:cs="Arial" w:eastAsia="Arial" w:hAnsi="Arial"/>
+                <w:color w:val="1D2021"/>
+                <w:sz w:val="2"/>
+                <w:szCs w:val="2"/>
+              </w:rPr>
               <w:t xml:space="preserve">{END-FOR i}</w:t>
+            </w:r>
+            <w:r>
+              <w:rPr>
+                <w:rFonts w:ascii="Arial" w:cs="Arial" w:eastAsia="Arial" w:hAnsi="Arial"/>
+                <w:color w:val="1D2021"/>
+                <w:sz w:val="20"/>
+                <w:szCs w:val="20"/>
+              </w:rPr>
+              <w:t xml:space="preserve"/>
+            </w:r>
+          </w:p>
+        </w:tc>
+        <w:tc>
+          <w:tcPr>
+            <w:tcBorders>
+              <w:top w:val="single" w:color="C7C7C7" w:sz="4"/>
+              <w:left w:val="nil" w:color="FFFFFF" w:sz="0"/>
+              <w:bottom w:val="single" w:color="C7C7C7" w:sz="4"/>
+              <w:right w:val="nil" w:color="FFFFFF" w:sz="0"/>
+            </w:tcBorders>
+            <w:tcMar>
+              <w:top w:type="dxa" w:w="115"/>
+              <w:left w:type="dxa" w:w="115"/>
+              <w:bottom w:type="dxa" w:w="115"/>
+              <w:right w:type="dxa" w:w="115"/>
+            </w:tcMar>
+            <w:vAlign w:val="center"/>
+          </w:tcPr>
+          <w:p>
+            <w:pPr>
+              <w:spacing w:after="0" w:line="340"/>
+            </w:pPr>
+            <w:r>
+              <w:rPr>
+                <w:rFonts w:ascii="Arial" w:cs="Arial" w:eastAsia="Arial" w:hAnsi="Arial"/>
+                <w:color w:val="1D2021"/>
+                <w:sz w:val="20"/>
+                <w:szCs w:val="20"/>
+              </w:rPr>
+              <w:t xml:space="preserve"/>
+            </w:r>
+          </w:p>
+        </w:tc>
+        <w:tc>
+          <w:tcPr>
+            <w:tcBorders>
+              <w:top w:val="single" w:color="C7C7C7" w:sz="4"/>
+              <w:left w:val="nil" w:color="FFFFFF" w:sz="0"/>
+              <w:bottom w:val="single" w:color="C7C7C7" w:sz="4"/>
+              <w:right w:val="nil" w:color="FFFFFF" w:sz="0"/>
+            </w:tcBorders>
+            <w:tcMar>
+              <w:top w:type="dxa" w:w="115"/>
+              <w:left w:type="dxa" w:w="115"/>
+              <w:bottom w:type="dxa" w:w="115"/>
+              <w:right w:type="dxa" w:w="115"/>
+            </w:tcMar>
+            <w:vAlign w:val="center"/>
+          </w:tcPr>
+          <w:p>
+            <w:pPr>
+              <w:spacing w:after="0" w:line="340"/>
+            </w:pPr>
+            <w:r>
+              <w:rPr>
+                <w:rFonts w:ascii="Arial" w:cs="Arial" w:eastAsia="Arial" w:hAnsi="Arial"/>
+                <w:color w:val="1D2021"/>
+                <w:sz w:val="20"/>
+                <w:szCs w:val="20"/>
+              </w:rPr>
+              <w:t xml:space="preserve"/>
+            </w:r>
+          </w:p>
+        </w:tc>
+        <w:tc>
+          <w:tcPr>
+            <w:tcBorders>
+              <w:top w:val="single" w:color="C7C7C7" w:sz="4"/>
+              <w:left w:val="nil" w:color="FFFFFF" w:sz="0"/>
+              <w:bottom w:val="single" w:color="C7C7C7" w:sz="4"/>
+              <w:right w:val="nil" w:color="FFFFFF" w:sz="0"/>
+            </w:tcBorders>
+            <w:tcMar>
+              <w:top w:type="dxa" w:w="115"/>
+              <w:left w:type="dxa" w:w="115"/>
+              <w:bottom w:type="dxa" w:w="115"/>
+              <w:right w:type="dxa" w:w="115"/>
+            </w:tcMar>
+            <w:vAlign w:val="center"/>
+          </w:tcPr>
+          <w:p>
+            <w:pPr>
+              <w:spacing w:after="0" w:line="340"/>
+            </w:pPr>
+            <w:r>
+              <w:rPr>
+                <w:rFonts w:ascii="Arial" w:cs="Arial" w:eastAsia="Arial" w:hAnsi="Arial"/>
+                <w:color w:val="1D2021"/>
+                <w:sz w:val="20"/>
+                <w:szCs w:val="20"/>
+              </w:rPr>
+              <w:t xml:space="preserve"/>
+            </w:r>
+          </w:p>
+        </w:tc>
+        <w:tc>
+          <w:tcPr>
+            <w:tcBorders>
+              <w:top w:val="single" w:color="C7C7C7" w:sz="4"/>
+              <w:left w:val="nil" w:color="FFFFFF" w:sz="0"/>
+              <w:bottom w:val="single" w:color="C7C7C7" w:sz="4"/>
+              <w:right w:val="nil" w:color="FFFFFF" w:sz="0"/>
+            </w:tcBorders>
+            <w:tcMar>
+              <w:top w:type="dxa" w:w="115"/>
+              <w:left w:type="dxa" w:w="115"/>
+              <w:bottom w:type="dxa" w:w="115"/>
+              <w:right w:type="dxa" w:w="115"/>
+            </w:tcMar>
+            <w:vAlign w:val="center"/>
+          </w:tcPr>
+          <w:p>
+            <w:pPr>
+              <w:spacing w:after="0" w:line="340"/>
+            </w:pPr>
+            <w:r>
+              <w:rPr>
+                <w:rFonts w:ascii="Arial" w:cs="Arial" w:eastAsia="Arial" w:hAnsi="Arial"/>
+                <w:color w:val="1D2021"/>
+                <w:sz w:val="20"/>
+                <w:szCs w:val="20"/>
+              </w:rPr>
+              <w:t xml:space="preserve"/>
+            </w:r>
+            <w:r>
+              <w:rPr>
+                <w:rFonts w:ascii="Arial" w:cs="Arial" w:eastAsia="Arial" w:hAnsi="Arial"/>
+                <w:color w:val="1D2021"/>
+                <w:sz w:val="2"/>
+                <w:szCs w:val="2"/>
+              </w:rPr>
+              <w:t xml:space="preserve"/>
             </w:r>
           </w:p>
         </w:tc>

</xml_diff>

<commit_message>
feat(checklist): semantic DOCX formatting with bold, italic, checkboxes
- Add format-checklist-docx.ts post-fill formatter that applies bold to
  main entries, italic+color to stage headings and citations, and converts
  NBSP indentation to proper OOXML paragraph indents
- Add Unicode checkboxes (☐/☑) to signatory, action, and issue sub-rows
  based on their completion status
- Wire formatChecklistDocx as postProcess callback through the engine
- Update template generator to 4-column Documents/Issues tables with
  3-row FOR loop pattern; remove Working Group table
- Update style widths and schema validation for new column counts
- Add formatting assertions in integration tests for bold/italic/indent

Closes #47
</commit_message>
<xml_diff>
--- a/content/templates/closing-checklist/template.docx
+++ b/content/templates/closing-checklist/template.docx
@@ -63,9 +63,9 @@
         <w:tblLayout w:type="fixed"/>
       </w:tblPr>
       <w:tblGrid>
-        <w:gridCol w:w="1000"/>
-        <w:gridCol w:w="5070"/>
-        <w:gridCol w:w="2000"/>
+        <w:gridCol w:w="600"/>
+        <w:gridCol w:w="5670"/>
+        <w:gridCol w:w="1800"/>
         <w:gridCol w:w="2000"/>
       </w:tblGrid>
       <w:tr>
@@ -75,7 +75,6 @@
         </w:trPr>
         <w:tc>
           <w:tcPr>
-            <w:tcW w:type="dxa" w:w="1000"/>
             <w:tcBorders>
               <w:top w:val="single" w:color="C7C7C7" w:sz="4"/>
               <w:left w:val="nil" w:color="FFFFFF" w:sz="0"/>
@@ -110,7 +109,6 @@
         </w:tc>
         <w:tc>
           <w:tcPr>
-            <w:tcW w:type="dxa" w:w="5070"/>
             <w:tcBorders>
               <w:top w:val="single" w:color="C7C7C7" w:sz="4"/>
               <w:left w:val="nil" w:color="FFFFFF" w:sz="0"/>
@@ -145,7 +143,6 @@
         </w:tc>
         <w:tc>
           <w:tcPr>
-            <w:tcW w:type="dxa" w:w="2000"/>
             <w:tcBorders>
               <w:top w:val="single" w:color="C7C7C7" w:sz="4"/>
               <w:left w:val="nil" w:color="FFFFFF" w:sz="0"/>
@@ -180,7 +177,6 @@
         </w:tc>
         <w:tc>
           <w:tcPr>
-            <w:tcW w:type="dxa" w:w="2000"/>
             <w:tcBorders>
               <w:top w:val="single" w:color="C7C7C7" w:sz="4"/>
               <w:left w:val="nil" w:color="FFFFFF" w:sz="0"/>
@@ -210,6 +206,132 @@
                 <w:szCs w:val="20"/>
               </w:rPr>
               <w:t xml:space="preserve">Responsible Party</w:t>
+            </w:r>
+          </w:p>
+        </w:tc>
+      </w:tr>
+      <w:tr>
+        <w:trPr>
+          <w:trHeight w:val="0" w:hRule="atLeast"/>
+        </w:trPr>
+        <w:tc>
+          <w:tcPr>
+            <w:tcBorders>
+              <w:top w:val="single" w:color="C7C7C7" w:sz="4"/>
+              <w:left w:val="nil" w:color="FFFFFF" w:sz="0"/>
+              <w:bottom w:val="single" w:color="C7C7C7" w:sz="4"/>
+              <w:right w:val="nil" w:color="FFFFFF" w:sz="0"/>
+            </w:tcBorders>
+            <w:tcMar>
+              <w:top w:type="dxa" w:w="115"/>
+              <w:left w:type="dxa" w:w="115"/>
+              <w:bottom w:type="dxa" w:w="115"/>
+              <w:right w:type="dxa" w:w="115"/>
+            </w:tcMar>
+            <w:vAlign w:val="center"/>
+          </w:tcPr>
+          <w:p>
+            <w:pPr>
+              <w:spacing w:after="0" w:line="340"/>
+            </w:pPr>
+            <w:r>
+              <w:rPr>
+                <w:rFonts w:ascii="Arial" w:cs="Arial" w:eastAsia="Arial" w:hAnsi="Arial"/>
+                <w:color w:val="1D2021"/>
+                <w:sz w:val="2"/>
+                <w:szCs w:val="2"/>
+              </w:rPr>
+              <w:t xml:space="preserve">{FOR d IN documents}</w:t>
+            </w:r>
+          </w:p>
+        </w:tc>
+        <w:tc>
+          <w:tcPr>
+            <w:tcBorders>
+              <w:top w:val="single" w:color="C7C7C7" w:sz="4"/>
+              <w:left w:val="nil" w:color="FFFFFF" w:sz="0"/>
+              <w:bottom w:val="single" w:color="C7C7C7" w:sz="4"/>
+              <w:right w:val="nil" w:color="FFFFFF" w:sz="0"/>
+            </w:tcBorders>
+            <w:tcMar>
+              <w:top w:type="dxa" w:w="115"/>
+              <w:left w:type="dxa" w:w="115"/>
+              <w:bottom w:type="dxa" w:w="115"/>
+              <w:right w:type="dxa" w:w="115"/>
+            </w:tcMar>
+            <w:vAlign w:val="center"/>
+          </w:tcPr>
+          <w:p>
+            <w:pPr>
+              <w:spacing w:after="0" w:line="340"/>
+            </w:pPr>
+            <w:r>
+              <w:rPr>
+                <w:rFonts w:ascii="Arial" w:cs="Arial" w:eastAsia="Arial" w:hAnsi="Arial"/>
+                <w:sz w:val="2"/>
+                <w:szCs w:val="2"/>
+              </w:rPr>
+              <w:t xml:space="preserve"/>
+            </w:r>
+          </w:p>
+        </w:tc>
+        <w:tc>
+          <w:tcPr>
+            <w:tcBorders>
+              <w:top w:val="single" w:color="C7C7C7" w:sz="4"/>
+              <w:left w:val="nil" w:color="FFFFFF" w:sz="0"/>
+              <w:bottom w:val="single" w:color="C7C7C7" w:sz="4"/>
+              <w:right w:val="nil" w:color="FFFFFF" w:sz="0"/>
+            </w:tcBorders>
+            <w:tcMar>
+              <w:top w:type="dxa" w:w="115"/>
+              <w:left w:type="dxa" w:w="115"/>
+              <w:bottom w:type="dxa" w:w="115"/>
+              <w:right w:type="dxa" w:w="115"/>
+            </w:tcMar>
+            <w:vAlign w:val="center"/>
+          </w:tcPr>
+          <w:p>
+            <w:pPr>
+              <w:spacing w:after="0" w:line="340"/>
+            </w:pPr>
+            <w:r>
+              <w:rPr>
+                <w:rFonts w:ascii="Arial" w:cs="Arial" w:eastAsia="Arial" w:hAnsi="Arial"/>
+                <w:sz w:val="2"/>
+                <w:szCs w:val="2"/>
+              </w:rPr>
+              <w:t xml:space="preserve"/>
+            </w:r>
+          </w:p>
+        </w:tc>
+        <w:tc>
+          <w:tcPr>
+            <w:tcBorders>
+              <w:top w:val="single" w:color="C7C7C7" w:sz="4"/>
+              <w:left w:val="nil" w:color="FFFFFF" w:sz="0"/>
+              <w:bottom w:val="single" w:color="C7C7C7" w:sz="4"/>
+              <w:right w:val="nil" w:color="FFFFFF" w:sz="0"/>
+            </w:tcBorders>
+            <w:tcMar>
+              <w:top w:type="dxa" w:w="115"/>
+              <w:left w:type="dxa" w:w="115"/>
+              <w:bottom w:type="dxa" w:w="115"/>
+              <w:right w:type="dxa" w:w="115"/>
+            </w:tcMar>
+            <w:vAlign w:val="center"/>
+          </w:tcPr>
+          <w:p>
+            <w:pPr>
+              <w:spacing w:after="0" w:line="340"/>
+            </w:pPr>
+            <w:r>
+              <w:rPr>
+                <w:rFonts w:ascii="Arial" w:cs="Arial" w:eastAsia="Arial" w:hAnsi="Arial"/>
+                <w:sz w:val="2"/>
+                <w:szCs w:val="2"/>
+              </w:rPr>
+              <w:t xml:space="preserve"/>
             </w:r>
           </w:p>
         </w:tc>
@@ -220,7 +342,6 @@
         </w:trPr>
         <w:tc>
           <w:tcPr>
-            <w:tcW w:type="dxa" w:w="1000"/>
             <w:tcBorders>
               <w:top w:val="single" w:color="C7C7C7" w:sz="4"/>
               <w:left w:val="nil" w:color="FFFFFF" w:sz="0"/>
@@ -243,11 +364,33 @@
               <w:rPr>
                 <w:rFonts w:ascii="Arial" w:cs="Arial" w:eastAsia="Arial" w:hAnsi="Arial"/>
                 <w:color w:val="1D2021"/>
-                <w:sz w:val="2"/>
-                <w:szCs w:val="2"/>
-              </w:rPr>
-              <w:t xml:space="preserve">{FOR d IN documents}</w:t>
-            </w:r>
+                <w:sz w:val="20"/>
+                <w:szCs w:val="20"/>
+              </w:rPr>
+              <w:t xml:space="preserve">{$d.number}</w:t>
+            </w:r>
+          </w:p>
+        </w:tc>
+        <w:tc>
+          <w:tcPr>
+            <w:tcBorders>
+              <w:top w:val="single" w:color="C7C7C7" w:sz="4"/>
+              <w:left w:val="nil" w:color="FFFFFF" w:sz="0"/>
+              <w:bottom w:val="single" w:color="C7C7C7" w:sz="4"/>
+              <w:right w:val="nil" w:color="FFFFFF" w:sz="0"/>
+            </w:tcBorders>
+            <w:tcMar>
+              <w:top w:type="dxa" w:w="115"/>
+              <w:left w:type="dxa" w:w="115"/>
+              <w:bottom w:type="dxa" w:w="115"/>
+              <w:right w:type="dxa" w:w="115"/>
+            </w:tcMar>
+            <w:vAlign w:val="center"/>
+          </w:tcPr>
+          <w:p>
+            <w:pPr>
+              <w:spacing w:after="0" w:line="340"/>
+            </w:pPr>
             <w:r>
               <w:rPr>
                 <w:rFonts w:ascii="Arial" w:cs="Arial" w:eastAsia="Arial" w:hAnsi="Arial"/>
@@ -255,13 +398,12 @@
                 <w:sz w:val="20"/>
                 <w:szCs w:val="20"/>
               </w:rPr>
-              <w:t xml:space="preserve"/>
-            </w:r>
-          </w:p>
-        </w:tc>
-        <w:tc>
-          <w:tcPr>
-            <w:tcW w:type="dxa" w:w="5070"/>
+              <w:t xml:space="preserve">{$d.title}</w:t>
+            </w:r>
+          </w:p>
+        </w:tc>
+        <w:tc>
+          <w:tcPr>
             <w:tcBorders>
               <w:top w:val="single" w:color="C7C7C7" w:sz="4"/>
               <w:left w:val="nil" w:color="FFFFFF" w:sz="0"/>
@@ -287,13 +429,12 @@
                 <w:sz w:val="20"/>
                 <w:szCs w:val="20"/>
               </w:rPr>
-              <w:t xml:space="preserve"/>
-            </w:r>
-          </w:p>
-        </w:tc>
-        <w:tc>
-          <w:tcPr>
-            <w:tcW w:type="dxa" w:w="2000"/>
+              <w:t xml:space="preserve">{$d.status}</w:t>
+            </w:r>
+          </w:p>
+        </w:tc>
+        <w:tc>
+          <w:tcPr>
             <w:tcBorders>
               <w:top w:val="single" w:color="C7C7C7" w:sz="4"/>
               <w:left w:val="nil" w:color="FFFFFF" w:sz="0"/>
@@ -319,50 +460,17 @@
                 <w:sz w:val="20"/>
                 <w:szCs w:val="20"/>
               </w:rPr>
-              <w:t xml:space="preserve"/>
-            </w:r>
-          </w:p>
-        </w:tc>
-        <w:tc>
-          <w:tcPr>
-            <w:tcW w:type="dxa" w:w="2000"/>
-            <w:tcBorders>
-              <w:top w:val="single" w:color="C7C7C7" w:sz="4"/>
-              <w:left w:val="nil" w:color="FFFFFF" w:sz="0"/>
-              <w:bottom w:val="single" w:color="C7C7C7" w:sz="4"/>
-              <w:right w:val="nil" w:color="FFFFFF" w:sz="0"/>
-            </w:tcBorders>
-            <w:tcMar>
-              <w:top w:type="dxa" w:w="115"/>
-              <w:left w:type="dxa" w:w="115"/>
-              <w:bottom w:type="dxa" w:w="115"/>
-              <w:right w:type="dxa" w:w="115"/>
-            </w:tcMar>
-            <w:vAlign w:val="center"/>
-          </w:tcPr>
-          <w:p>
-            <w:pPr>
-              <w:spacing w:after="0" w:line="340"/>
-            </w:pPr>
-            <w:r>
-              <w:rPr>
-                <w:rFonts w:ascii="Arial" w:cs="Arial" w:eastAsia="Arial" w:hAnsi="Arial"/>
-                <w:color w:val="1D2021"/>
-                <w:sz w:val="20"/>
-                <w:szCs w:val="20"/>
-              </w:rPr>
-              <w:t xml:space="preserve"/>
+              <w:t xml:space="preserve">{$d.responsible_party}</w:t>
             </w:r>
           </w:p>
         </w:tc>
       </w:tr>
       <w:tr>
         <w:trPr>
-          <w:trHeight w:val="500" w:hRule="atLeast"/>
+          <w:trHeight w:val="0" w:hRule="atLeast"/>
         </w:trPr>
         <w:tc>
           <w:tcPr>
-            <w:tcW w:type="dxa" w:w="1000"/>
             <w:tcBorders>
               <w:top w:val="single" w:color="C7C7C7" w:sz="4"/>
               <w:left w:val="nil" w:color="FFFFFF" w:sz="0"/>
@@ -385,182 +493,68 @@
               <w:rPr>
                 <w:rFonts w:ascii="Arial" w:cs="Arial" w:eastAsia="Arial" w:hAnsi="Arial"/>
                 <w:color w:val="1D2021"/>
-                <w:sz w:val="20"/>
-                <w:szCs w:val="20"/>
-              </w:rPr>
-              <w:t xml:space="preserve">{$d.number}</w:t>
-            </w:r>
-          </w:p>
-        </w:tc>
-        <w:tc>
-          <w:tcPr>
-            <w:tcW w:type="dxa" w:w="5070"/>
-            <w:tcBorders>
-              <w:top w:val="single" w:color="C7C7C7" w:sz="4"/>
-              <w:left w:val="nil" w:color="FFFFFF" w:sz="0"/>
-              <w:bottom w:val="single" w:color="C7C7C7" w:sz="4"/>
-              <w:right w:val="nil" w:color="FFFFFF" w:sz="0"/>
-            </w:tcBorders>
-            <w:tcMar>
-              <w:top w:type="dxa" w:w="115"/>
-              <w:left w:type="dxa" w:w="115"/>
-              <w:bottom w:type="dxa" w:w="115"/>
-              <w:right w:type="dxa" w:w="115"/>
-            </w:tcMar>
-            <w:vAlign w:val="center"/>
-          </w:tcPr>
-          <w:p>
-            <w:pPr>
-              <w:spacing w:after="0" w:line="340"/>
-            </w:pPr>
-            <w:r>
-              <w:rPr>
-                <w:rFonts w:ascii="Arial" w:cs="Arial" w:eastAsia="Arial" w:hAnsi="Arial"/>
-                <w:color w:val="1D2021"/>
-                <w:sz w:val="20"/>
-                <w:szCs w:val="20"/>
-              </w:rPr>
-              <w:t xml:space="preserve">{$d.title}</w:t>
-            </w:r>
-          </w:p>
-        </w:tc>
-        <w:tc>
-          <w:tcPr>
-            <w:tcW w:type="dxa" w:w="2000"/>
-            <w:tcBorders>
-              <w:top w:val="single" w:color="C7C7C7" w:sz="4"/>
-              <w:left w:val="nil" w:color="FFFFFF" w:sz="0"/>
-              <w:bottom w:val="single" w:color="C7C7C7" w:sz="4"/>
-              <w:right w:val="nil" w:color="FFFFFF" w:sz="0"/>
-            </w:tcBorders>
-            <w:tcMar>
-              <w:top w:type="dxa" w:w="115"/>
-              <w:left w:type="dxa" w:w="115"/>
-              <w:bottom w:type="dxa" w:w="115"/>
-              <w:right w:type="dxa" w:w="115"/>
-            </w:tcMar>
-            <w:vAlign w:val="center"/>
-          </w:tcPr>
-          <w:p>
-            <w:pPr>
-              <w:spacing w:after="0" w:line="340"/>
-            </w:pPr>
-            <w:r>
-              <w:rPr>
-                <w:rFonts w:ascii="Arial" w:cs="Arial" w:eastAsia="Arial" w:hAnsi="Arial"/>
-                <w:color w:val="1D2021"/>
-                <w:sz w:val="20"/>
-                <w:szCs w:val="20"/>
-              </w:rPr>
-              <w:t xml:space="preserve">{$d.status}</w:t>
-            </w:r>
-          </w:p>
-        </w:tc>
-        <w:tc>
-          <w:tcPr>
-            <w:tcW w:type="dxa" w:w="2000"/>
-            <w:tcBorders>
-              <w:top w:val="single" w:color="C7C7C7" w:sz="4"/>
-              <w:left w:val="nil" w:color="FFFFFF" w:sz="0"/>
-              <w:bottom w:val="single" w:color="C7C7C7" w:sz="4"/>
-              <w:right w:val="nil" w:color="FFFFFF" w:sz="0"/>
-            </w:tcBorders>
-            <w:tcMar>
-              <w:top w:type="dxa" w:w="115"/>
-              <w:left w:type="dxa" w:w="115"/>
-              <w:bottom w:type="dxa" w:w="115"/>
-              <w:right w:type="dxa" w:w="115"/>
-            </w:tcMar>
-            <w:vAlign w:val="center"/>
-          </w:tcPr>
-          <w:p>
-            <w:pPr>
-              <w:spacing w:after="0" w:line="340"/>
-            </w:pPr>
-            <w:r>
-              <w:rPr>
-                <w:rFonts w:ascii="Arial" w:cs="Arial" w:eastAsia="Arial" w:hAnsi="Arial"/>
-                <w:color w:val="1D2021"/>
-                <w:sz w:val="20"/>
-                <w:szCs w:val="20"/>
-              </w:rPr>
-              <w:t xml:space="preserve">{$d.responsible_party}</w:t>
-            </w:r>
-          </w:p>
-        </w:tc>
-      </w:tr>
-      <w:tr>
-        <w:trPr>
-          <w:trHeight w:val="500" w:hRule="atLeast"/>
-        </w:trPr>
-        <w:tc>
-          <w:tcPr>
-            <w:tcW w:type="dxa" w:w="1000"/>
-            <w:tcBorders>
-              <w:top w:val="single" w:color="C7C7C7" w:sz="4"/>
-              <w:left w:val="nil" w:color="FFFFFF" w:sz="0"/>
-              <w:bottom w:val="single" w:color="C7C7C7" w:sz="4"/>
-              <w:right w:val="nil" w:color="FFFFFF" w:sz="0"/>
-            </w:tcBorders>
-            <w:tcMar>
-              <w:top w:type="dxa" w:w="115"/>
-              <w:left w:type="dxa" w:w="115"/>
-              <w:bottom w:type="dxa" w:w="115"/>
-              <w:right w:type="dxa" w:w="115"/>
-            </w:tcMar>
-            <w:vAlign w:val="center"/>
-          </w:tcPr>
-          <w:p>
-            <w:pPr>
-              <w:spacing w:after="0" w:line="340"/>
-            </w:pPr>
-            <w:r>
-              <w:rPr>
-                <w:rFonts w:ascii="Arial" w:cs="Arial" w:eastAsia="Arial" w:hAnsi="Arial"/>
-                <w:color w:val="1D2021"/>
-                <w:sz w:val="20"/>
-                <w:szCs w:val="20"/>
+                <w:sz w:val="2"/>
+                <w:szCs w:val="2"/>
+              </w:rPr>
+              <w:t xml:space="preserve">{END-FOR d}</w:t>
+            </w:r>
+          </w:p>
+        </w:tc>
+        <w:tc>
+          <w:tcPr>
+            <w:tcBorders>
+              <w:top w:val="single" w:color="C7C7C7" w:sz="4"/>
+              <w:left w:val="nil" w:color="FFFFFF" w:sz="0"/>
+              <w:bottom w:val="single" w:color="C7C7C7" w:sz="4"/>
+              <w:right w:val="nil" w:color="FFFFFF" w:sz="0"/>
+            </w:tcBorders>
+            <w:tcMar>
+              <w:top w:type="dxa" w:w="115"/>
+              <w:left w:type="dxa" w:w="115"/>
+              <w:bottom w:type="dxa" w:w="115"/>
+              <w:right w:type="dxa" w:w="115"/>
+            </w:tcMar>
+            <w:vAlign w:val="center"/>
+          </w:tcPr>
+          <w:p>
+            <w:pPr>
+              <w:spacing w:after="0" w:line="340"/>
+            </w:pPr>
+            <w:r>
+              <w:rPr>
+                <w:rFonts w:ascii="Arial" w:cs="Arial" w:eastAsia="Arial" w:hAnsi="Arial"/>
+                <w:sz w:val="2"/>
+                <w:szCs w:val="2"/>
               </w:rPr>
               <w:t xml:space="preserve"/>
             </w:r>
-            <w:r>
-              <w:rPr>
-                <w:rFonts w:ascii="Arial" w:cs="Arial" w:eastAsia="Arial" w:hAnsi="Arial"/>
-                <w:color w:val="1D2021"/>
-                <w:sz w:val="2"/>
-                <w:szCs w:val="2"/>
-              </w:rPr>
-              <w:t xml:space="preserve">{END-FOR d}</w:t>
-            </w:r>
-          </w:p>
-        </w:tc>
-        <w:tc>
-          <w:tcPr>
-            <w:tcW w:type="dxa" w:w="5070"/>
-            <w:tcBorders>
-              <w:top w:val="single" w:color="C7C7C7" w:sz="4"/>
-              <w:left w:val="nil" w:color="FFFFFF" w:sz="0"/>
-              <w:bottom w:val="single" w:color="C7C7C7" w:sz="4"/>
-              <w:right w:val="nil" w:color="FFFFFF" w:sz="0"/>
-            </w:tcBorders>
-            <w:tcMar>
-              <w:top w:type="dxa" w:w="115"/>
-              <w:left w:type="dxa" w:w="115"/>
-              <w:bottom w:type="dxa" w:w="115"/>
-              <w:right w:type="dxa" w:w="115"/>
-            </w:tcMar>
-            <w:vAlign w:val="center"/>
-          </w:tcPr>
-          <w:p>
-            <w:pPr>
-              <w:spacing w:after="0" w:line="340"/>
-            </w:pPr>
-            <w:r>
-              <w:rPr>
-                <w:rFonts w:ascii="Arial" w:cs="Arial" w:eastAsia="Arial" w:hAnsi="Arial"/>
-                <w:color w:val="1D2021"/>
-                <w:sz w:val="20"/>
-                <w:szCs w:val="20"/>
+          </w:p>
+        </w:tc>
+        <w:tc>
+          <w:tcPr>
+            <w:tcBorders>
+              <w:top w:val="single" w:color="C7C7C7" w:sz="4"/>
+              <w:left w:val="nil" w:color="FFFFFF" w:sz="0"/>
+              <w:bottom w:val="single" w:color="C7C7C7" w:sz="4"/>
+              <w:right w:val="nil" w:color="FFFFFF" w:sz="0"/>
+            </w:tcBorders>
+            <w:tcMar>
+              <w:top w:type="dxa" w:w="115"/>
+              <w:left w:type="dxa" w:w="115"/>
+              <w:bottom w:type="dxa" w:w="115"/>
+              <w:right w:type="dxa" w:w="115"/>
+            </w:tcMar>
+            <w:vAlign w:val="center"/>
+          </w:tcPr>
+          <w:p>
+            <w:pPr>
+              <w:spacing w:after="0" w:line="340"/>
+            </w:pPr>
+            <w:r>
+              <w:rPr>
+                <w:rFonts w:ascii="Arial" w:cs="Arial" w:eastAsia="Arial" w:hAnsi="Arial"/>
+                <w:sz w:val="2"/>
+                <w:szCs w:val="2"/>
               </w:rPr>
               <w:t xml:space="preserve"/>
             </w:r>
@@ -568,63 +562,29 @@
         </w:tc>
         <w:tc>
           <w:tcPr>
-            <w:tcW w:type="dxa" w:w="2000"/>
-            <w:tcBorders>
-              <w:top w:val="single" w:color="C7C7C7" w:sz="4"/>
-              <w:left w:val="nil" w:color="FFFFFF" w:sz="0"/>
-              <w:bottom w:val="single" w:color="C7C7C7" w:sz="4"/>
-              <w:right w:val="nil" w:color="FFFFFF" w:sz="0"/>
-            </w:tcBorders>
-            <w:tcMar>
-              <w:top w:type="dxa" w:w="115"/>
-              <w:left w:type="dxa" w:w="115"/>
-              <w:bottom w:type="dxa" w:w="115"/>
-              <w:right w:type="dxa" w:w="115"/>
-            </w:tcMar>
-            <w:vAlign w:val="center"/>
-          </w:tcPr>
-          <w:p>
-            <w:pPr>
-              <w:spacing w:after="0" w:line="340"/>
-            </w:pPr>
-            <w:r>
-              <w:rPr>
-                <w:rFonts w:ascii="Arial" w:cs="Arial" w:eastAsia="Arial" w:hAnsi="Arial"/>
-                <w:color w:val="1D2021"/>
-                <w:sz w:val="20"/>
-                <w:szCs w:val="20"/>
-              </w:rPr>
-              <w:t xml:space="preserve"/>
-            </w:r>
-          </w:p>
-        </w:tc>
-        <w:tc>
-          <w:tcPr>
-            <w:tcW w:type="dxa" w:w="2000"/>
-            <w:tcBorders>
-              <w:top w:val="single" w:color="C7C7C7" w:sz="4"/>
-              <w:left w:val="nil" w:color="FFFFFF" w:sz="0"/>
-              <w:bottom w:val="single" w:color="C7C7C7" w:sz="4"/>
-              <w:right w:val="nil" w:color="FFFFFF" w:sz="0"/>
-            </w:tcBorders>
-            <w:tcMar>
-              <w:top w:type="dxa" w:w="115"/>
-              <w:left w:type="dxa" w:w="115"/>
-              <w:bottom w:type="dxa" w:w="115"/>
-              <w:right w:type="dxa" w:w="115"/>
-            </w:tcMar>
-            <w:vAlign w:val="center"/>
-          </w:tcPr>
-          <w:p>
-            <w:pPr>
-              <w:spacing w:after="0" w:line="340"/>
-            </w:pPr>
-            <w:r>
-              <w:rPr>
-                <w:rFonts w:ascii="Arial" w:cs="Arial" w:eastAsia="Arial" w:hAnsi="Arial"/>
-                <w:color w:val="1D2021"/>
-                <w:sz w:val="20"/>
-                <w:szCs w:val="20"/>
+            <w:tcBorders>
+              <w:top w:val="single" w:color="C7C7C7" w:sz="4"/>
+              <w:left w:val="nil" w:color="FFFFFF" w:sz="0"/>
+              <w:bottom w:val="single" w:color="C7C7C7" w:sz="4"/>
+              <w:right w:val="nil" w:color="FFFFFF" w:sz="0"/>
+            </w:tcBorders>
+            <w:tcMar>
+              <w:top w:type="dxa" w:w="115"/>
+              <w:left w:type="dxa" w:w="115"/>
+              <w:bottom w:type="dxa" w:w="115"/>
+              <w:right w:type="dxa" w:w="115"/>
+            </w:tcMar>
+            <w:vAlign w:val="center"/>
+          </w:tcPr>
+          <w:p>
+            <w:pPr>
+              <w:spacing w:after="0" w:line="340"/>
+            </w:pPr>
+            <w:r>
+              <w:rPr>
+                <w:rFonts w:ascii="Arial" w:cs="Arial" w:eastAsia="Arial" w:hAnsi="Arial"/>
+                <w:sz w:val="2"/>
+                <w:szCs w:val="2"/>
               </w:rPr>
               <w:t xml:space="preserve"/>
             </w:r>
@@ -632,6 +592,11 @@
         </w:tc>
       </w:tr>
     </w:tbl>
+    <w:p>
+      <w:pPr>
+        <w:spacing w:before="200" w:after="0"/>
+      </w:pPr>
+    </w:p>
     <w:p>
       <w:pPr>
         <w:spacing w:before="0" w:after="240" w:line="340" w:beforeAutospacing="false" w:afterAutospacing="false"/>
@@ -663,11 +628,11 @@
         <w:tblLayout w:type="fixed"/>
       </w:tblPr>
       <w:tblGrid>
-        <w:gridCol w:w="1200"/>
-        <w:gridCol w:w="4070"/>
-        <w:gridCol w:w="1600"/>
-        <w:gridCol w:w="1600"/>
-        <w:gridCol w:w="1600"/>
+        <w:gridCol w:w="800"/>
+        <w:gridCol w:w="3600"/>
+        <w:gridCol w:w="1800"/>
+        <w:gridCol w:w="2070"/>
+        <w:gridCol w:w="1800"/>
       </w:tblGrid>
       <w:tr>
         <w:trPr>
@@ -676,7 +641,6 @@
         </w:trPr>
         <w:tc>
           <w:tcPr>
-            <w:tcW w:type="dxa" w:w="1200"/>
             <w:tcBorders>
               <w:top w:val="single" w:color="C7C7C7" w:sz="4"/>
               <w:left w:val="nil" w:color="FFFFFF" w:sz="0"/>
@@ -711,7 +675,6 @@
         </w:tc>
         <w:tc>
           <w:tcPr>
-            <w:tcW w:type="dxa" w:w="4070"/>
             <w:tcBorders>
               <w:top w:val="single" w:color="C7C7C7" w:sz="4"/>
               <w:left w:val="nil" w:color="FFFFFF" w:sz="0"/>
@@ -746,7 +709,6 @@
         </w:tc>
         <w:tc>
           <w:tcPr>
-            <w:tcW w:type="dxa" w:w="1600"/>
             <w:tcBorders>
               <w:top w:val="single" w:color="C7C7C7" w:sz="4"/>
               <w:left w:val="nil" w:color="FFFFFF" w:sz="0"/>
@@ -781,7 +743,6 @@
         </w:tc>
         <w:tc>
           <w:tcPr>
-            <w:tcW w:type="dxa" w:w="1600"/>
             <w:tcBorders>
               <w:top w:val="single" w:color="C7C7C7" w:sz="4"/>
               <w:left w:val="nil" w:color="FFFFFF" w:sz="0"/>
@@ -816,7 +777,6 @@
         </w:tc>
         <w:tc>
           <w:tcPr>
-            <w:tcW w:type="dxa" w:w="1600"/>
             <w:tcBorders>
               <w:top w:val="single" w:color="C7C7C7" w:sz="4"/>
               <w:left w:val="nil" w:color="FFFFFF" w:sz="0"/>
@@ -846,6 +806,162 @@
                 <w:szCs w:val="20"/>
               </w:rPr>
               <w:t xml:space="preserve">Due Date</w:t>
+            </w:r>
+          </w:p>
+        </w:tc>
+      </w:tr>
+      <w:tr>
+        <w:trPr>
+          <w:trHeight w:val="0" w:hRule="atLeast"/>
+        </w:trPr>
+        <w:tc>
+          <w:tcPr>
+            <w:tcBorders>
+              <w:top w:val="single" w:color="C7C7C7" w:sz="4"/>
+              <w:left w:val="nil" w:color="FFFFFF" w:sz="0"/>
+              <w:bottom w:val="single" w:color="C7C7C7" w:sz="4"/>
+              <w:right w:val="nil" w:color="FFFFFF" w:sz="0"/>
+            </w:tcBorders>
+            <w:tcMar>
+              <w:top w:type="dxa" w:w="115"/>
+              <w:left w:type="dxa" w:w="115"/>
+              <w:bottom w:type="dxa" w:w="115"/>
+              <w:right w:type="dxa" w:w="115"/>
+            </w:tcMar>
+            <w:vAlign w:val="center"/>
+          </w:tcPr>
+          <w:p>
+            <w:pPr>
+              <w:spacing w:after="0" w:line="340"/>
+            </w:pPr>
+            <w:r>
+              <w:rPr>
+                <w:rFonts w:ascii="Arial" w:cs="Arial" w:eastAsia="Arial" w:hAnsi="Arial"/>
+                <w:color w:val="1D2021"/>
+                <w:sz w:val="2"/>
+                <w:szCs w:val="2"/>
+              </w:rPr>
+              <w:t xml:space="preserve">{FOR a IN action_items}</w:t>
+            </w:r>
+          </w:p>
+        </w:tc>
+        <w:tc>
+          <w:tcPr>
+            <w:tcBorders>
+              <w:top w:val="single" w:color="C7C7C7" w:sz="4"/>
+              <w:left w:val="nil" w:color="FFFFFF" w:sz="0"/>
+              <w:bottom w:val="single" w:color="C7C7C7" w:sz="4"/>
+              <w:right w:val="nil" w:color="FFFFFF" w:sz="0"/>
+            </w:tcBorders>
+            <w:tcMar>
+              <w:top w:type="dxa" w:w="115"/>
+              <w:left w:type="dxa" w:w="115"/>
+              <w:bottom w:type="dxa" w:w="115"/>
+              <w:right w:type="dxa" w:w="115"/>
+            </w:tcMar>
+            <w:vAlign w:val="center"/>
+          </w:tcPr>
+          <w:p>
+            <w:pPr>
+              <w:spacing w:after="0" w:line="340"/>
+            </w:pPr>
+            <w:r>
+              <w:rPr>
+                <w:rFonts w:ascii="Arial" w:cs="Arial" w:eastAsia="Arial" w:hAnsi="Arial"/>
+                <w:sz w:val="2"/>
+                <w:szCs w:val="2"/>
+              </w:rPr>
+              <w:t xml:space="preserve"/>
+            </w:r>
+          </w:p>
+        </w:tc>
+        <w:tc>
+          <w:tcPr>
+            <w:tcBorders>
+              <w:top w:val="single" w:color="C7C7C7" w:sz="4"/>
+              <w:left w:val="nil" w:color="FFFFFF" w:sz="0"/>
+              <w:bottom w:val="single" w:color="C7C7C7" w:sz="4"/>
+              <w:right w:val="nil" w:color="FFFFFF" w:sz="0"/>
+            </w:tcBorders>
+            <w:tcMar>
+              <w:top w:type="dxa" w:w="115"/>
+              <w:left w:type="dxa" w:w="115"/>
+              <w:bottom w:type="dxa" w:w="115"/>
+              <w:right w:type="dxa" w:w="115"/>
+            </w:tcMar>
+            <w:vAlign w:val="center"/>
+          </w:tcPr>
+          <w:p>
+            <w:pPr>
+              <w:spacing w:after="0" w:line="340"/>
+            </w:pPr>
+            <w:r>
+              <w:rPr>
+                <w:rFonts w:ascii="Arial" w:cs="Arial" w:eastAsia="Arial" w:hAnsi="Arial"/>
+                <w:sz w:val="2"/>
+                <w:szCs w:val="2"/>
+              </w:rPr>
+              <w:t xml:space="preserve"/>
+            </w:r>
+          </w:p>
+        </w:tc>
+        <w:tc>
+          <w:tcPr>
+            <w:tcBorders>
+              <w:top w:val="single" w:color="C7C7C7" w:sz="4"/>
+              <w:left w:val="nil" w:color="FFFFFF" w:sz="0"/>
+              <w:bottom w:val="single" w:color="C7C7C7" w:sz="4"/>
+              <w:right w:val="nil" w:color="FFFFFF" w:sz="0"/>
+            </w:tcBorders>
+            <w:tcMar>
+              <w:top w:type="dxa" w:w="115"/>
+              <w:left w:type="dxa" w:w="115"/>
+              <w:bottom w:type="dxa" w:w="115"/>
+              <w:right w:type="dxa" w:w="115"/>
+            </w:tcMar>
+            <w:vAlign w:val="center"/>
+          </w:tcPr>
+          <w:p>
+            <w:pPr>
+              <w:spacing w:after="0" w:line="340"/>
+            </w:pPr>
+            <w:r>
+              <w:rPr>
+                <w:rFonts w:ascii="Arial" w:cs="Arial" w:eastAsia="Arial" w:hAnsi="Arial"/>
+                <w:sz w:val="2"/>
+                <w:szCs w:val="2"/>
+              </w:rPr>
+              <w:t xml:space="preserve"/>
+            </w:r>
+          </w:p>
+        </w:tc>
+        <w:tc>
+          <w:tcPr>
+            <w:tcBorders>
+              <w:top w:val="single" w:color="C7C7C7" w:sz="4"/>
+              <w:left w:val="nil" w:color="FFFFFF" w:sz="0"/>
+              <w:bottom w:val="single" w:color="C7C7C7" w:sz="4"/>
+              <w:right w:val="nil" w:color="FFFFFF" w:sz="0"/>
+            </w:tcBorders>
+            <w:tcMar>
+              <w:top w:type="dxa" w:w="115"/>
+              <w:left w:type="dxa" w:w="115"/>
+              <w:bottom w:type="dxa" w:w="115"/>
+              <w:right w:type="dxa" w:w="115"/>
+            </w:tcMar>
+            <w:vAlign w:val="center"/>
+          </w:tcPr>
+          <w:p>
+            <w:pPr>
+              <w:spacing w:after="0" w:line="340"/>
+            </w:pPr>
+            <w:r>
+              <w:rPr>
+                <w:rFonts w:ascii="Arial" w:cs="Arial" w:eastAsia="Arial" w:hAnsi="Arial"/>
+                <w:sz w:val="2"/>
+                <w:szCs w:val="2"/>
+              </w:rPr>
+              <w:t xml:space="preserve"/>
             </w:r>
           </w:p>
         </w:tc>
@@ -856,7 +972,6 @@
         </w:trPr>
         <w:tc>
           <w:tcPr>
-            <w:tcW w:type="dxa" w:w="1200"/>
             <w:tcBorders>
               <w:top w:val="single" w:color="C7C7C7" w:sz="4"/>
               <w:left w:val="nil" w:color="FFFFFF" w:sz="0"/>
@@ -879,11 +994,33 @@
               <w:rPr>
                 <w:rFonts w:ascii="Arial" w:cs="Arial" w:eastAsia="Arial" w:hAnsi="Arial"/>
                 <w:color w:val="1D2021"/>
-                <w:sz w:val="2"/>
-                <w:szCs w:val="2"/>
-              </w:rPr>
-              <w:t xml:space="preserve">{FOR a IN action_items}</w:t>
-            </w:r>
+                <w:sz w:val="20"/>
+                <w:szCs w:val="20"/>
+              </w:rPr>
+              <w:t xml:space="preserve">{$a.item_id}</w:t>
+            </w:r>
+          </w:p>
+        </w:tc>
+        <w:tc>
+          <w:tcPr>
+            <w:tcBorders>
+              <w:top w:val="single" w:color="C7C7C7" w:sz="4"/>
+              <w:left w:val="nil" w:color="FFFFFF" w:sz="0"/>
+              <w:bottom w:val="single" w:color="C7C7C7" w:sz="4"/>
+              <w:right w:val="nil" w:color="FFFFFF" w:sz="0"/>
+            </w:tcBorders>
+            <w:tcMar>
+              <w:top w:type="dxa" w:w="115"/>
+              <w:left w:type="dxa" w:w="115"/>
+              <w:bottom w:type="dxa" w:w="115"/>
+              <w:right w:type="dxa" w:w="115"/>
+            </w:tcMar>
+            <w:vAlign w:val="center"/>
+          </w:tcPr>
+          <w:p>
+            <w:pPr>
+              <w:spacing w:after="0" w:line="340"/>
+            </w:pPr>
             <w:r>
               <w:rPr>
                 <w:rFonts w:ascii="Arial" w:cs="Arial" w:eastAsia="Arial" w:hAnsi="Arial"/>
@@ -891,13 +1028,12 @@
                 <w:sz w:val="20"/>
                 <w:szCs w:val="20"/>
               </w:rPr>
-              <w:t xml:space="preserve"/>
-            </w:r>
-          </w:p>
-        </w:tc>
-        <w:tc>
-          <w:tcPr>
-            <w:tcW w:type="dxa" w:w="4070"/>
+              <w:t xml:space="preserve">{$a.description}</w:t>
+            </w:r>
+          </w:p>
+        </w:tc>
+        <w:tc>
+          <w:tcPr>
             <w:tcBorders>
               <w:top w:val="single" w:color="C7C7C7" w:sz="4"/>
               <w:left w:val="nil" w:color="FFFFFF" w:sz="0"/>
@@ -923,13 +1059,12 @@
                 <w:sz w:val="20"/>
                 <w:szCs w:val="20"/>
               </w:rPr>
-              <w:t xml:space="preserve"/>
-            </w:r>
-          </w:p>
-        </w:tc>
-        <w:tc>
-          <w:tcPr>
-            <w:tcW w:type="dxa" w:w="1600"/>
+              <w:t xml:space="preserve">{$a.status}</w:t>
+            </w:r>
+          </w:p>
+        </w:tc>
+        <w:tc>
+          <w:tcPr>
             <w:tcBorders>
               <w:top w:val="single" w:color="C7C7C7" w:sz="4"/>
               <w:left w:val="nil" w:color="FFFFFF" w:sz="0"/>
@@ -955,13 +1090,12 @@
                 <w:sz w:val="20"/>
                 <w:szCs w:val="20"/>
               </w:rPr>
-              <w:t xml:space="preserve"/>
-            </w:r>
-          </w:p>
-        </w:tc>
-        <w:tc>
-          <w:tcPr>
-            <w:tcW w:type="dxa" w:w="1600"/>
+              <w:t xml:space="preserve">{$a.assigned_to}</w:t>
+            </w:r>
+          </w:p>
+        </w:tc>
+        <w:tc>
+          <w:tcPr>
             <w:tcBorders>
               <w:top w:val="single" w:color="C7C7C7" w:sz="4"/>
               <w:left w:val="nil" w:color="FFFFFF" w:sz="0"/>
@@ -987,50 +1121,17 @@
                 <w:sz w:val="20"/>
                 <w:szCs w:val="20"/>
               </w:rPr>
-              <w:t xml:space="preserve"/>
-            </w:r>
-          </w:p>
-        </w:tc>
-        <w:tc>
-          <w:tcPr>
-            <w:tcW w:type="dxa" w:w="1600"/>
-            <w:tcBorders>
-              <w:top w:val="single" w:color="C7C7C7" w:sz="4"/>
-              <w:left w:val="nil" w:color="FFFFFF" w:sz="0"/>
-              <w:bottom w:val="single" w:color="C7C7C7" w:sz="4"/>
-              <w:right w:val="nil" w:color="FFFFFF" w:sz="0"/>
-            </w:tcBorders>
-            <w:tcMar>
-              <w:top w:type="dxa" w:w="115"/>
-              <w:left w:type="dxa" w:w="115"/>
-              <w:bottom w:type="dxa" w:w="115"/>
-              <w:right w:type="dxa" w:w="115"/>
-            </w:tcMar>
-            <w:vAlign w:val="center"/>
-          </w:tcPr>
-          <w:p>
-            <w:pPr>
-              <w:spacing w:after="0" w:line="340"/>
-            </w:pPr>
-            <w:r>
-              <w:rPr>
-                <w:rFonts w:ascii="Arial" w:cs="Arial" w:eastAsia="Arial" w:hAnsi="Arial"/>
-                <w:color w:val="1D2021"/>
-                <w:sz w:val="20"/>
-                <w:szCs w:val="20"/>
-              </w:rPr>
-              <w:t xml:space="preserve"/>
+              <w:t xml:space="preserve">{$a.due_date}</w:t>
             </w:r>
           </w:p>
         </w:tc>
       </w:tr>
       <w:tr>
         <w:trPr>
-          <w:trHeight w:val="500" w:hRule="atLeast"/>
+          <w:trHeight w:val="0" w:hRule="atLeast"/>
         </w:trPr>
         <w:tc>
           <w:tcPr>
-            <w:tcW w:type="dxa" w:w="1200"/>
             <w:tcBorders>
               <w:top w:val="single" w:color="C7C7C7" w:sz="4"/>
               <w:left w:val="nil" w:color="FFFFFF" w:sz="0"/>
@@ -1053,214 +1154,68 @@
               <w:rPr>
                 <w:rFonts w:ascii="Arial" w:cs="Arial" w:eastAsia="Arial" w:hAnsi="Arial"/>
                 <w:color w:val="1D2021"/>
-                <w:sz w:val="20"/>
-                <w:szCs w:val="20"/>
-              </w:rPr>
-              <w:t xml:space="preserve">{$a.item_id}</w:t>
-            </w:r>
-          </w:p>
-        </w:tc>
-        <w:tc>
-          <w:tcPr>
-            <w:tcW w:type="dxa" w:w="4070"/>
-            <w:tcBorders>
-              <w:top w:val="single" w:color="C7C7C7" w:sz="4"/>
-              <w:left w:val="nil" w:color="FFFFFF" w:sz="0"/>
-              <w:bottom w:val="single" w:color="C7C7C7" w:sz="4"/>
-              <w:right w:val="nil" w:color="FFFFFF" w:sz="0"/>
-            </w:tcBorders>
-            <w:tcMar>
-              <w:top w:type="dxa" w:w="115"/>
-              <w:left w:type="dxa" w:w="115"/>
-              <w:bottom w:type="dxa" w:w="115"/>
-              <w:right w:type="dxa" w:w="115"/>
-            </w:tcMar>
-            <w:vAlign w:val="center"/>
-          </w:tcPr>
-          <w:p>
-            <w:pPr>
-              <w:spacing w:after="0" w:line="340"/>
-            </w:pPr>
-            <w:r>
-              <w:rPr>
-                <w:rFonts w:ascii="Arial" w:cs="Arial" w:eastAsia="Arial" w:hAnsi="Arial"/>
-                <w:color w:val="1D2021"/>
-                <w:sz w:val="20"/>
-                <w:szCs w:val="20"/>
-              </w:rPr>
-              <w:t xml:space="preserve">{$a.description}</w:t>
-            </w:r>
-          </w:p>
-        </w:tc>
-        <w:tc>
-          <w:tcPr>
-            <w:tcW w:type="dxa" w:w="1600"/>
-            <w:tcBorders>
-              <w:top w:val="single" w:color="C7C7C7" w:sz="4"/>
-              <w:left w:val="nil" w:color="FFFFFF" w:sz="0"/>
-              <w:bottom w:val="single" w:color="C7C7C7" w:sz="4"/>
-              <w:right w:val="nil" w:color="FFFFFF" w:sz="0"/>
-            </w:tcBorders>
-            <w:tcMar>
-              <w:top w:type="dxa" w:w="115"/>
-              <w:left w:type="dxa" w:w="115"/>
-              <w:bottom w:type="dxa" w:w="115"/>
-              <w:right w:type="dxa" w:w="115"/>
-            </w:tcMar>
-            <w:vAlign w:val="center"/>
-          </w:tcPr>
-          <w:p>
-            <w:pPr>
-              <w:spacing w:after="0" w:line="340"/>
-            </w:pPr>
-            <w:r>
-              <w:rPr>
-                <w:rFonts w:ascii="Arial" w:cs="Arial" w:eastAsia="Arial" w:hAnsi="Arial"/>
-                <w:color w:val="1D2021"/>
-                <w:sz w:val="20"/>
-                <w:szCs w:val="20"/>
-              </w:rPr>
-              <w:t xml:space="preserve">{$a.status}</w:t>
-            </w:r>
-          </w:p>
-        </w:tc>
-        <w:tc>
-          <w:tcPr>
-            <w:tcW w:type="dxa" w:w="1600"/>
-            <w:tcBorders>
-              <w:top w:val="single" w:color="C7C7C7" w:sz="4"/>
-              <w:left w:val="nil" w:color="FFFFFF" w:sz="0"/>
-              <w:bottom w:val="single" w:color="C7C7C7" w:sz="4"/>
-              <w:right w:val="nil" w:color="FFFFFF" w:sz="0"/>
-            </w:tcBorders>
-            <w:tcMar>
-              <w:top w:type="dxa" w:w="115"/>
-              <w:left w:type="dxa" w:w="115"/>
-              <w:bottom w:type="dxa" w:w="115"/>
-              <w:right w:type="dxa" w:w="115"/>
-            </w:tcMar>
-            <w:vAlign w:val="center"/>
-          </w:tcPr>
-          <w:p>
-            <w:pPr>
-              <w:spacing w:after="0" w:line="340"/>
-            </w:pPr>
-            <w:r>
-              <w:rPr>
-                <w:rFonts w:ascii="Arial" w:cs="Arial" w:eastAsia="Arial" w:hAnsi="Arial"/>
-                <w:color w:val="1D2021"/>
-                <w:sz w:val="20"/>
-                <w:szCs w:val="20"/>
-              </w:rPr>
-              <w:t xml:space="preserve">{$a.assigned_to}</w:t>
-            </w:r>
-          </w:p>
-        </w:tc>
-        <w:tc>
-          <w:tcPr>
-            <w:tcW w:type="dxa" w:w="1600"/>
-            <w:tcBorders>
-              <w:top w:val="single" w:color="C7C7C7" w:sz="4"/>
-              <w:left w:val="nil" w:color="FFFFFF" w:sz="0"/>
-              <w:bottom w:val="single" w:color="C7C7C7" w:sz="4"/>
-              <w:right w:val="nil" w:color="FFFFFF" w:sz="0"/>
-            </w:tcBorders>
-            <w:tcMar>
-              <w:top w:type="dxa" w:w="115"/>
-              <w:left w:type="dxa" w:w="115"/>
-              <w:bottom w:type="dxa" w:w="115"/>
-              <w:right w:type="dxa" w:w="115"/>
-            </w:tcMar>
-            <w:vAlign w:val="center"/>
-          </w:tcPr>
-          <w:p>
-            <w:pPr>
-              <w:spacing w:after="0" w:line="340"/>
-            </w:pPr>
-            <w:r>
-              <w:rPr>
-                <w:rFonts w:ascii="Arial" w:cs="Arial" w:eastAsia="Arial" w:hAnsi="Arial"/>
-                <w:color w:val="1D2021"/>
-                <w:sz w:val="20"/>
-                <w:szCs w:val="20"/>
-              </w:rPr>
-              <w:t xml:space="preserve">{$a.due_date}</w:t>
-            </w:r>
-          </w:p>
-        </w:tc>
-      </w:tr>
-      <w:tr>
-        <w:trPr>
-          <w:trHeight w:val="500" w:hRule="atLeast"/>
-        </w:trPr>
-        <w:tc>
-          <w:tcPr>
-            <w:tcW w:type="dxa" w:w="1200"/>
-            <w:tcBorders>
-              <w:top w:val="single" w:color="C7C7C7" w:sz="4"/>
-              <w:left w:val="nil" w:color="FFFFFF" w:sz="0"/>
-              <w:bottom w:val="single" w:color="C7C7C7" w:sz="4"/>
-              <w:right w:val="nil" w:color="FFFFFF" w:sz="0"/>
-            </w:tcBorders>
-            <w:tcMar>
-              <w:top w:type="dxa" w:w="115"/>
-              <w:left w:type="dxa" w:w="115"/>
-              <w:bottom w:type="dxa" w:w="115"/>
-              <w:right w:type="dxa" w:w="115"/>
-            </w:tcMar>
-            <w:vAlign w:val="center"/>
-          </w:tcPr>
-          <w:p>
-            <w:pPr>
-              <w:spacing w:after="0" w:line="340"/>
-            </w:pPr>
-            <w:r>
-              <w:rPr>
-                <w:rFonts w:ascii="Arial" w:cs="Arial" w:eastAsia="Arial" w:hAnsi="Arial"/>
-                <w:color w:val="1D2021"/>
-                <w:sz w:val="20"/>
-                <w:szCs w:val="20"/>
+                <w:sz w:val="2"/>
+                <w:szCs w:val="2"/>
+              </w:rPr>
+              <w:t xml:space="preserve">{END-FOR a}</w:t>
+            </w:r>
+          </w:p>
+        </w:tc>
+        <w:tc>
+          <w:tcPr>
+            <w:tcBorders>
+              <w:top w:val="single" w:color="C7C7C7" w:sz="4"/>
+              <w:left w:val="nil" w:color="FFFFFF" w:sz="0"/>
+              <w:bottom w:val="single" w:color="C7C7C7" w:sz="4"/>
+              <w:right w:val="nil" w:color="FFFFFF" w:sz="0"/>
+            </w:tcBorders>
+            <w:tcMar>
+              <w:top w:type="dxa" w:w="115"/>
+              <w:left w:type="dxa" w:w="115"/>
+              <w:bottom w:type="dxa" w:w="115"/>
+              <w:right w:type="dxa" w:w="115"/>
+            </w:tcMar>
+            <w:vAlign w:val="center"/>
+          </w:tcPr>
+          <w:p>
+            <w:pPr>
+              <w:spacing w:after="0" w:line="340"/>
+            </w:pPr>
+            <w:r>
+              <w:rPr>
+                <w:rFonts w:ascii="Arial" w:cs="Arial" w:eastAsia="Arial" w:hAnsi="Arial"/>
+                <w:sz w:val="2"/>
+                <w:szCs w:val="2"/>
               </w:rPr>
               <w:t xml:space="preserve"/>
             </w:r>
-            <w:r>
-              <w:rPr>
-                <w:rFonts w:ascii="Arial" w:cs="Arial" w:eastAsia="Arial" w:hAnsi="Arial"/>
-                <w:color w:val="1D2021"/>
-                <w:sz w:val="2"/>
-                <w:szCs w:val="2"/>
-              </w:rPr>
-              <w:t xml:space="preserve">{END-FOR a}</w:t>
-            </w:r>
-          </w:p>
-        </w:tc>
-        <w:tc>
-          <w:tcPr>
-            <w:tcW w:type="dxa" w:w="4070"/>
-            <w:tcBorders>
-              <w:top w:val="single" w:color="C7C7C7" w:sz="4"/>
-              <w:left w:val="nil" w:color="FFFFFF" w:sz="0"/>
-              <w:bottom w:val="single" w:color="C7C7C7" w:sz="4"/>
-              <w:right w:val="nil" w:color="FFFFFF" w:sz="0"/>
-            </w:tcBorders>
-            <w:tcMar>
-              <w:top w:type="dxa" w:w="115"/>
-              <w:left w:type="dxa" w:w="115"/>
-              <w:bottom w:type="dxa" w:w="115"/>
-              <w:right w:type="dxa" w:w="115"/>
-            </w:tcMar>
-            <w:vAlign w:val="center"/>
-          </w:tcPr>
-          <w:p>
-            <w:pPr>
-              <w:spacing w:after="0" w:line="340"/>
-            </w:pPr>
-            <w:r>
-              <w:rPr>
-                <w:rFonts w:ascii="Arial" w:cs="Arial" w:eastAsia="Arial" w:hAnsi="Arial"/>
-                <w:color w:val="1D2021"/>
-                <w:sz w:val="20"/>
-                <w:szCs w:val="20"/>
+          </w:p>
+        </w:tc>
+        <w:tc>
+          <w:tcPr>
+            <w:tcBorders>
+              <w:top w:val="single" w:color="C7C7C7" w:sz="4"/>
+              <w:left w:val="nil" w:color="FFFFFF" w:sz="0"/>
+              <w:bottom w:val="single" w:color="C7C7C7" w:sz="4"/>
+              <w:right w:val="nil" w:color="FFFFFF" w:sz="0"/>
+            </w:tcBorders>
+            <w:tcMar>
+              <w:top w:type="dxa" w:w="115"/>
+              <w:left w:type="dxa" w:w="115"/>
+              <w:bottom w:type="dxa" w:w="115"/>
+              <w:right w:type="dxa" w:w="115"/>
+            </w:tcMar>
+            <w:vAlign w:val="center"/>
+          </w:tcPr>
+          <w:p>
+            <w:pPr>
+              <w:spacing w:after="0" w:line="340"/>
+            </w:pPr>
+            <w:r>
+              <w:rPr>
+                <w:rFonts w:ascii="Arial" w:cs="Arial" w:eastAsia="Arial" w:hAnsi="Arial"/>
+                <w:sz w:val="2"/>
+                <w:szCs w:val="2"/>
               </w:rPr>
               <w:t xml:space="preserve"/>
             </w:r>
@@ -1268,31 +1223,29 @@
         </w:tc>
         <w:tc>
           <w:tcPr>
-            <w:tcW w:type="dxa" w:w="1600"/>
-            <w:tcBorders>
-              <w:top w:val="single" w:color="C7C7C7" w:sz="4"/>
-              <w:left w:val="nil" w:color="FFFFFF" w:sz="0"/>
-              <w:bottom w:val="single" w:color="C7C7C7" w:sz="4"/>
-              <w:right w:val="nil" w:color="FFFFFF" w:sz="0"/>
-            </w:tcBorders>
-            <w:tcMar>
-              <w:top w:type="dxa" w:w="115"/>
-              <w:left w:type="dxa" w:w="115"/>
-              <w:bottom w:type="dxa" w:w="115"/>
-              <w:right w:type="dxa" w:w="115"/>
-            </w:tcMar>
-            <w:vAlign w:val="center"/>
-          </w:tcPr>
-          <w:p>
-            <w:pPr>
-              <w:spacing w:after="0" w:line="340"/>
-            </w:pPr>
-            <w:r>
-              <w:rPr>
-                <w:rFonts w:ascii="Arial" w:cs="Arial" w:eastAsia="Arial" w:hAnsi="Arial"/>
-                <w:color w:val="1D2021"/>
-                <w:sz w:val="20"/>
-                <w:szCs w:val="20"/>
+            <w:tcBorders>
+              <w:top w:val="single" w:color="C7C7C7" w:sz="4"/>
+              <w:left w:val="nil" w:color="FFFFFF" w:sz="0"/>
+              <w:bottom w:val="single" w:color="C7C7C7" w:sz="4"/>
+              <w:right w:val="nil" w:color="FFFFFF" w:sz="0"/>
+            </w:tcBorders>
+            <w:tcMar>
+              <w:top w:type="dxa" w:w="115"/>
+              <w:left w:type="dxa" w:w="115"/>
+              <w:bottom w:type="dxa" w:w="115"/>
+              <w:right w:type="dxa" w:w="115"/>
+            </w:tcMar>
+            <w:vAlign w:val="center"/>
+          </w:tcPr>
+          <w:p>
+            <w:pPr>
+              <w:spacing w:after="0" w:line="340"/>
+            </w:pPr>
+            <w:r>
+              <w:rPr>
+                <w:rFonts w:ascii="Arial" w:cs="Arial" w:eastAsia="Arial" w:hAnsi="Arial"/>
+                <w:sz w:val="2"/>
+                <w:szCs w:val="2"/>
               </w:rPr>
               <w:t xml:space="preserve"/>
             </w:r>
@@ -1300,63 +1253,29 @@
         </w:tc>
         <w:tc>
           <w:tcPr>
-            <w:tcW w:type="dxa" w:w="1600"/>
-            <w:tcBorders>
-              <w:top w:val="single" w:color="C7C7C7" w:sz="4"/>
-              <w:left w:val="nil" w:color="FFFFFF" w:sz="0"/>
-              <w:bottom w:val="single" w:color="C7C7C7" w:sz="4"/>
-              <w:right w:val="nil" w:color="FFFFFF" w:sz="0"/>
-            </w:tcBorders>
-            <w:tcMar>
-              <w:top w:type="dxa" w:w="115"/>
-              <w:left w:type="dxa" w:w="115"/>
-              <w:bottom w:type="dxa" w:w="115"/>
-              <w:right w:type="dxa" w:w="115"/>
-            </w:tcMar>
-            <w:vAlign w:val="center"/>
-          </w:tcPr>
-          <w:p>
-            <w:pPr>
-              <w:spacing w:after="0" w:line="340"/>
-            </w:pPr>
-            <w:r>
-              <w:rPr>
-                <w:rFonts w:ascii="Arial" w:cs="Arial" w:eastAsia="Arial" w:hAnsi="Arial"/>
-                <w:color w:val="1D2021"/>
-                <w:sz w:val="20"/>
-                <w:szCs w:val="20"/>
-              </w:rPr>
-              <w:t xml:space="preserve"/>
-            </w:r>
-          </w:p>
-        </w:tc>
-        <w:tc>
-          <w:tcPr>
-            <w:tcW w:type="dxa" w:w="1600"/>
-            <w:tcBorders>
-              <w:top w:val="single" w:color="C7C7C7" w:sz="4"/>
-              <w:left w:val="nil" w:color="FFFFFF" w:sz="0"/>
-              <w:bottom w:val="single" w:color="C7C7C7" w:sz="4"/>
-              <w:right w:val="nil" w:color="FFFFFF" w:sz="0"/>
-            </w:tcBorders>
-            <w:tcMar>
-              <w:top w:type="dxa" w:w="115"/>
-              <w:left w:type="dxa" w:w="115"/>
-              <w:bottom w:type="dxa" w:w="115"/>
-              <w:right w:type="dxa" w:w="115"/>
-            </w:tcMar>
-            <w:vAlign w:val="center"/>
-          </w:tcPr>
-          <w:p>
-            <w:pPr>
-              <w:spacing w:after="0" w:line="340"/>
-            </w:pPr>
-            <w:r>
-              <w:rPr>
-                <w:rFonts w:ascii="Arial" w:cs="Arial" w:eastAsia="Arial" w:hAnsi="Arial"/>
-                <w:color w:val="1D2021"/>
-                <w:sz w:val="20"/>
-                <w:szCs w:val="20"/>
+            <w:tcBorders>
+              <w:top w:val="single" w:color="C7C7C7" w:sz="4"/>
+              <w:left w:val="nil" w:color="FFFFFF" w:sz="0"/>
+              <w:bottom w:val="single" w:color="C7C7C7" w:sz="4"/>
+              <w:right w:val="nil" w:color="FFFFFF" w:sz="0"/>
+            </w:tcBorders>
+            <w:tcMar>
+              <w:top w:type="dxa" w:w="115"/>
+              <w:left w:type="dxa" w:w="115"/>
+              <w:bottom w:type="dxa" w:w="115"/>
+              <w:right w:type="dxa" w:w="115"/>
+            </w:tcMar>
+            <w:vAlign w:val="center"/>
+          </w:tcPr>
+          <w:p>
+            <w:pPr>
+              <w:spacing w:after="0" w:line="340"/>
+            </w:pPr>
+            <w:r>
+              <w:rPr>
+                <w:rFonts w:ascii="Arial" w:cs="Arial" w:eastAsia="Arial" w:hAnsi="Arial"/>
+                <w:sz w:val="2"/>
+                <w:szCs w:val="2"/>
               </w:rPr>
               <w:t xml:space="preserve"/>
             </w:r>
@@ -1364,6 +1283,11 @@
         </w:tc>
       </w:tr>
     </w:tbl>
+    <w:p>
+      <w:pPr>
+        <w:spacing w:before="200" w:after="0"/>
+      </w:pPr>
+    </w:p>
     <w:p>
       <w:pPr>
         <w:spacing w:before="0" w:after="240" w:line="340" w:beforeAutospacing="false" w:afterAutospacing="false"/>
@@ -1396,9 +1320,9 @@
       </w:tblPr>
       <w:tblGrid>
         <w:gridCol w:w="1200"/>
-        <w:gridCol w:w="4570"/>
-        <w:gridCol w:w="1600"/>
-        <w:gridCol w:w="2700"/>
+        <w:gridCol w:w="3870"/>
+        <w:gridCol w:w="1500"/>
+        <w:gridCol w:w="3500"/>
       </w:tblGrid>
       <w:tr>
         <w:trPr>
@@ -1407,7 +1331,6 @@
         </w:trPr>
         <w:tc>
           <w:tcPr>
-            <w:tcW w:type="dxa" w:w="1200"/>
             <w:tcBorders>
               <w:top w:val="single" w:color="C7C7C7" w:sz="4"/>
               <w:left w:val="nil" w:color="FFFFFF" w:sz="0"/>
@@ -1442,7 +1365,6 @@
         </w:tc>
         <w:tc>
           <w:tcPr>
-            <w:tcW w:type="dxa" w:w="4570"/>
             <w:tcBorders>
               <w:top w:val="single" w:color="C7C7C7" w:sz="4"/>
               <w:left w:val="nil" w:color="FFFFFF" w:sz="0"/>
@@ -1477,7 +1399,6 @@
         </w:tc>
         <w:tc>
           <w:tcPr>
-            <w:tcW w:type="dxa" w:w="1600"/>
             <w:tcBorders>
               <w:top w:val="single" w:color="C7C7C7" w:sz="4"/>
               <w:left w:val="nil" w:color="FFFFFF" w:sz="0"/>
@@ -1512,7 +1433,6 @@
         </w:tc>
         <w:tc>
           <w:tcPr>
-            <w:tcW w:type="dxa" w:w="2700"/>
             <w:tcBorders>
               <w:top w:val="single" w:color="C7C7C7" w:sz="4"/>
               <w:left w:val="nil" w:color="FFFFFF" w:sz="0"/>
@@ -1542,6 +1462,132 @@
                 <w:szCs w:val="20"/>
               </w:rPr>
               <w:t xml:space="preserve">Summary</w:t>
+            </w:r>
+          </w:p>
+        </w:tc>
+      </w:tr>
+      <w:tr>
+        <w:trPr>
+          <w:trHeight w:val="0" w:hRule="atLeast"/>
+        </w:trPr>
+        <w:tc>
+          <w:tcPr>
+            <w:tcBorders>
+              <w:top w:val="single" w:color="C7C7C7" w:sz="4"/>
+              <w:left w:val="nil" w:color="FFFFFF" w:sz="0"/>
+              <w:bottom w:val="single" w:color="C7C7C7" w:sz="4"/>
+              <w:right w:val="nil" w:color="FFFFFF" w:sz="0"/>
+            </w:tcBorders>
+            <w:tcMar>
+              <w:top w:type="dxa" w:w="115"/>
+              <w:left w:type="dxa" w:w="115"/>
+              <w:bottom w:type="dxa" w:w="115"/>
+              <w:right w:type="dxa" w:w="115"/>
+            </w:tcMar>
+            <w:vAlign w:val="center"/>
+          </w:tcPr>
+          <w:p>
+            <w:pPr>
+              <w:spacing w:after="0" w:line="340"/>
+            </w:pPr>
+            <w:r>
+              <w:rPr>
+                <w:rFonts w:ascii="Arial" w:cs="Arial" w:eastAsia="Arial" w:hAnsi="Arial"/>
+                <w:color w:val="1D2021"/>
+                <w:sz w:val="2"/>
+                <w:szCs w:val="2"/>
+              </w:rPr>
+              <w:t xml:space="preserve">{FOR i IN open_issues}</w:t>
+            </w:r>
+          </w:p>
+        </w:tc>
+        <w:tc>
+          <w:tcPr>
+            <w:tcBorders>
+              <w:top w:val="single" w:color="C7C7C7" w:sz="4"/>
+              <w:left w:val="nil" w:color="FFFFFF" w:sz="0"/>
+              <w:bottom w:val="single" w:color="C7C7C7" w:sz="4"/>
+              <w:right w:val="nil" w:color="FFFFFF" w:sz="0"/>
+            </w:tcBorders>
+            <w:tcMar>
+              <w:top w:type="dxa" w:w="115"/>
+              <w:left w:type="dxa" w:w="115"/>
+              <w:bottom w:type="dxa" w:w="115"/>
+              <w:right w:type="dxa" w:w="115"/>
+            </w:tcMar>
+            <w:vAlign w:val="center"/>
+          </w:tcPr>
+          <w:p>
+            <w:pPr>
+              <w:spacing w:after="0" w:line="340"/>
+            </w:pPr>
+            <w:r>
+              <w:rPr>
+                <w:rFonts w:ascii="Arial" w:cs="Arial" w:eastAsia="Arial" w:hAnsi="Arial"/>
+                <w:sz w:val="2"/>
+                <w:szCs w:val="2"/>
+              </w:rPr>
+              <w:t xml:space="preserve"/>
+            </w:r>
+          </w:p>
+        </w:tc>
+        <w:tc>
+          <w:tcPr>
+            <w:tcBorders>
+              <w:top w:val="single" w:color="C7C7C7" w:sz="4"/>
+              <w:left w:val="nil" w:color="FFFFFF" w:sz="0"/>
+              <w:bottom w:val="single" w:color="C7C7C7" w:sz="4"/>
+              <w:right w:val="nil" w:color="FFFFFF" w:sz="0"/>
+            </w:tcBorders>
+            <w:tcMar>
+              <w:top w:type="dxa" w:w="115"/>
+              <w:left w:type="dxa" w:w="115"/>
+              <w:bottom w:type="dxa" w:w="115"/>
+              <w:right w:type="dxa" w:w="115"/>
+            </w:tcMar>
+            <w:vAlign w:val="center"/>
+          </w:tcPr>
+          <w:p>
+            <w:pPr>
+              <w:spacing w:after="0" w:line="340"/>
+            </w:pPr>
+            <w:r>
+              <w:rPr>
+                <w:rFonts w:ascii="Arial" w:cs="Arial" w:eastAsia="Arial" w:hAnsi="Arial"/>
+                <w:sz w:val="2"/>
+                <w:szCs w:val="2"/>
+              </w:rPr>
+              <w:t xml:space="preserve"/>
+            </w:r>
+          </w:p>
+        </w:tc>
+        <w:tc>
+          <w:tcPr>
+            <w:tcBorders>
+              <w:top w:val="single" w:color="C7C7C7" w:sz="4"/>
+              <w:left w:val="nil" w:color="FFFFFF" w:sz="0"/>
+              <w:bottom w:val="single" w:color="C7C7C7" w:sz="4"/>
+              <w:right w:val="nil" w:color="FFFFFF" w:sz="0"/>
+            </w:tcBorders>
+            <w:tcMar>
+              <w:top w:type="dxa" w:w="115"/>
+              <w:left w:type="dxa" w:w="115"/>
+              <w:bottom w:type="dxa" w:w="115"/>
+              <w:right w:type="dxa" w:w="115"/>
+            </w:tcMar>
+            <w:vAlign w:val="center"/>
+          </w:tcPr>
+          <w:p>
+            <w:pPr>
+              <w:spacing w:after="0" w:line="340"/>
+            </w:pPr>
+            <w:r>
+              <w:rPr>
+                <w:rFonts w:ascii="Arial" w:cs="Arial" w:eastAsia="Arial" w:hAnsi="Arial"/>
+                <w:sz w:val="2"/>
+                <w:szCs w:val="2"/>
+              </w:rPr>
+              <w:t xml:space="preserve"/>
             </w:r>
           </w:p>
         </w:tc>
@@ -1552,7 +1598,6 @@
         </w:trPr>
         <w:tc>
           <w:tcPr>
-            <w:tcW w:type="dxa" w:w="1200"/>
             <w:tcBorders>
               <w:top w:val="single" w:color="C7C7C7" w:sz="4"/>
               <w:left w:val="nil" w:color="FFFFFF" w:sz="0"/>
@@ -1575,11 +1620,33 @@
               <w:rPr>
                 <w:rFonts w:ascii="Arial" w:cs="Arial" w:eastAsia="Arial" w:hAnsi="Arial"/>
                 <w:color w:val="1D2021"/>
-                <w:sz w:val="2"/>
-                <w:szCs w:val="2"/>
-              </w:rPr>
-              <w:t xml:space="preserve">{FOR i IN open_issues}</w:t>
-            </w:r>
+                <w:sz w:val="20"/>
+                <w:szCs w:val="20"/>
+              </w:rPr>
+              <w:t xml:space="preserve">{$i.issue_id}</w:t>
+            </w:r>
+          </w:p>
+        </w:tc>
+        <w:tc>
+          <w:tcPr>
+            <w:tcBorders>
+              <w:top w:val="single" w:color="C7C7C7" w:sz="4"/>
+              <w:left w:val="nil" w:color="FFFFFF" w:sz="0"/>
+              <w:bottom w:val="single" w:color="C7C7C7" w:sz="4"/>
+              <w:right w:val="nil" w:color="FFFFFF" w:sz="0"/>
+            </w:tcBorders>
+            <w:tcMar>
+              <w:top w:type="dxa" w:w="115"/>
+              <w:left w:type="dxa" w:w="115"/>
+              <w:bottom w:type="dxa" w:w="115"/>
+              <w:right w:type="dxa" w:w="115"/>
+            </w:tcMar>
+            <w:vAlign w:val="center"/>
+          </w:tcPr>
+          <w:p>
+            <w:pPr>
+              <w:spacing w:after="0" w:line="340"/>
+            </w:pPr>
             <w:r>
               <w:rPr>
                 <w:rFonts w:ascii="Arial" w:cs="Arial" w:eastAsia="Arial" w:hAnsi="Arial"/>
@@ -1587,13 +1654,12 @@
                 <w:sz w:val="20"/>
                 <w:szCs w:val="20"/>
               </w:rPr>
-              <w:t xml:space="preserve"/>
-            </w:r>
-          </w:p>
-        </w:tc>
-        <w:tc>
-          <w:tcPr>
-            <w:tcW w:type="dxa" w:w="4570"/>
+              <w:t xml:space="preserve">{$i.title}</w:t>
+            </w:r>
+          </w:p>
+        </w:tc>
+        <w:tc>
+          <w:tcPr>
             <w:tcBorders>
               <w:top w:val="single" w:color="C7C7C7" w:sz="4"/>
               <w:left w:val="nil" w:color="FFFFFF" w:sz="0"/>
@@ -1619,13 +1685,12 @@
                 <w:sz w:val="20"/>
                 <w:szCs w:val="20"/>
               </w:rPr>
-              <w:t xml:space="preserve"/>
-            </w:r>
-          </w:p>
-        </w:tc>
-        <w:tc>
-          <w:tcPr>
-            <w:tcW w:type="dxa" w:w="1600"/>
+              <w:t xml:space="preserve">{$i.status}</w:t>
+            </w:r>
+          </w:p>
+        </w:tc>
+        <w:tc>
+          <w:tcPr>
             <w:tcBorders>
               <w:top w:val="single" w:color="C7C7C7" w:sz="4"/>
               <w:left w:val="nil" w:color="FFFFFF" w:sz="0"/>
@@ -1651,50 +1716,17 @@
                 <w:sz w:val="20"/>
                 <w:szCs w:val="20"/>
               </w:rPr>
-              <w:t xml:space="preserve"/>
-            </w:r>
-          </w:p>
-        </w:tc>
-        <w:tc>
-          <w:tcPr>
-            <w:tcW w:type="dxa" w:w="2700"/>
-            <w:tcBorders>
-              <w:top w:val="single" w:color="C7C7C7" w:sz="4"/>
-              <w:left w:val="nil" w:color="FFFFFF" w:sz="0"/>
-              <w:bottom w:val="single" w:color="C7C7C7" w:sz="4"/>
-              <w:right w:val="nil" w:color="FFFFFF" w:sz="0"/>
-            </w:tcBorders>
-            <w:tcMar>
-              <w:top w:type="dxa" w:w="115"/>
-              <w:left w:type="dxa" w:w="115"/>
-              <w:bottom w:type="dxa" w:w="115"/>
-              <w:right w:type="dxa" w:w="115"/>
-            </w:tcMar>
-            <w:vAlign w:val="center"/>
-          </w:tcPr>
-          <w:p>
-            <w:pPr>
-              <w:spacing w:after="0" w:line="340"/>
-            </w:pPr>
-            <w:r>
-              <w:rPr>
-                <w:rFonts w:ascii="Arial" w:cs="Arial" w:eastAsia="Arial" w:hAnsi="Arial"/>
-                <w:color w:val="1D2021"/>
-                <w:sz w:val="20"/>
-                <w:szCs w:val="20"/>
-              </w:rPr>
-              <w:t xml:space="preserve"/>
+              <w:t xml:space="preserve">{$i.summary}</w:t>
             </w:r>
           </w:p>
         </w:tc>
       </w:tr>
       <w:tr>
         <w:trPr>
-          <w:trHeight w:val="500" w:hRule="atLeast"/>
+          <w:trHeight w:val="0" w:hRule="atLeast"/>
         </w:trPr>
         <w:tc>
           <w:tcPr>
-            <w:tcW w:type="dxa" w:w="1200"/>
             <w:tcBorders>
               <w:top w:val="single" w:color="C7C7C7" w:sz="4"/>
               <w:left w:val="nil" w:color="FFFFFF" w:sz="0"/>
@@ -1717,182 +1749,68 @@
               <w:rPr>
                 <w:rFonts w:ascii="Arial" w:cs="Arial" w:eastAsia="Arial" w:hAnsi="Arial"/>
                 <w:color w:val="1D2021"/>
-                <w:sz w:val="20"/>
-                <w:szCs w:val="20"/>
-              </w:rPr>
-              <w:t xml:space="preserve">{$i.issue_id}</w:t>
-            </w:r>
-          </w:p>
-        </w:tc>
-        <w:tc>
-          <w:tcPr>
-            <w:tcW w:type="dxa" w:w="4570"/>
-            <w:tcBorders>
-              <w:top w:val="single" w:color="C7C7C7" w:sz="4"/>
-              <w:left w:val="nil" w:color="FFFFFF" w:sz="0"/>
-              <w:bottom w:val="single" w:color="C7C7C7" w:sz="4"/>
-              <w:right w:val="nil" w:color="FFFFFF" w:sz="0"/>
-            </w:tcBorders>
-            <w:tcMar>
-              <w:top w:type="dxa" w:w="115"/>
-              <w:left w:type="dxa" w:w="115"/>
-              <w:bottom w:type="dxa" w:w="115"/>
-              <w:right w:type="dxa" w:w="115"/>
-            </w:tcMar>
-            <w:vAlign w:val="center"/>
-          </w:tcPr>
-          <w:p>
-            <w:pPr>
-              <w:spacing w:after="0" w:line="340"/>
-            </w:pPr>
-            <w:r>
-              <w:rPr>
-                <w:rFonts w:ascii="Arial" w:cs="Arial" w:eastAsia="Arial" w:hAnsi="Arial"/>
-                <w:color w:val="1D2021"/>
-                <w:sz w:val="20"/>
-                <w:szCs w:val="20"/>
-              </w:rPr>
-              <w:t xml:space="preserve">{$i.title}</w:t>
-            </w:r>
-          </w:p>
-        </w:tc>
-        <w:tc>
-          <w:tcPr>
-            <w:tcW w:type="dxa" w:w="1600"/>
-            <w:tcBorders>
-              <w:top w:val="single" w:color="C7C7C7" w:sz="4"/>
-              <w:left w:val="nil" w:color="FFFFFF" w:sz="0"/>
-              <w:bottom w:val="single" w:color="C7C7C7" w:sz="4"/>
-              <w:right w:val="nil" w:color="FFFFFF" w:sz="0"/>
-            </w:tcBorders>
-            <w:tcMar>
-              <w:top w:type="dxa" w:w="115"/>
-              <w:left w:type="dxa" w:w="115"/>
-              <w:bottom w:type="dxa" w:w="115"/>
-              <w:right w:type="dxa" w:w="115"/>
-            </w:tcMar>
-            <w:vAlign w:val="center"/>
-          </w:tcPr>
-          <w:p>
-            <w:pPr>
-              <w:spacing w:after="0" w:line="340"/>
-            </w:pPr>
-            <w:r>
-              <w:rPr>
-                <w:rFonts w:ascii="Arial" w:cs="Arial" w:eastAsia="Arial" w:hAnsi="Arial"/>
-                <w:color w:val="1D2021"/>
-                <w:sz w:val="20"/>
-                <w:szCs w:val="20"/>
-              </w:rPr>
-              <w:t xml:space="preserve">{$i.status}</w:t>
-            </w:r>
-          </w:p>
-        </w:tc>
-        <w:tc>
-          <w:tcPr>
-            <w:tcW w:type="dxa" w:w="2700"/>
-            <w:tcBorders>
-              <w:top w:val="single" w:color="C7C7C7" w:sz="4"/>
-              <w:left w:val="nil" w:color="FFFFFF" w:sz="0"/>
-              <w:bottom w:val="single" w:color="C7C7C7" w:sz="4"/>
-              <w:right w:val="nil" w:color="FFFFFF" w:sz="0"/>
-            </w:tcBorders>
-            <w:tcMar>
-              <w:top w:type="dxa" w:w="115"/>
-              <w:left w:type="dxa" w:w="115"/>
-              <w:bottom w:type="dxa" w:w="115"/>
-              <w:right w:type="dxa" w:w="115"/>
-            </w:tcMar>
-            <w:vAlign w:val="center"/>
-          </w:tcPr>
-          <w:p>
-            <w:pPr>
-              <w:spacing w:after="0" w:line="340"/>
-            </w:pPr>
-            <w:r>
-              <w:rPr>
-                <w:rFonts w:ascii="Arial" w:cs="Arial" w:eastAsia="Arial" w:hAnsi="Arial"/>
-                <w:color w:val="1D2021"/>
-                <w:sz w:val="20"/>
-                <w:szCs w:val="20"/>
-              </w:rPr>
-              <w:t xml:space="preserve">{$i.summary}</w:t>
-            </w:r>
-          </w:p>
-        </w:tc>
-      </w:tr>
-      <w:tr>
-        <w:trPr>
-          <w:trHeight w:val="500" w:hRule="atLeast"/>
-        </w:trPr>
-        <w:tc>
-          <w:tcPr>
-            <w:tcW w:type="dxa" w:w="1200"/>
-            <w:tcBorders>
-              <w:top w:val="single" w:color="C7C7C7" w:sz="4"/>
-              <w:left w:val="nil" w:color="FFFFFF" w:sz="0"/>
-              <w:bottom w:val="single" w:color="C7C7C7" w:sz="4"/>
-              <w:right w:val="nil" w:color="FFFFFF" w:sz="0"/>
-            </w:tcBorders>
-            <w:tcMar>
-              <w:top w:type="dxa" w:w="115"/>
-              <w:left w:type="dxa" w:w="115"/>
-              <w:bottom w:type="dxa" w:w="115"/>
-              <w:right w:type="dxa" w:w="115"/>
-            </w:tcMar>
-            <w:vAlign w:val="center"/>
-          </w:tcPr>
-          <w:p>
-            <w:pPr>
-              <w:spacing w:after="0" w:line="340"/>
-            </w:pPr>
-            <w:r>
-              <w:rPr>
-                <w:rFonts w:ascii="Arial" w:cs="Arial" w:eastAsia="Arial" w:hAnsi="Arial"/>
-                <w:color w:val="1D2021"/>
-                <w:sz w:val="20"/>
-                <w:szCs w:val="20"/>
+                <w:sz w:val="2"/>
+                <w:szCs w:val="2"/>
+              </w:rPr>
+              <w:t xml:space="preserve">{END-FOR i}</w:t>
+            </w:r>
+          </w:p>
+        </w:tc>
+        <w:tc>
+          <w:tcPr>
+            <w:tcBorders>
+              <w:top w:val="single" w:color="C7C7C7" w:sz="4"/>
+              <w:left w:val="nil" w:color="FFFFFF" w:sz="0"/>
+              <w:bottom w:val="single" w:color="C7C7C7" w:sz="4"/>
+              <w:right w:val="nil" w:color="FFFFFF" w:sz="0"/>
+            </w:tcBorders>
+            <w:tcMar>
+              <w:top w:type="dxa" w:w="115"/>
+              <w:left w:type="dxa" w:w="115"/>
+              <w:bottom w:type="dxa" w:w="115"/>
+              <w:right w:type="dxa" w:w="115"/>
+            </w:tcMar>
+            <w:vAlign w:val="center"/>
+          </w:tcPr>
+          <w:p>
+            <w:pPr>
+              <w:spacing w:after="0" w:line="340"/>
+            </w:pPr>
+            <w:r>
+              <w:rPr>
+                <w:rFonts w:ascii="Arial" w:cs="Arial" w:eastAsia="Arial" w:hAnsi="Arial"/>
+                <w:sz w:val="2"/>
+                <w:szCs w:val="2"/>
               </w:rPr>
               <w:t xml:space="preserve"/>
             </w:r>
-            <w:r>
-              <w:rPr>
-                <w:rFonts w:ascii="Arial" w:cs="Arial" w:eastAsia="Arial" w:hAnsi="Arial"/>
-                <w:color w:val="1D2021"/>
-                <w:sz w:val="2"/>
-                <w:szCs w:val="2"/>
-              </w:rPr>
-              <w:t xml:space="preserve">{END-FOR i}</w:t>
-            </w:r>
-          </w:p>
-        </w:tc>
-        <w:tc>
-          <w:tcPr>
-            <w:tcW w:type="dxa" w:w="4570"/>
-            <w:tcBorders>
-              <w:top w:val="single" w:color="C7C7C7" w:sz="4"/>
-              <w:left w:val="nil" w:color="FFFFFF" w:sz="0"/>
-              <w:bottom w:val="single" w:color="C7C7C7" w:sz="4"/>
-              <w:right w:val="nil" w:color="FFFFFF" w:sz="0"/>
-            </w:tcBorders>
-            <w:tcMar>
-              <w:top w:type="dxa" w:w="115"/>
-              <w:left w:type="dxa" w:w="115"/>
-              <w:bottom w:type="dxa" w:w="115"/>
-              <w:right w:type="dxa" w:w="115"/>
-            </w:tcMar>
-            <w:vAlign w:val="center"/>
-          </w:tcPr>
-          <w:p>
-            <w:pPr>
-              <w:spacing w:after="0" w:line="340"/>
-            </w:pPr>
-            <w:r>
-              <w:rPr>
-                <w:rFonts w:ascii="Arial" w:cs="Arial" w:eastAsia="Arial" w:hAnsi="Arial"/>
-                <w:color w:val="1D2021"/>
-                <w:sz w:val="20"/>
-                <w:szCs w:val="20"/>
+          </w:p>
+        </w:tc>
+        <w:tc>
+          <w:tcPr>
+            <w:tcBorders>
+              <w:top w:val="single" w:color="C7C7C7" w:sz="4"/>
+              <w:left w:val="nil" w:color="FFFFFF" w:sz="0"/>
+              <w:bottom w:val="single" w:color="C7C7C7" w:sz="4"/>
+              <w:right w:val="nil" w:color="FFFFFF" w:sz="0"/>
+            </w:tcBorders>
+            <w:tcMar>
+              <w:top w:type="dxa" w:w="115"/>
+              <w:left w:type="dxa" w:w="115"/>
+              <w:bottom w:type="dxa" w:w="115"/>
+              <w:right w:type="dxa" w:w="115"/>
+            </w:tcMar>
+            <w:vAlign w:val="center"/>
+          </w:tcPr>
+          <w:p>
+            <w:pPr>
+              <w:spacing w:after="0" w:line="340"/>
+            </w:pPr>
+            <w:r>
+              <w:rPr>
+                <w:rFonts w:ascii="Arial" w:cs="Arial" w:eastAsia="Arial" w:hAnsi="Arial"/>
+                <w:sz w:val="2"/>
+                <w:szCs w:val="2"/>
               </w:rPr>
               <w:t xml:space="preserve"/>
             </w:r>
@@ -1900,63 +1818,29 @@
         </w:tc>
         <w:tc>
           <w:tcPr>
-            <w:tcW w:type="dxa" w:w="1600"/>
-            <w:tcBorders>
-              <w:top w:val="single" w:color="C7C7C7" w:sz="4"/>
-              <w:left w:val="nil" w:color="FFFFFF" w:sz="0"/>
-              <w:bottom w:val="single" w:color="C7C7C7" w:sz="4"/>
-              <w:right w:val="nil" w:color="FFFFFF" w:sz="0"/>
-            </w:tcBorders>
-            <w:tcMar>
-              <w:top w:type="dxa" w:w="115"/>
-              <w:left w:type="dxa" w:w="115"/>
-              <w:bottom w:type="dxa" w:w="115"/>
-              <w:right w:type="dxa" w:w="115"/>
-            </w:tcMar>
-            <w:vAlign w:val="center"/>
-          </w:tcPr>
-          <w:p>
-            <w:pPr>
-              <w:spacing w:after="0" w:line="340"/>
-            </w:pPr>
-            <w:r>
-              <w:rPr>
-                <w:rFonts w:ascii="Arial" w:cs="Arial" w:eastAsia="Arial" w:hAnsi="Arial"/>
-                <w:color w:val="1D2021"/>
-                <w:sz w:val="20"/>
-                <w:szCs w:val="20"/>
-              </w:rPr>
-              <w:t xml:space="preserve"/>
-            </w:r>
-          </w:p>
-        </w:tc>
-        <w:tc>
-          <w:tcPr>
-            <w:tcW w:type="dxa" w:w="2700"/>
-            <w:tcBorders>
-              <w:top w:val="single" w:color="C7C7C7" w:sz="4"/>
-              <w:left w:val="nil" w:color="FFFFFF" w:sz="0"/>
-              <w:bottom w:val="single" w:color="C7C7C7" w:sz="4"/>
-              <w:right w:val="nil" w:color="FFFFFF" w:sz="0"/>
-            </w:tcBorders>
-            <w:tcMar>
-              <w:top w:type="dxa" w:w="115"/>
-              <w:left w:type="dxa" w:w="115"/>
-              <w:bottom w:type="dxa" w:w="115"/>
-              <w:right w:type="dxa" w:w="115"/>
-            </w:tcMar>
-            <w:vAlign w:val="center"/>
-          </w:tcPr>
-          <w:p>
-            <w:pPr>
-              <w:spacing w:after="0" w:line="340"/>
-            </w:pPr>
-            <w:r>
-              <w:rPr>
-                <w:rFonts w:ascii="Arial" w:cs="Arial" w:eastAsia="Arial" w:hAnsi="Arial"/>
-                <w:color w:val="1D2021"/>
-                <w:sz w:val="20"/>
-                <w:szCs w:val="20"/>
+            <w:tcBorders>
+              <w:top w:val="single" w:color="C7C7C7" w:sz="4"/>
+              <w:left w:val="nil" w:color="FFFFFF" w:sz="0"/>
+              <w:bottom w:val="single" w:color="C7C7C7" w:sz="4"/>
+              <w:right w:val="nil" w:color="FFFFFF" w:sz="0"/>
+            </w:tcBorders>
+            <w:tcMar>
+              <w:top w:type="dxa" w:w="115"/>
+              <w:left w:type="dxa" w:w="115"/>
+              <w:bottom w:type="dxa" w:w="115"/>
+              <w:right w:type="dxa" w:w="115"/>
+            </w:tcMar>
+            <w:vAlign w:val="center"/>
+          </w:tcPr>
+          <w:p>
+            <w:pPr>
+              <w:spacing w:after="0" w:line="340"/>
+            </w:pPr>
+            <w:r>
+              <w:rPr>
+                <w:rFonts w:ascii="Arial" w:cs="Arial" w:eastAsia="Arial" w:hAnsi="Arial"/>
+                <w:sz w:val="2"/>
+                <w:szCs w:val="2"/>
               </w:rPr>
               <w:t xml:space="preserve"/>
             </w:r>

</xml_diff>

<commit_message>
feat(checklist): semantic DOCX formatting with bold, italic, checkboxes (#74)
- Add format-checklist-docx.ts post-fill formatter that applies bold to
  main entries, italic+color to stage headings and citations, and converts
  NBSP indentation to proper OOXML paragraph indents
- Add Unicode checkboxes (☐/☑) to signatory, action, and issue sub-rows
  based on their completion status
- Wire formatChecklistDocx as postProcess callback through the engine
- Update template generator to 4-column Documents/Issues tables with
  3-row FOR loop pattern; remove Working Group table
- Update style widths and schema validation for new column counts
- Add formatting assertions in integration tests for bold/italic/indent

Closes #47
</commit_message>
<xml_diff>
--- a/content/templates/closing-checklist/template.docx
+++ b/content/templates/closing-checklist/template.docx
@@ -63,9 +63,9 @@
         <w:tblLayout w:type="fixed"/>
       </w:tblPr>
       <w:tblGrid>
-        <w:gridCol w:w="1000"/>
-        <w:gridCol w:w="5070"/>
-        <w:gridCol w:w="2000"/>
+        <w:gridCol w:w="600"/>
+        <w:gridCol w:w="5670"/>
+        <w:gridCol w:w="1800"/>
         <w:gridCol w:w="2000"/>
       </w:tblGrid>
       <w:tr>
@@ -75,7 +75,6 @@
         </w:trPr>
         <w:tc>
           <w:tcPr>
-            <w:tcW w:type="dxa" w:w="1000"/>
             <w:tcBorders>
               <w:top w:val="single" w:color="C7C7C7" w:sz="4"/>
               <w:left w:val="nil" w:color="FFFFFF" w:sz="0"/>
@@ -110,7 +109,6 @@
         </w:tc>
         <w:tc>
           <w:tcPr>
-            <w:tcW w:type="dxa" w:w="5070"/>
             <w:tcBorders>
               <w:top w:val="single" w:color="C7C7C7" w:sz="4"/>
               <w:left w:val="nil" w:color="FFFFFF" w:sz="0"/>
@@ -145,7 +143,6 @@
         </w:tc>
         <w:tc>
           <w:tcPr>
-            <w:tcW w:type="dxa" w:w="2000"/>
             <w:tcBorders>
               <w:top w:val="single" w:color="C7C7C7" w:sz="4"/>
               <w:left w:val="nil" w:color="FFFFFF" w:sz="0"/>
@@ -180,7 +177,6 @@
         </w:tc>
         <w:tc>
           <w:tcPr>
-            <w:tcW w:type="dxa" w:w="2000"/>
             <w:tcBorders>
               <w:top w:val="single" w:color="C7C7C7" w:sz="4"/>
               <w:left w:val="nil" w:color="FFFFFF" w:sz="0"/>
@@ -210,6 +206,132 @@
                 <w:szCs w:val="20"/>
               </w:rPr>
               <w:t xml:space="preserve">Responsible Party</w:t>
+            </w:r>
+          </w:p>
+        </w:tc>
+      </w:tr>
+      <w:tr>
+        <w:trPr>
+          <w:trHeight w:val="0" w:hRule="atLeast"/>
+        </w:trPr>
+        <w:tc>
+          <w:tcPr>
+            <w:tcBorders>
+              <w:top w:val="single" w:color="C7C7C7" w:sz="4"/>
+              <w:left w:val="nil" w:color="FFFFFF" w:sz="0"/>
+              <w:bottom w:val="single" w:color="C7C7C7" w:sz="4"/>
+              <w:right w:val="nil" w:color="FFFFFF" w:sz="0"/>
+            </w:tcBorders>
+            <w:tcMar>
+              <w:top w:type="dxa" w:w="115"/>
+              <w:left w:type="dxa" w:w="115"/>
+              <w:bottom w:type="dxa" w:w="115"/>
+              <w:right w:type="dxa" w:w="115"/>
+            </w:tcMar>
+            <w:vAlign w:val="center"/>
+          </w:tcPr>
+          <w:p>
+            <w:pPr>
+              <w:spacing w:after="0" w:line="340"/>
+            </w:pPr>
+            <w:r>
+              <w:rPr>
+                <w:rFonts w:ascii="Arial" w:cs="Arial" w:eastAsia="Arial" w:hAnsi="Arial"/>
+                <w:color w:val="1D2021"/>
+                <w:sz w:val="2"/>
+                <w:szCs w:val="2"/>
+              </w:rPr>
+              <w:t xml:space="preserve">{FOR d IN documents}</w:t>
+            </w:r>
+          </w:p>
+        </w:tc>
+        <w:tc>
+          <w:tcPr>
+            <w:tcBorders>
+              <w:top w:val="single" w:color="C7C7C7" w:sz="4"/>
+              <w:left w:val="nil" w:color="FFFFFF" w:sz="0"/>
+              <w:bottom w:val="single" w:color="C7C7C7" w:sz="4"/>
+              <w:right w:val="nil" w:color="FFFFFF" w:sz="0"/>
+            </w:tcBorders>
+            <w:tcMar>
+              <w:top w:type="dxa" w:w="115"/>
+              <w:left w:type="dxa" w:w="115"/>
+              <w:bottom w:type="dxa" w:w="115"/>
+              <w:right w:type="dxa" w:w="115"/>
+            </w:tcMar>
+            <w:vAlign w:val="center"/>
+          </w:tcPr>
+          <w:p>
+            <w:pPr>
+              <w:spacing w:after="0" w:line="340"/>
+            </w:pPr>
+            <w:r>
+              <w:rPr>
+                <w:rFonts w:ascii="Arial" w:cs="Arial" w:eastAsia="Arial" w:hAnsi="Arial"/>
+                <w:sz w:val="2"/>
+                <w:szCs w:val="2"/>
+              </w:rPr>
+              <w:t xml:space="preserve"/>
+            </w:r>
+          </w:p>
+        </w:tc>
+        <w:tc>
+          <w:tcPr>
+            <w:tcBorders>
+              <w:top w:val="single" w:color="C7C7C7" w:sz="4"/>
+              <w:left w:val="nil" w:color="FFFFFF" w:sz="0"/>
+              <w:bottom w:val="single" w:color="C7C7C7" w:sz="4"/>
+              <w:right w:val="nil" w:color="FFFFFF" w:sz="0"/>
+            </w:tcBorders>
+            <w:tcMar>
+              <w:top w:type="dxa" w:w="115"/>
+              <w:left w:type="dxa" w:w="115"/>
+              <w:bottom w:type="dxa" w:w="115"/>
+              <w:right w:type="dxa" w:w="115"/>
+            </w:tcMar>
+            <w:vAlign w:val="center"/>
+          </w:tcPr>
+          <w:p>
+            <w:pPr>
+              <w:spacing w:after="0" w:line="340"/>
+            </w:pPr>
+            <w:r>
+              <w:rPr>
+                <w:rFonts w:ascii="Arial" w:cs="Arial" w:eastAsia="Arial" w:hAnsi="Arial"/>
+                <w:sz w:val="2"/>
+                <w:szCs w:val="2"/>
+              </w:rPr>
+              <w:t xml:space="preserve"/>
+            </w:r>
+          </w:p>
+        </w:tc>
+        <w:tc>
+          <w:tcPr>
+            <w:tcBorders>
+              <w:top w:val="single" w:color="C7C7C7" w:sz="4"/>
+              <w:left w:val="nil" w:color="FFFFFF" w:sz="0"/>
+              <w:bottom w:val="single" w:color="C7C7C7" w:sz="4"/>
+              <w:right w:val="nil" w:color="FFFFFF" w:sz="0"/>
+            </w:tcBorders>
+            <w:tcMar>
+              <w:top w:type="dxa" w:w="115"/>
+              <w:left w:type="dxa" w:w="115"/>
+              <w:bottom w:type="dxa" w:w="115"/>
+              <w:right w:type="dxa" w:w="115"/>
+            </w:tcMar>
+            <w:vAlign w:val="center"/>
+          </w:tcPr>
+          <w:p>
+            <w:pPr>
+              <w:spacing w:after="0" w:line="340"/>
+            </w:pPr>
+            <w:r>
+              <w:rPr>
+                <w:rFonts w:ascii="Arial" w:cs="Arial" w:eastAsia="Arial" w:hAnsi="Arial"/>
+                <w:sz w:val="2"/>
+                <w:szCs w:val="2"/>
+              </w:rPr>
+              <w:t xml:space="preserve"/>
             </w:r>
           </w:p>
         </w:tc>
@@ -220,7 +342,6 @@
         </w:trPr>
         <w:tc>
           <w:tcPr>
-            <w:tcW w:type="dxa" w:w="1000"/>
             <w:tcBorders>
               <w:top w:val="single" w:color="C7C7C7" w:sz="4"/>
               <w:left w:val="nil" w:color="FFFFFF" w:sz="0"/>
@@ -243,11 +364,33 @@
               <w:rPr>
                 <w:rFonts w:ascii="Arial" w:cs="Arial" w:eastAsia="Arial" w:hAnsi="Arial"/>
                 <w:color w:val="1D2021"/>
-                <w:sz w:val="2"/>
-                <w:szCs w:val="2"/>
-              </w:rPr>
-              <w:t xml:space="preserve">{FOR d IN documents}</w:t>
-            </w:r>
+                <w:sz w:val="20"/>
+                <w:szCs w:val="20"/>
+              </w:rPr>
+              <w:t xml:space="preserve">{$d.number}</w:t>
+            </w:r>
+          </w:p>
+        </w:tc>
+        <w:tc>
+          <w:tcPr>
+            <w:tcBorders>
+              <w:top w:val="single" w:color="C7C7C7" w:sz="4"/>
+              <w:left w:val="nil" w:color="FFFFFF" w:sz="0"/>
+              <w:bottom w:val="single" w:color="C7C7C7" w:sz="4"/>
+              <w:right w:val="nil" w:color="FFFFFF" w:sz="0"/>
+            </w:tcBorders>
+            <w:tcMar>
+              <w:top w:type="dxa" w:w="115"/>
+              <w:left w:type="dxa" w:w="115"/>
+              <w:bottom w:type="dxa" w:w="115"/>
+              <w:right w:type="dxa" w:w="115"/>
+            </w:tcMar>
+            <w:vAlign w:val="center"/>
+          </w:tcPr>
+          <w:p>
+            <w:pPr>
+              <w:spacing w:after="0" w:line="340"/>
+            </w:pPr>
             <w:r>
               <w:rPr>
                 <w:rFonts w:ascii="Arial" w:cs="Arial" w:eastAsia="Arial" w:hAnsi="Arial"/>
@@ -255,13 +398,12 @@
                 <w:sz w:val="20"/>
                 <w:szCs w:val="20"/>
               </w:rPr>
-              <w:t xml:space="preserve"/>
-            </w:r>
-          </w:p>
-        </w:tc>
-        <w:tc>
-          <w:tcPr>
-            <w:tcW w:type="dxa" w:w="5070"/>
+              <w:t xml:space="preserve">{$d.title}</w:t>
+            </w:r>
+          </w:p>
+        </w:tc>
+        <w:tc>
+          <w:tcPr>
             <w:tcBorders>
               <w:top w:val="single" w:color="C7C7C7" w:sz="4"/>
               <w:left w:val="nil" w:color="FFFFFF" w:sz="0"/>
@@ -287,13 +429,12 @@
                 <w:sz w:val="20"/>
                 <w:szCs w:val="20"/>
               </w:rPr>
-              <w:t xml:space="preserve"/>
-            </w:r>
-          </w:p>
-        </w:tc>
-        <w:tc>
-          <w:tcPr>
-            <w:tcW w:type="dxa" w:w="2000"/>
+              <w:t xml:space="preserve">{$d.status}</w:t>
+            </w:r>
+          </w:p>
+        </w:tc>
+        <w:tc>
+          <w:tcPr>
             <w:tcBorders>
               <w:top w:val="single" w:color="C7C7C7" w:sz="4"/>
               <w:left w:val="nil" w:color="FFFFFF" w:sz="0"/>
@@ -319,50 +460,17 @@
                 <w:sz w:val="20"/>
                 <w:szCs w:val="20"/>
               </w:rPr>
-              <w:t xml:space="preserve"/>
-            </w:r>
-          </w:p>
-        </w:tc>
-        <w:tc>
-          <w:tcPr>
-            <w:tcW w:type="dxa" w:w="2000"/>
-            <w:tcBorders>
-              <w:top w:val="single" w:color="C7C7C7" w:sz="4"/>
-              <w:left w:val="nil" w:color="FFFFFF" w:sz="0"/>
-              <w:bottom w:val="single" w:color="C7C7C7" w:sz="4"/>
-              <w:right w:val="nil" w:color="FFFFFF" w:sz="0"/>
-            </w:tcBorders>
-            <w:tcMar>
-              <w:top w:type="dxa" w:w="115"/>
-              <w:left w:type="dxa" w:w="115"/>
-              <w:bottom w:type="dxa" w:w="115"/>
-              <w:right w:type="dxa" w:w="115"/>
-            </w:tcMar>
-            <w:vAlign w:val="center"/>
-          </w:tcPr>
-          <w:p>
-            <w:pPr>
-              <w:spacing w:after="0" w:line="340"/>
-            </w:pPr>
-            <w:r>
-              <w:rPr>
-                <w:rFonts w:ascii="Arial" w:cs="Arial" w:eastAsia="Arial" w:hAnsi="Arial"/>
-                <w:color w:val="1D2021"/>
-                <w:sz w:val="20"/>
-                <w:szCs w:val="20"/>
-              </w:rPr>
-              <w:t xml:space="preserve"/>
+              <w:t xml:space="preserve">{$d.responsible_party}</w:t>
             </w:r>
           </w:p>
         </w:tc>
       </w:tr>
       <w:tr>
         <w:trPr>
-          <w:trHeight w:val="500" w:hRule="atLeast"/>
+          <w:trHeight w:val="0" w:hRule="atLeast"/>
         </w:trPr>
         <w:tc>
           <w:tcPr>
-            <w:tcW w:type="dxa" w:w="1000"/>
             <w:tcBorders>
               <w:top w:val="single" w:color="C7C7C7" w:sz="4"/>
               <w:left w:val="nil" w:color="FFFFFF" w:sz="0"/>
@@ -385,182 +493,68 @@
               <w:rPr>
                 <w:rFonts w:ascii="Arial" w:cs="Arial" w:eastAsia="Arial" w:hAnsi="Arial"/>
                 <w:color w:val="1D2021"/>
-                <w:sz w:val="20"/>
-                <w:szCs w:val="20"/>
-              </w:rPr>
-              <w:t xml:space="preserve">{$d.number}</w:t>
-            </w:r>
-          </w:p>
-        </w:tc>
-        <w:tc>
-          <w:tcPr>
-            <w:tcW w:type="dxa" w:w="5070"/>
-            <w:tcBorders>
-              <w:top w:val="single" w:color="C7C7C7" w:sz="4"/>
-              <w:left w:val="nil" w:color="FFFFFF" w:sz="0"/>
-              <w:bottom w:val="single" w:color="C7C7C7" w:sz="4"/>
-              <w:right w:val="nil" w:color="FFFFFF" w:sz="0"/>
-            </w:tcBorders>
-            <w:tcMar>
-              <w:top w:type="dxa" w:w="115"/>
-              <w:left w:type="dxa" w:w="115"/>
-              <w:bottom w:type="dxa" w:w="115"/>
-              <w:right w:type="dxa" w:w="115"/>
-            </w:tcMar>
-            <w:vAlign w:val="center"/>
-          </w:tcPr>
-          <w:p>
-            <w:pPr>
-              <w:spacing w:after="0" w:line="340"/>
-            </w:pPr>
-            <w:r>
-              <w:rPr>
-                <w:rFonts w:ascii="Arial" w:cs="Arial" w:eastAsia="Arial" w:hAnsi="Arial"/>
-                <w:color w:val="1D2021"/>
-                <w:sz w:val="20"/>
-                <w:szCs w:val="20"/>
-              </w:rPr>
-              <w:t xml:space="preserve">{$d.title}</w:t>
-            </w:r>
-          </w:p>
-        </w:tc>
-        <w:tc>
-          <w:tcPr>
-            <w:tcW w:type="dxa" w:w="2000"/>
-            <w:tcBorders>
-              <w:top w:val="single" w:color="C7C7C7" w:sz="4"/>
-              <w:left w:val="nil" w:color="FFFFFF" w:sz="0"/>
-              <w:bottom w:val="single" w:color="C7C7C7" w:sz="4"/>
-              <w:right w:val="nil" w:color="FFFFFF" w:sz="0"/>
-            </w:tcBorders>
-            <w:tcMar>
-              <w:top w:type="dxa" w:w="115"/>
-              <w:left w:type="dxa" w:w="115"/>
-              <w:bottom w:type="dxa" w:w="115"/>
-              <w:right w:type="dxa" w:w="115"/>
-            </w:tcMar>
-            <w:vAlign w:val="center"/>
-          </w:tcPr>
-          <w:p>
-            <w:pPr>
-              <w:spacing w:after="0" w:line="340"/>
-            </w:pPr>
-            <w:r>
-              <w:rPr>
-                <w:rFonts w:ascii="Arial" w:cs="Arial" w:eastAsia="Arial" w:hAnsi="Arial"/>
-                <w:color w:val="1D2021"/>
-                <w:sz w:val="20"/>
-                <w:szCs w:val="20"/>
-              </w:rPr>
-              <w:t xml:space="preserve">{$d.status}</w:t>
-            </w:r>
-          </w:p>
-        </w:tc>
-        <w:tc>
-          <w:tcPr>
-            <w:tcW w:type="dxa" w:w="2000"/>
-            <w:tcBorders>
-              <w:top w:val="single" w:color="C7C7C7" w:sz="4"/>
-              <w:left w:val="nil" w:color="FFFFFF" w:sz="0"/>
-              <w:bottom w:val="single" w:color="C7C7C7" w:sz="4"/>
-              <w:right w:val="nil" w:color="FFFFFF" w:sz="0"/>
-            </w:tcBorders>
-            <w:tcMar>
-              <w:top w:type="dxa" w:w="115"/>
-              <w:left w:type="dxa" w:w="115"/>
-              <w:bottom w:type="dxa" w:w="115"/>
-              <w:right w:type="dxa" w:w="115"/>
-            </w:tcMar>
-            <w:vAlign w:val="center"/>
-          </w:tcPr>
-          <w:p>
-            <w:pPr>
-              <w:spacing w:after="0" w:line="340"/>
-            </w:pPr>
-            <w:r>
-              <w:rPr>
-                <w:rFonts w:ascii="Arial" w:cs="Arial" w:eastAsia="Arial" w:hAnsi="Arial"/>
-                <w:color w:val="1D2021"/>
-                <w:sz w:val="20"/>
-                <w:szCs w:val="20"/>
-              </w:rPr>
-              <w:t xml:space="preserve">{$d.responsible_party}</w:t>
-            </w:r>
-          </w:p>
-        </w:tc>
-      </w:tr>
-      <w:tr>
-        <w:trPr>
-          <w:trHeight w:val="500" w:hRule="atLeast"/>
-        </w:trPr>
-        <w:tc>
-          <w:tcPr>
-            <w:tcW w:type="dxa" w:w="1000"/>
-            <w:tcBorders>
-              <w:top w:val="single" w:color="C7C7C7" w:sz="4"/>
-              <w:left w:val="nil" w:color="FFFFFF" w:sz="0"/>
-              <w:bottom w:val="single" w:color="C7C7C7" w:sz="4"/>
-              <w:right w:val="nil" w:color="FFFFFF" w:sz="0"/>
-            </w:tcBorders>
-            <w:tcMar>
-              <w:top w:type="dxa" w:w="115"/>
-              <w:left w:type="dxa" w:w="115"/>
-              <w:bottom w:type="dxa" w:w="115"/>
-              <w:right w:type="dxa" w:w="115"/>
-            </w:tcMar>
-            <w:vAlign w:val="center"/>
-          </w:tcPr>
-          <w:p>
-            <w:pPr>
-              <w:spacing w:after="0" w:line="340"/>
-            </w:pPr>
-            <w:r>
-              <w:rPr>
-                <w:rFonts w:ascii="Arial" w:cs="Arial" w:eastAsia="Arial" w:hAnsi="Arial"/>
-                <w:color w:val="1D2021"/>
-                <w:sz w:val="20"/>
-                <w:szCs w:val="20"/>
+                <w:sz w:val="2"/>
+                <w:szCs w:val="2"/>
+              </w:rPr>
+              <w:t xml:space="preserve">{END-FOR d}</w:t>
+            </w:r>
+          </w:p>
+        </w:tc>
+        <w:tc>
+          <w:tcPr>
+            <w:tcBorders>
+              <w:top w:val="single" w:color="C7C7C7" w:sz="4"/>
+              <w:left w:val="nil" w:color="FFFFFF" w:sz="0"/>
+              <w:bottom w:val="single" w:color="C7C7C7" w:sz="4"/>
+              <w:right w:val="nil" w:color="FFFFFF" w:sz="0"/>
+            </w:tcBorders>
+            <w:tcMar>
+              <w:top w:type="dxa" w:w="115"/>
+              <w:left w:type="dxa" w:w="115"/>
+              <w:bottom w:type="dxa" w:w="115"/>
+              <w:right w:type="dxa" w:w="115"/>
+            </w:tcMar>
+            <w:vAlign w:val="center"/>
+          </w:tcPr>
+          <w:p>
+            <w:pPr>
+              <w:spacing w:after="0" w:line="340"/>
+            </w:pPr>
+            <w:r>
+              <w:rPr>
+                <w:rFonts w:ascii="Arial" w:cs="Arial" w:eastAsia="Arial" w:hAnsi="Arial"/>
+                <w:sz w:val="2"/>
+                <w:szCs w:val="2"/>
               </w:rPr>
               <w:t xml:space="preserve"/>
             </w:r>
-            <w:r>
-              <w:rPr>
-                <w:rFonts w:ascii="Arial" w:cs="Arial" w:eastAsia="Arial" w:hAnsi="Arial"/>
-                <w:color w:val="1D2021"/>
-                <w:sz w:val="2"/>
-                <w:szCs w:val="2"/>
-              </w:rPr>
-              <w:t xml:space="preserve">{END-FOR d}</w:t>
-            </w:r>
-          </w:p>
-        </w:tc>
-        <w:tc>
-          <w:tcPr>
-            <w:tcW w:type="dxa" w:w="5070"/>
-            <w:tcBorders>
-              <w:top w:val="single" w:color="C7C7C7" w:sz="4"/>
-              <w:left w:val="nil" w:color="FFFFFF" w:sz="0"/>
-              <w:bottom w:val="single" w:color="C7C7C7" w:sz="4"/>
-              <w:right w:val="nil" w:color="FFFFFF" w:sz="0"/>
-            </w:tcBorders>
-            <w:tcMar>
-              <w:top w:type="dxa" w:w="115"/>
-              <w:left w:type="dxa" w:w="115"/>
-              <w:bottom w:type="dxa" w:w="115"/>
-              <w:right w:type="dxa" w:w="115"/>
-            </w:tcMar>
-            <w:vAlign w:val="center"/>
-          </w:tcPr>
-          <w:p>
-            <w:pPr>
-              <w:spacing w:after="0" w:line="340"/>
-            </w:pPr>
-            <w:r>
-              <w:rPr>
-                <w:rFonts w:ascii="Arial" w:cs="Arial" w:eastAsia="Arial" w:hAnsi="Arial"/>
-                <w:color w:val="1D2021"/>
-                <w:sz w:val="20"/>
-                <w:szCs w:val="20"/>
+          </w:p>
+        </w:tc>
+        <w:tc>
+          <w:tcPr>
+            <w:tcBorders>
+              <w:top w:val="single" w:color="C7C7C7" w:sz="4"/>
+              <w:left w:val="nil" w:color="FFFFFF" w:sz="0"/>
+              <w:bottom w:val="single" w:color="C7C7C7" w:sz="4"/>
+              <w:right w:val="nil" w:color="FFFFFF" w:sz="0"/>
+            </w:tcBorders>
+            <w:tcMar>
+              <w:top w:type="dxa" w:w="115"/>
+              <w:left w:type="dxa" w:w="115"/>
+              <w:bottom w:type="dxa" w:w="115"/>
+              <w:right w:type="dxa" w:w="115"/>
+            </w:tcMar>
+            <w:vAlign w:val="center"/>
+          </w:tcPr>
+          <w:p>
+            <w:pPr>
+              <w:spacing w:after="0" w:line="340"/>
+            </w:pPr>
+            <w:r>
+              <w:rPr>
+                <w:rFonts w:ascii="Arial" w:cs="Arial" w:eastAsia="Arial" w:hAnsi="Arial"/>
+                <w:sz w:val="2"/>
+                <w:szCs w:val="2"/>
               </w:rPr>
               <w:t xml:space="preserve"/>
             </w:r>
@@ -568,63 +562,29 @@
         </w:tc>
         <w:tc>
           <w:tcPr>
-            <w:tcW w:type="dxa" w:w="2000"/>
-            <w:tcBorders>
-              <w:top w:val="single" w:color="C7C7C7" w:sz="4"/>
-              <w:left w:val="nil" w:color="FFFFFF" w:sz="0"/>
-              <w:bottom w:val="single" w:color="C7C7C7" w:sz="4"/>
-              <w:right w:val="nil" w:color="FFFFFF" w:sz="0"/>
-            </w:tcBorders>
-            <w:tcMar>
-              <w:top w:type="dxa" w:w="115"/>
-              <w:left w:type="dxa" w:w="115"/>
-              <w:bottom w:type="dxa" w:w="115"/>
-              <w:right w:type="dxa" w:w="115"/>
-            </w:tcMar>
-            <w:vAlign w:val="center"/>
-          </w:tcPr>
-          <w:p>
-            <w:pPr>
-              <w:spacing w:after="0" w:line="340"/>
-            </w:pPr>
-            <w:r>
-              <w:rPr>
-                <w:rFonts w:ascii="Arial" w:cs="Arial" w:eastAsia="Arial" w:hAnsi="Arial"/>
-                <w:color w:val="1D2021"/>
-                <w:sz w:val="20"/>
-                <w:szCs w:val="20"/>
-              </w:rPr>
-              <w:t xml:space="preserve"/>
-            </w:r>
-          </w:p>
-        </w:tc>
-        <w:tc>
-          <w:tcPr>
-            <w:tcW w:type="dxa" w:w="2000"/>
-            <w:tcBorders>
-              <w:top w:val="single" w:color="C7C7C7" w:sz="4"/>
-              <w:left w:val="nil" w:color="FFFFFF" w:sz="0"/>
-              <w:bottom w:val="single" w:color="C7C7C7" w:sz="4"/>
-              <w:right w:val="nil" w:color="FFFFFF" w:sz="0"/>
-            </w:tcBorders>
-            <w:tcMar>
-              <w:top w:type="dxa" w:w="115"/>
-              <w:left w:type="dxa" w:w="115"/>
-              <w:bottom w:type="dxa" w:w="115"/>
-              <w:right w:type="dxa" w:w="115"/>
-            </w:tcMar>
-            <w:vAlign w:val="center"/>
-          </w:tcPr>
-          <w:p>
-            <w:pPr>
-              <w:spacing w:after="0" w:line="340"/>
-            </w:pPr>
-            <w:r>
-              <w:rPr>
-                <w:rFonts w:ascii="Arial" w:cs="Arial" w:eastAsia="Arial" w:hAnsi="Arial"/>
-                <w:color w:val="1D2021"/>
-                <w:sz w:val="20"/>
-                <w:szCs w:val="20"/>
+            <w:tcBorders>
+              <w:top w:val="single" w:color="C7C7C7" w:sz="4"/>
+              <w:left w:val="nil" w:color="FFFFFF" w:sz="0"/>
+              <w:bottom w:val="single" w:color="C7C7C7" w:sz="4"/>
+              <w:right w:val="nil" w:color="FFFFFF" w:sz="0"/>
+            </w:tcBorders>
+            <w:tcMar>
+              <w:top w:type="dxa" w:w="115"/>
+              <w:left w:type="dxa" w:w="115"/>
+              <w:bottom w:type="dxa" w:w="115"/>
+              <w:right w:type="dxa" w:w="115"/>
+            </w:tcMar>
+            <w:vAlign w:val="center"/>
+          </w:tcPr>
+          <w:p>
+            <w:pPr>
+              <w:spacing w:after="0" w:line="340"/>
+            </w:pPr>
+            <w:r>
+              <w:rPr>
+                <w:rFonts w:ascii="Arial" w:cs="Arial" w:eastAsia="Arial" w:hAnsi="Arial"/>
+                <w:sz w:val="2"/>
+                <w:szCs w:val="2"/>
               </w:rPr>
               <w:t xml:space="preserve"/>
             </w:r>
@@ -632,6 +592,11 @@
         </w:tc>
       </w:tr>
     </w:tbl>
+    <w:p>
+      <w:pPr>
+        <w:spacing w:before="200" w:after="0"/>
+      </w:pPr>
+    </w:p>
     <w:p>
       <w:pPr>
         <w:spacing w:before="0" w:after="240" w:line="340" w:beforeAutospacing="false" w:afterAutospacing="false"/>
@@ -663,11 +628,11 @@
         <w:tblLayout w:type="fixed"/>
       </w:tblPr>
       <w:tblGrid>
-        <w:gridCol w:w="1200"/>
-        <w:gridCol w:w="4070"/>
-        <w:gridCol w:w="1600"/>
-        <w:gridCol w:w="1600"/>
-        <w:gridCol w:w="1600"/>
+        <w:gridCol w:w="800"/>
+        <w:gridCol w:w="3600"/>
+        <w:gridCol w:w="1800"/>
+        <w:gridCol w:w="2070"/>
+        <w:gridCol w:w="1800"/>
       </w:tblGrid>
       <w:tr>
         <w:trPr>
@@ -676,7 +641,6 @@
         </w:trPr>
         <w:tc>
           <w:tcPr>
-            <w:tcW w:type="dxa" w:w="1200"/>
             <w:tcBorders>
               <w:top w:val="single" w:color="C7C7C7" w:sz="4"/>
               <w:left w:val="nil" w:color="FFFFFF" w:sz="0"/>
@@ -711,7 +675,6 @@
         </w:tc>
         <w:tc>
           <w:tcPr>
-            <w:tcW w:type="dxa" w:w="4070"/>
             <w:tcBorders>
               <w:top w:val="single" w:color="C7C7C7" w:sz="4"/>
               <w:left w:val="nil" w:color="FFFFFF" w:sz="0"/>
@@ -746,7 +709,6 @@
         </w:tc>
         <w:tc>
           <w:tcPr>
-            <w:tcW w:type="dxa" w:w="1600"/>
             <w:tcBorders>
               <w:top w:val="single" w:color="C7C7C7" w:sz="4"/>
               <w:left w:val="nil" w:color="FFFFFF" w:sz="0"/>
@@ -781,7 +743,6 @@
         </w:tc>
         <w:tc>
           <w:tcPr>
-            <w:tcW w:type="dxa" w:w="1600"/>
             <w:tcBorders>
               <w:top w:val="single" w:color="C7C7C7" w:sz="4"/>
               <w:left w:val="nil" w:color="FFFFFF" w:sz="0"/>
@@ -816,7 +777,6 @@
         </w:tc>
         <w:tc>
           <w:tcPr>
-            <w:tcW w:type="dxa" w:w="1600"/>
             <w:tcBorders>
               <w:top w:val="single" w:color="C7C7C7" w:sz="4"/>
               <w:left w:val="nil" w:color="FFFFFF" w:sz="0"/>
@@ -846,6 +806,162 @@
                 <w:szCs w:val="20"/>
               </w:rPr>
               <w:t xml:space="preserve">Due Date</w:t>
+            </w:r>
+          </w:p>
+        </w:tc>
+      </w:tr>
+      <w:tr>
+        <w:trPr>
+          <w:trHeight w:val="0" w:hRule="atLeast"/>
+        </w:trPr>
+        <w:tc>
+          <w:tcPr>
+            <w:tcBorders>
+              <w:top w:val="single" w:color="C7C7C7" w:sz="4"/>
+              <w:left w:val="nil" w:color="FFFFFF" w:sz="0"/>
+              <w:bottom w:val="single" w:color="C7C7C7" w:sz="4"/>
+              <w:right w:val="nil" w:color="FFFFFF" w:sz="0"/>
+            </w:tcBorders>
+            <w:tcMar>
+              <w:top w:type="dxa" w:w="115"/>
+              <w:left w:type="dxa" w:w="115"/>
+              <w:bottom w:type="dxa" w:w="115"/>
+              <w:right w:type="dxa" w:w="115"/>
+            </w:tcMar>
+            <w:vAlign w:val="center"/>
+          </w:tcPr>
+          <w:p>
+            <w:pPr>
+              <w:spacing w:after="0" w:line="340"/>
+            </w:pPr>
+            <w:r>
+              <w:rPr>
+                <w:rFonts w:ascii="Arial" w:cs="Arial" w:eastAsia="Arial" w:hAnsi="Arial"/>
+                <w:color w:val="1D2021"/>
+                <w:sz w:val="2"/>
+                <w:szCs w:val="2"/>
+              </w:rPr>
+              <w:t xml:space="preserve">{FOR a IN action_items}</w:t>
+            </w:r>
+          </w:p>
+        </w:tc>
+        <w:tc>
+          <w:tcPr>
+            <w:tcBorders>
+              <w:top w:val="single" w:color="C7C7C7" w:sz="4"/>
+              <w:left w:val="nil" w:color="FFFFFF" w:sz="0"/>
+              <w:bottom w:val="single" w:color="C7C7C7" w:sz="4"/>
+              <w:right w:val="nil" w:color="FFFFFF" w:sz="0"/>
+            </w:tcBorders>
+            <w:tcMar>
+              <w:top w:type="dxa" w:w="115"/>
+              <w:left w:type="dxa" w:w="115"/>
+              <w:bottom w:type="dxa" w:w="115"/>
+              <w:right w:type="dxa" w:w="115"/>
+            </w:tcMar>
+            <w:vAlign w:val="center"/>
+          </w:tcPr>
+          <w:p>
+            <w:pPr>
+              <w:spacing w:after="0" w:line="340"/>
+            </w:pPr>
+            <w:r>
+              <w:rPr>
+                <w:rFonts w:ascii="Arial" w:cs="Arial" w:eastAsia="Arial" w:hAnsi="Arial"/>
+                <w:sz w:val="2"/>
+                <w:szCs w:val="2"/>
+              </w:rPr>
+              <w:t xml:space="preserve"/>
+            </w:r>
+          </w:p>
+        </w:tc>
+        <w:tc>
+          <w:tcPr>
+            <w:tcBorders>
+              <w:top w:val="single" w:color="C7C7C7" w:sz="4"/>
+              <w:left w:val="nil" w:color="FFFFFF" w:sz="0"/>
+              <w:bottom w:val="single" w:color="C7C7C7" w:sz="4"/>
+              <w:right w:val="nil" w:color="FFFFFF" w:sz="0"/>
+            </w:tcBorders>
+            <w:tcMar>
+              <w:top w:type="dxa" w:w="115"/>
+              <w:left w:type="dxa" w:w="115"/>
+              <w:bottom w:type="dxa" w:w="115"/>
+              <w:right w:type="dxa" w:w="115"/>
+            </w:tcMar>
+            <w:vAlign w:val="center"/>
+          </w:tcPr>
+          <w:p>
+            <w:pPr>
+              <w:spacing w:after="0" w:line="340"/>
+            </w:pPr>
+            <w:r>
+              <w:rPr>
+                <w:rFonts w:ascii="Arial" w:cs="Arial" w:eastAsia="Arial" w:hAnsi="Arial"/>
+                <w:sz w:val="2"/>
+                <w:szCs w:val="2"/>
+              </w:rPr>
+              <w:t xml:space="preserve"/>
+            </w:r>
+          </w:p>
+        </w:tc>
+        <w:tc>
+          <w:tcPr>
+            <w:tcBorders>
+              <w:top w:val="single" w:color="C7C7C7" w:sz="4"/>
+              <w:left w:val="nil" w:color="FFFFFF" w:sz="0"/>
+              <w:bottom w:val="single" w:color="C7C7C7" w:sz="4"/>
+              <w:right w:val="nil" w:color="FFFFFF" w:sz="0"/>
+            </w:tcBorders>
+            <w:tcMar>
+              <w:top w:type="dxa" w:w="115"/>
+              <w:left w:type="dxa" w:w="115"/>
+              <w:bottom w:type="dxa" w:w="115"/>
+              <w:right w:type="dxa" w:w="115"/>
+            </w:tcMar>
+            <w:vAlign w:val="center"/>
+          </w:tcPr>
+          <w:p>
+            <w:pPr>
+              <w:spacing w:after="0" w:line="340"/>
+            </w:pPr>
+            <w:r>
+              <w:rPr>
+                <w:rFonts w:ascii="Arial" w:cs="Arial" w:eastAsia="Arial" w:hAnsi="Arial"/>
+                <w:sz w:val="2"/>
+                <w:szCs w:val="2"/>
+              </w:rPr>
+              <w:t xml:space="preserve"/>
+            </w:r>
+          </w:p>
+        </w:tc>
+        <w:tc>
+          <w:tcPr>
+            <w:tcBorders>
+              <w:top w:val="single" w:color="C7C7C7" w:sz="4"/>
+              <w:left w:val="nil" w:color="FFFFFF" w:sz="0"/>
+              <w:bottom w:val="single" w:color="C7C7C7" w:sz="4"/>
+              <w:right w:val="nil" w:color="FFFFFF" w:sz="0"/>
+            </w:tcBorders>
+            <w:tcMar>
+              <w:top w:type="dxa" w:w="115"/>
+              <w:left w:type="dxa" w:w="115"/>
+              <w:bottom w:type="dxa" w:w="115"/>
+              <w:right w:type="dxa" w:w="115"/>
+            </w:tcMar>
+            <w:vAlign w:val="center"/>
+          </w:tcPr>
+          <w:p>
+            <w:pPr>
+              <w:spacing w:after="0" w:line="340"/>
+            </w:pPr>
+            <w:r>
+              <w:rPr>
+                <w:rFonts w:ascii="Arial" w:cs="Arial" w:eastAsia="Arial" w:hAnsi="Arial"/>
+                <w:sz w:val="2"/>
+                <w:szCs w:val="2"/>
+              </w:rPr>
+              <w:t xml:space="preserve"/>
             </w:r>
           </w:p>
         </w:tc>
@@ -856,7 +972,6 @@
         </w:trPr>
         <w:tc>
           <w:tcPr>
-            <w:tcW w:type="dxa" w:w="1200"/>
             <w:tcBorders>
               <w:top w:val="single" w:color="C7C7C7" w:sz="4"/>
               <w:left w:val="nil" w:color="FFFFFF" w:sz="0"/>
@@ -879,11 +994,33 @@
               <w:rPr>
                 <w:rFonts w:ascii="Arial" w:cs="Arial" w:eastAsia="Arial" w:hAnsi="Arial"/>
                 <w:color w:val="1D2021"/>
-                <w:sz w:val="2"/>
-                <w:szCs w:val="2"/>
-              </w:rPr>
-              <w:t xml:space="preserve">{FOR a IN action_items}</w:t>
-            </w:r>
+                <w:sz w:val="20"/>
+                <w:szCs w:val="20"/>
+              </w:rPr>
+              <w:t xml:space="preserve">{$a.item_id}</w:t>
+            </w:r>
+          </w:p>
+        </w:tc>
+        <w:tc>
+          <w:tcPr>
+            <w:tcBorders>
+              <w:top w:val="single" w:color="C7C7C7" w:sz="4"/>
+              <w:left w:val="nil" w:color="FFFFFF" w:sz="0"/>
+              <w:bottom w:val="single" w:color="C7C7C7" w:sz="4"/>
+              <w:right w:val="nil" w:color="FFFFFF" w:sz="0"/>
+            </w:tcBorders>
+            <w:tcMar>
+              <w:top w:type="dxa" w:w="115"/>
+              <w:left w:type="dxa" w:w="115"/>
+              <w:bottom w:type="dxa" w:w="115"/>
+              <w:right w:type="dxa" w:w="115"/>
+            </w:tcMar>
+            <w:vAlign w:val="center"/>
+          </w:tcPr>
+          <w:p>
+            <w:pPr>
+              <w:spacing w:after="0" w:line="340"/>
+            </w:pPr>
             <w:r>
               <w:rPr>
                 <w:rFonts w:ascii="Arial" w:cs="Arial" w:eastAsia="Arial" w:hAnsi="Arial"/>
@@ -891,13 +1028,12 @@
                 <w:sz w:val="20"/>
                 <w:szCs w:val="20"/>
               </w:rPr>
-              <w:t xml:space="preserve"/>
-            </w:r>
-          </w:p>
-        </w:tc>
-        <w:tc>
-          <w:tcPr>
-            <w:tcW w:type="dxa" w:w="4070"/>
+              <w:t xml:space="preserve">{$a.description}</w:t>
+            </w:r>
+          </w:p>
+        </w:tc>
+        <w:tc>
+          <w:tcPr>
             <w:tcBorders>
               <w:top w:val="single" w:color="C7C7C7" w:sz="4"/>
               <w:left w:val="nil" w:color="FFFFFF" w:sz="0"/>
@@ -923,13 +1059,12 @@
                 <w:sz w:val="20"/>
                 <w:szCs w:val="20"/>
               </w:rPr>
-              <w:t xml:space="preserve"/>
-            </w:r>
-          </w:p>
-        </w:tc>
-        <w:tc>
-          <w:tcPr>
-            <w:tcW w:type="dxa" w:w="1600"/>
+              <w:t xml:space="preserve">{$a.status}</w:t>
+            </w:r>
+          </w:p>
+        </w:tc>
+        <w:tc>
+          <w:tcPr>
             <w:tcBorders>
               <w:top w:val="single" w:color="C7C7C7" w:sz="4"/>
               <w:left w:val="nil" w:color="FFFFFF" w:sz="0"/>
@@ -955,13 +1090,12 @@
                 <w:sz w:val="20"/>
                 <w:szCs w:val="20"/>
               </w:rPr>
-              <w:t xml:space="preserve"/>
-            </w:r>
-          </w:p>
-        </w:tc>
-        <w:tc>
-          <w:tcPr>
-            <w:tcW w:type="dxa" w:w="1600"/>
+              <w:t xml:space="preserve">{$a.assigned_to}</w:t>
+            </w:r>
+          </w:p>
+        </w:tc>
+        <w:tc>
+          <w:tcPr>
             <w:tcBorders>
               <w:top w:val="single" w:color="C7C7C7" w:sz="4"/>
               <w:left w:val="nil" w:color="FFFFFF" w:sz="0"/>
@@ -987,50 +1121,17 @@
                 <w:sz w:val="20"/>
                 <w:szCs w:val="20"/>
               </w:rPr>
-              <w:t xml:space="preserve"/>
-            </w:r>
-          </w:p>
-        </w:tc>
-        <w:tc>
-          <w:tcPr>
-            <w:tcW w:type="dxa" w:w="1600"/>
-            <w:tcBorders>
-              <w:top w:val="single" w:color="C7C7C7" w:sz="4"/>
-              <w:left w:val="nil" w:color="FFFFFF" w:sz="0"/>
-              <w:bottom w:val="single" w:color="C7C7C7" w:sz="4"/>
-              <w:right w:val="nil" w:color="FFFFFF" w:sz="0"/>
-            </w:tcBorders>
-            <w:tcMar>
-              <w:top w:type="dxa" w:w="115"/>
-              <w:left w:type="dxa" w:w="115"/>
-              <w:bottom w:type="dxa" w:w="115"/>
-              <w:right w:type="dxa" w:w="115"/>
-            </w:tcMar>
-            <w:vAlign w:val="center"/>
-          </w:tcPr>
-          <w:p>
-            <w:pPr>
-              <w:spacing w:after="0" w:line="340"/>
-            </w:pPr>
-            <w:r>
-              <w:rPr>
-                <w:rFonts w:ascii="Arial" w:cs="Arial" w:eastAsia="Arial" w:hAnsi="Arial"/>
-                <w:color w:val="1D2021"/>
-                <w:sz w:val="20"/>
-                <w:szCs w:val="20"/>
-              </w:rPr>
-              <w:t xml:space="preserve"/>
+              <w:t xml:space="preserve">{$a.due_date}</w:t>
             </w:r>
           </w:p>
         </w:tc>
       </w:tr>
       <w:tr>
         <w:trPr>
-          <w:trHeight w:val="500" w:hRule="atLeast"/>
+          <w:trHeight w:val="0" w:hRule="atLeast"/>
         </w:trPr>
         <w:tc>
           <w:tcPr>
-            <w:tcW w:type="dxa" w:w="1200"/>
             <w:tcBorders>
               <w:top w:val="single" w:color="C7C7C7" w:sz="4"/>
               <w:left w:val="nil" w:color="FFFFFF" w:sz="0"/>
@@ -1053,214 +1154,68 @@
               <w:rPr>
                 <w:rFonts w:ascii="Arial" w:cs="Arial" w:eastAsia="Arial" w:hAnsi="Arial"/>
                 <w:color w:val="1D2021"/>
-                <w:sz w:val="20"/>
-                <w:szCs w:val="20"/>
-              </w:rPr>
-              <w:t xml:space="preserve">{$a.item_id}</w:t>
-            </w:r>
-          </w:p>
-        </w:tc>
-        <w:tc>
-          <w:tcPr>
-            <w:tcW w:type="dxa" w:w="4070"/>
-            <w:tcBorders>
-              <w:top w:val="single" w:color="C7C7C7" w:sz="4"/>
-              <w:left w:val="nil" w:color="FFFFFF" w:sz="0"/>
-              <w:bottom w:val="single" w:color="C7C7C7" w:sz="4"/>
-              <w:right w:val="nil" w:color="FFFFFF" w:sz="0"/>
-            </w:tcBorders>
-            <w:tcMar>
-              <w:top w:type="dxa" w:w="115"/>
-              <w:left w:type="dxa" w:w="115"/>
-              <w:bottom w:type="dxa" w:w="115"/>
-              <w:right w:type="dxa" w:w="115"/>
-            </w:tcMar>
-            <w:vAlign w:val="center"/>
-          </w:tcPr>
-          <w:p>
-            <w:pPr>
-              <w:spacing w:after="0" w:line="340"/>
-            </w:pPr>
-            <w:r>
-              <w:rPr>
-                <w:rFonts w:ascii="Arial" w:cs="Arial" w:eastAsia="Arial" w:hAnsi="Arial"/>
-                <w:color w:val="1D2021"/>
-                <w:sz w:val="20"/>
-                <w:szCs w:val="20"/>
-              </w:rPr>
-              <w:t xml:space="preserve">{$a.description}</w:t>
-            </w:r>
-          </w:p>
-        </w:tc>
-        <w:tc>
-          <w:tcPr>
-            <w:tcW w:type="dxa" w:w="1600"/>
-            <w:tcBorders>
-              <w:top w:val="single" w:color="C7C7C7" w:sz="4"/>
-              <w:left w:val="nil" w:color="FFFFFF" w:sz="0"/>
-              <w:bottom w:val="single" w:color="C7C7C7" w:sz="4"/>
-              <w:right w:val="nil" w:color="FFFFFF" w:sz="0"/>
-            </w:tcBorders>
-            <w:tcMar>
-              <w:top w:type="dxa" w:w="115"/>
-              <w:left w:type="dxa" w:w="115"/>
-              <w:bottom w:type="dxa" w:w="115"/>
-              <w:right w:type="dxa" w:w="115"/>
-            </w:tcMar>
-            <w:vAlign w:val="center"/>
-          </w:tcPr>
-          <w:p>
-            <w:pPr>
-              <w:spacing w:after="0" w:line="340"/>
-            </w:pPr>
-            <w:r>
-              <w:rPr>
-                <w:rFonts w:ascii="Arial" w:cs="Arial" w:eastAsia="Arial" w:hAnsi="Arial"/>
-                <w:color w:val="1D2021"/>
-                <w:sz w:val="20"/>
-                <w:szCs w:val="20"/>
-              </w:rPr>
-              <w:t xml:space="preserve">{$a.status}</w:t>
-            </w:r>
-          </w:p>
-        </w:tc>
-        <w:tc>
-          <w:tcPr>
-            <w:tcW w:type="dxa" w:w="1600"/>
-            <w:tcBorders>
-              <w:top w:val="single" w:color="C7C7C7" w:sz="4"/>
-              <w:left w:val="nil" w:color="FFFFFF" w:sz="0"/>
-              <w:bottom w:val="single" w:color="C7C7C7" w:sz="4"/>
-              <w:right w:val="nil" w:color="FFFFFF" w:sz="0"/>
-            </w:tcBorders>
-            <w:tcMar>
-              <w:top w:type="dxa" w:w="115"/>
-              <w:left w:type="dxa" w:w="115"/>
-              <w:bottom w:type="dxa" w:w="115"/>
-              <w:right w:type="dxa" w:w="115"/>
-            </w:tcMar>
-            <w:vAlign w:val="center"/>
-          </w:tcPr>
-          <w:p>
-            <w:pPr>
-              <w:spacing w:after="0" w:line="340"/>
-            </w:pPr>
-            <w:r>
-              <w:rPr>
-                <w:rFonts w:ascii="Arial" w:cs="Arial" w:eastAsia="Arial" w:hAnsi="Arial"/>
-                <w:color w:val="1D2021"/>
-                <w:sz w:val="20"/>
-                <w:szCs w:val="20"/>
-              </w:rPr>
-              <w:t xml:space="preserve">{$a.assigned_to}</w:t>
-            </w:r>
-          </w:p>
-        </w:tc>
-        <w:tc>
-          <w:tcPr>
-            <w:tcW w:type="dxa" w:w="1600"/>
-            <w:tcBorders>
-              <w:top w:val="single" w:color="C7C7C7" w:sz="4"/>
-              <w:left w:val="nil" w:color="FFFFFF" w:sz="0"/>
-              <w:bottom w:val="single" w:color="C7C7C7" w:sz="4"/>
-              <w:right w:val="nil" w:color="FFFFFF" w:sz="0"/>
-            </w:tcBorders>
-            <w:tcMar>
-              <w:top w:type="dxa" w:w="115"/>
-              <w:left w:type="dxa" w:w="115"/>
-              <w:bottom w:type="dxa" w:w="115"/>
-              <w:right w:type="dxa" w:w="115"/>
-            </w:tcMar>
-            <w:vAlign w:val="center"/>
-          </w:tcPr>
-          <w:p>
-            <w:pPr>
-              <w:spacing w:after="0" w:line="340"/>
-            </w:pPr>
-            <w:r>
-              <w:rPr>
-                <w:rFonts w:ascii="Arial" w:cs="Arial" w:eastAsia="Arial" w:hAnsi="Arial"/>
-                <w:color w:val="1D2021"/>
-                <w:sz w:val="20"/>
-                <w:szCs w:val="20"/>
-              </w:rPr>
-              <w:t xml:space="preserve">{$a.due_date}</w:t>
-            </w:r>
-          </w:p>
-        </w:tc>
-      </w:tr>
-      <w:tr>
-        <w:trPr>
-          <w:trHeight w:val="500" w:hRule="atLeast"/>
-        </w:trPr>
-        <w:tc>
-          <w:tcPr>
-            <w:tcW w:type="dxa" w:w="1200"/>
-            <w:tcBorders>
-              <w:top w:val="single" w:color="C7C7C7" w:sz="4"/>
-              <w:left w:val="nil" w:color="FFFFFF" w:sz="0"/>
-              <w:bottom w:val="single" w:color="C7C7C7" w:sz="4"/>
-              <w:right w:val="nil" w:color="FFFFFF" w:sz="0"/>
-            </w:tcBorders>
-            <w:tcMar>
-              <w:top w:type="dxa" w:w="115"/>
-              <w:left w:type="dxa" w:w="115"/>
-              <w:bottom w:type="dxa" w:w="115"/>
-              <w:right w:type="dxa" w:w="115"/>
-            </w:tcMar>
-            <w:vAlign w:val="center"/>
-          </w:tcPr>
-          <w:p>
-            <w:pPr>
-              <w:spacing w:after="0" w:line="340"/>
-            </w:pPr>
-            <w:r>
-              <w:rPr>
-                <w:rFonts w:ascii="Arial" w:cs="Arial" w:eastAsia="Arial" w:hAnsi="Arial"/>
-                <w:color w:val="1D2021"/>
-                <w:sz w:val="20"/>
-                <w:szCs w:val="20"/>
+                <w:sz w:val="2"/>
+                <w:szCs w:val="2"/>
+              </w:rPr>
+              <w:t xml:space="preserve">{END-FOR a}</w:t>
+            </w:r>
+          </w:p>
+        </w:tc>
+        <w:tc>
+          <w:tcPr>
+            <w:tcBorders>
+              <w:top w:val="single" w:color="C7C7C7" w:sz="4"/>
+              <w:left w:val="nil" w:color="FFFFFF" w:sz="0"/>
+              <w:bottom w:val="single" w:color="C7C7C7" w:sz="4"/>
+              <w:right w:val="nil" w:color="FFFFFF" w:sz="0"/>
+            </w:tcBorders>
+            <w:tcMar>
+              <w:top w:type="dxa" w:w="115"/>
+              <w:left w:type="dxa" w:w="115"/>
+              <w:bottom w:type="dxa" w:w="115"/>
+              <w:right w:type="dxa" w:w="115"/>
+            </w:tcMar>
+            <w:vAlign w:val="center"/>
+          </w:tcPr>
+          <w:p>
+            <w:pPr>
+              <w:spacing w:after="0" w:line="340"/>
+            </w:pPr>
+            <w:r>
+              <w:rPr>
+                <w:rFonts w:ascii="Arial" w:cs="Arial" w:eastAsia="Arial" w:hAnsi="Arial"/>
+                <w:sz w:val="2"/>
+                <w:szCs w:val="2"/>
               </w:rPr>
               <w:t xml:space="preserve"/>
             </w:r>
-            <w:r>
-              <w:rPr>
-                <w:rFonts w:ascii="Arial" w:cs="Arial" w:eastAsia="Arial" w:hAnsi="Arial"/>
-                <w:color w:val="1D2021"/>
-                <w:sz w:val="2"/>
-                <w:szCs w:val="2"/>
-              </w:rPr>
-              <w:t xml:space="preserve">{END-FOR a}</w:t>
-            </w:r>
-          </w:p>
-        </w:tc>
-        <w:tc>
-          <w:tcPr>
-            <w:tcW w:type="dxa" w:w="4070"/>
-            <w:tcBorders>
-              <w:top w:val="single" w:color="C7C7C7" w:sz="4"/>
-              <w:left w:val="nil" w:color="FFFFFF" w:sz="0"/>
-              <w:bottom w:val="single" w:color="C7C7C7" w:sz="4"/>
-              <w:right w:val="nil" w:color="FFFFFF" w:sz="0"/>
-            </w:tcBorders>
-            <w:tcMar>
-              <w:top w:type="dxa" w:w="115"/>
-              <w:left w:type="dxa" w:w="115"/>
-              <w:bottom w:type="dxa" w:w="115"/>
-              <w:right w:type="dxa" w:w="115"/>
-            </w:tcMar>
-            <w:vAlign w:val="center"/>
-          </w:tcPr>
-          <w:p>
-            <w:pPr>
-              <w:spacing w:after="0" w:line="340"/>
-            </w:pPr>
-            <w:r>
-              <w:rPr>
-                <w:rFonts w:ascii="Arial" w:cs="Arial" w:eastAsia="Arial" w:hAnsi="Arial"/>
-                <w:color w:val="1D2021"/>
-                <w:sz w:val="20"/>
-                <w:szCs w:val="20"/>
+          </w:p>
+        </w:tc>
+        <w:tc>
+          <w:tcPr>
+            <w:tcBorders>
+              <w:top w:val="single" w:color="C7C7C7" w:sz="4"/>
+              <w:left w:val="nil" w:color="FFFFFF" w:sz="0"/>
+              <w:bottom w:val="single" w:color="C7C7C7" w:sz="4"/>
+              <w:right w:val="nil" w:color="FFFFFF" w:sz="0"/>
+            </w:tcBorders>
+            <w:tcMar>
+              <w:top w:type="dxa" w:w="115"/>
+              <w:left w:type="dxa" w:w="115"/>
+              <w:bottom w:type="dxa" w:w="115"/>
+              <w:right w:type="dxa" w:w="115"/>
+            </w:tcMar>
+            <w:vAlign w:val="center"/>
+          </w:tcPr>
+          <w:p>
+            <w:pPr>
+              <w:spacing w:after="0" w:line="340"/>
+            </w:pPr>
+            <w:r>
+              <w:rPr>
+                <w:rFonts w:ascii="Arial" w:cs="Arial" w:eastAsia="Arial" w:hAnsi="Arial"/>
+                <w:sz w:val="2"/>
+                <w:szCs w:val="2"/>
               </w:rPr>
               <w:t xml:space="preserve"/>
             </w:r>
@@ -1268,31 +1223,29 @@
         </w:tc>
         <w:tc>
           <w:tcPr>
-            <w:tcW w:type="dxa" w:w="1600"/>
-            <w:tcBorders>
-              <w:top w:val="single" w:color="C7C7C7" w:sz="4"/>
-              <w:left w:val="nil" w:color="FFFFFF" w:sz="0"/>
-              <w:bottom w:val="single" w:color="C7C7C7" w:sz="4"/>
-              <w:right w:val="nil" w:color="FFFFFF" w:sz="0"/>
-            </w:tcBorders>
-            <w:tcMar>
-              <w:top w:type="dxa" w:w="115"/>
-              <w:left w:type="dxa" w:w="115"/>
-              <w:bottom w:type="dxa" w:w="115"/>
-              <w:right w:type="dxa" w:w="115"/>
-            </w:tcMar>
-            <w:vAlign w:val="center"/>
-          </w:tcPr>
-          <w:p>
-            <w:pPr>
-              <w:spacing w:after="0" w:line="340"/>
-            </w:pPr>
-            <w:r>
-              <w:rPr>
-                <w:rFonts w:ascii="Arial" w:cs="Arial" w:eastAsia="Arial" w:hAnsi="Arial"/>
-                <w:color w:val="1D2021"/>
-                <w:sz w:val="20"/>
-                <w:szCs w:val="20"/>
+            <w:tcBorders>
+              <w:top w:val="single" w:color="C7C7C7" w:sz="4"/>
+              <w:left w:val="nil" w:color="FFFFFF" w:sz="0"/>
+              <w:bottom w:val="single" w:color="C7C7C7" w:sz="4"/>
+              <w:right w:val="nil" w:color="FFFFFF" w:sz="0"/>
+            </w:tcBorders>
+            <w:tcMar>
+              <w:top w:type="dxa" w:w="115"/>
+              <w:left w:type="dxa" w:w="115"/>
+              <w:bottom w:type="dxa" w:w="115"/>
+              <w:right w:type="dxa" w:w="115"/>
+            </w:tcMar>
+            <w:vAlign w:val="center"/>
+          </w:tcPr>
+          <w:p>
+            <w:pPr>
+              <w:spacing w:after="0" w:line="340"/>
+            </w:pPr>
+            <w:r>
+              <w:rPr>
+                <w:rFonts w:ascii="Arial" w:cs="Arial" w:eastAsia="Arial" w:hAnsi="Arial"/>
+                <w:sz w:val="2"/>
+                <w:szCs w:val="2"/>
               </w:rPr>
               <w:t xml:space="preserve"/>
             </w:r>
@@ -1300,63 +1253,29 @@
         </w:tc>
         <w:tc>
           <w:tcPr>
-            <w:tcW w:type="dxa" w:w="1600"/>
-            <w:tcBorders>
-              <w:top w:val="single" w:color="C7C7C7" w:sz="4"/>
-              <w:left w:val="nil" w:color="FFFFFF" w:sz="0"/>
-              <w:bottom w:val="single" w:color="C7C7C7" w:sz="4"/>
-              <w:right w:val="nil" w:color="FFFFFF" w:sz="0"/>
-            </w:tcBorders>
-            <w:tcMar>
-              <w:top w:type="dxa" w:w="115"/>
-              <w:left w:type="dxa" w:w="115"/>
-              <w:bottom w:type="dxa" w:w="115"/>
-              <w:right w:type="dxa" w:w="115"/>
-            </w:tcMar>
-            <w:vAlign w:val="center"/>
-          </w:tcPr>
-          <w:p>
-            <w:pPr>
-              <w:spacing w:after="0" w:line="340"/>
-            </w:pPr>
-            <w:r>
-              <w:rPr>
-                <w:rFonts w:ascii="Arial" w:cs="Arial" w:eastAsia="Arial" w:hAnsi="Arial"/>
-                <w:color w:val="1D2021"/>
-                <w:sz w:val="20"/>
-                <w:szCs w:val="20"/>
-              </w:rPr>
-              <w:t xml:space="preserve"/>
-            </w:r>
-          </w:p>
-        </w:tc>
-        <w:tc>
-          <w:tcPr>
-            <w:tcW w:type="dxa" w:w="1600"/>
-            <w:tcBorders>
-              <w:top w:val="single" w:color="C7C7C7" w:sz="4"/>
-              <w:left w:val="nil" w:color="FFFFFF" w:sz="0"/>
-              <w:bottom w:val="single" w:color="C7C7C7" w:sz="4"/>
-              <w:right w:val="nil" w:color="FFFFFF" w:sz="0"/>
-            </w:tcBorders>
-            <w:tcMar>
-              <w:top w:type="dxa" w:w="115"/>
-              <w:left w:type="dxa" w:w="115"/>
-              <w:bottom w:type="dxa" w:w="115"/>
-              <w:right w:type="dxa" w:w="115"/>
-            </w:tcMar>
-            <w:vAlign w:val="center"/>
-          </w:tcPr>
-          <w:p>
-            <w:pPr>
-              <w:spacing w:after="0" w:line="340"/>
-            </w:pPr>
-            <w:r>
-              <w:rPr>
-                <w:rFonts w:ascii="Arial" w:cs="Arial" w:eastAsia="Arial" w:hAnsi="Arial"/>
-                <w:color w:val="1D2021"/>
-                <w:sz w:val="20"/>
-                <w:szCs w:val="20"/>
+            <w:tcBorders>
+              <w:top w:val="single" w:color="C7C7C7" w:sz="4"/>
+              <w:left w:val="nil" w:color="FFFFFF" w:sz="0"/>
+              <w:bottom w:val="single" w:color="C7C7C7" w:sz="4"/>
+              <w:right w:val="nil" w:color="FFFFFF" w:sz="0"/>
+            </w:tcBorders>
+            <w:tcMar>
+              <w:top w:type="dxa" w:w="115"/>
+              <w:left w:type="dxa" w:w="115"/>
+              <w:bottom w:type="dxa" w:w="115"/>
+              <w:right w:type="dxa" w:w="115"/>
+            </w:tcMar>
+            <w:vAlign w:val="center"/>
+          </w:tcPr>
+          <w:p>
+            <w:pPr>
+              <w:spacing w:after="0" w:line="340"/>
+            </w:pPr>
+            <w:r>
+              <w:rPr>
+                <w:rFonts w:ascii="Arial" w:cs="Arial" w:eastAsia="Arial" w:hAnsi="Arial"/>
+                <w:sz w:val="2"/>
+                <w:szCs w:val="2"/>
               </w:rPr>
               <w:t xml:space="preserve"/>
             </w:r>
@@ -1364,6 +1283,11 @@
         </w:tc>
       </w:tr>
     </w:tbl>
+    <w:p>
+      <w:pPr>
+        <w:spacing w:before="200" w:after="0"/>
+      </w:pPr>
+    </w:p>
     <w:p>
       <w:pPr>
         <w:spacing w:before="0" w:after="240" w:line="340" w:beforeAutospacing="false" w:afterAutospacing="false"/>
@@ -1396,9 +1320,9 @@
       </w:tblPr>
       <w:tblGrid>
         <w:gridCol w:w="1200"/>
-        <w:gridCol w:w="4570"/>
-        <w:gridCol w:w="1600"/>
-        <w:gridCol w:w="2700"/>
+        <w:gridCol w:w="3870"/>
+        <w:gridCol w:w="1500"/>
+        <w:gridCol w:w="3500"/>
       </w:tblGrid>
       <w:tr>
         <w:trPr>
@@ -1407,7 +1331,6 @@
         </w:trPr>
         <w:tc>
           <w:tcPr>
-            <w:tcW w:type="dxa" w:w="1200"/>
             <w:tcBorders>
               <w:top w:val="single" w:color="C7C7C7" w:sz="4"/>
               <w:left w:val="nil" w:color="FFFFFF" w:sz="0"/>
@@ -1442,7 +1365,6 @@
         </w:tc>
         <w:tc>
           <w:tcPr>
-            <w:tcW w:type="dxa" w:w="4570"/>
             <w:tcBorders>
               <w:top w:val="single" w:color="C7C7C7" w:sz="4"/>
               <w:left w:val="nil" w:color="FFFFFF" w:sz="0"/>
@@ -1477,7 +1399,6 @@
         </w:tc>
         <w:tc>
           <w:tcPr>
-            <w:tcW w:type="dxa" w:w="1600"/>
             <w:tcBorders>
               <w:top w:val="single" w:color="C7C7C7" w:sz="4"/>
               <w:left w:val="nil" w:color="FFFFFF" w:sz="0"/>
@@ -1512,7 +1433,6 @@
         </w:tc>
         <w:tc>
           <w:tcPr>
-            <w:tcW w:type="dxa" w:w="2700"/>
             <w:tcBorders>
               <w:top w:val="single" w:color="C7C7C7" w:sz="4"/>
               <w:left w:val="nil" w:color="FFFFFF" w:sz="0"/>
@@ -1542,6 +1462,132 @@
                 <w:szCs w:val="20"/>
               </w:rPr>
               <w:t xml:space="preserve">Summary</w:t>
+            </w:r>
+          </w:p>
+        </w:tc>
+      </w:tr>
+      <w:tr>
+        <w:trPr>
+          <w:trHeight w:val="0" w:hRule="atLeast"/>
+        </w:trPr>
+        <w:tc>
+          <w:tcPr>
+            <w:tcBorders>
+              <w:top w:val="single" w:color="C7C7C7" w:sz="4"/>
+              <w:left w:val="nil" w:color="FFFFFF" w:sz="0"/>
+              <w:bottom w:val="single" w:color="C7C7C7" w:sz="4"/>
+              <w:right w:val="nil" w:color="FFFFFF" w:sz="0"/>
+            </w:tcBorders>
+            <w:tcMar>
+              <w:top w:type="dxa" w:w="115"/>
+              <w:left w:type="dxa" w:w="115"/>
+              <w:bottom w:type="dxa" w:w="115"/>
+              <w:right w:type="dxa" w:w="115"/>
+            </w:tcMar>
+            <w:vAlign w:val="center"/>
+          </w:tcPr>
+          <w:p>
+            <w:pPr>
+              <w:spacing w:after="0" w:line="340"/>
+            </w:pPr>
+            <w:r>
+              <w:rPr>
+                <w:rFonts w:ascii="Arial" w:cs="Arial" w:eastAsia="Arial" w:hAnsi="Arial"/>
+                <w:color w:val="1D2021"/>
+                <w:sz w:val="2"/>
+                <w:szCs w:val="2"/>
+              </w:rPr>
+              <w:t xml:space="preserve">{FOR i IN open_issues}</w:t>
+            </w:r>
+          </w:p>
+        </w:tc>
+        <w:tc>
+          <w:tcPr>
+            <w:tcBorders>
+              <w:top w:val="single" w:color="C7C7C7" w:sz="4"/>
+              <w:left w:val="nil" w:color="FFFFFF" w:sz="0"/>
+              <w:bottom w:val="single" w:color="C7C7C7" w:sz="4"/>
+              <w:right w:val="nil" w:color="FFFFFF" w:sz="0"/>
+            </w:tcBorders>
+            <w:tcMar>
+              <w:top w:type="dxa" w:w="115"/>
+              <w:left w:type="dxa" w:w="115"/>
+              <w:bottom w:type="dxa" w:w="115"/>
+              <w:right w:type="dxa" w:w="115"/>
+            </w:tcMar>
+            <w:vAlign w:val="center"/>
+          </w:tcPr>
+          <w:p>
+            <w:pPr>
+              <w:spacing w:after="0" w:line="340"/>
+            </w:pPr>
+            <w:r>
+              <w:rPr>
+                <w:rFonts w:ascii="Arial" w:cs="Arial" w:eastAsia="Arial" w:hAnsi="Arial"/>
+                <w:sz w:val="2"/>
+                <w:szCs w:val="2"/>
+              </w:rPr>
+              <w:t xml:space="preserve"/>
+            </w:r>
+          </w:p>
+        </w:tc>
+        <w:tc>
+          <w:tcPr>
+            <w:tcBorders>
+              <w:top w:val="single" w:color="C7C7C7" w:sz="4"/>
+              <w:left w:val="nil" w:color="FFFFFF" w:sz="0"/>
+              <w:bottom w:val="single" w:color="C7C7C7" w:sz="4"/>
+              <w:right w:val="nil" w:color="FFFFFF" w:sz="0"/>
+            </w:tcBorders>
+            <w:tcMar>
+              <w:top w:type="dxa" w:w="115"/>
+              <w:left w:type="dxa" w:w="115"/>
+              <w:bottom w:type="dxa" w:w="115"/>
+              <w:right w:type="dxa" w:w="115"/>
+            </w:tcMar>
+            <w:vAlign w:val="center"/>
+          </w:tcPr>
+          <w:p>
+            <w:pPr>
+              <w:spacing w:after="0" w:line="340"/>
+            </w:pPr>
+            <w:r>
+              <w:rPr>
+                <w:rFonts w:ascii="Arial" w:cs="Arial" w:eastAsia="Arial" w:hAnsi="Arial"/>
+                <w:sz w:val="2"/>
+                <w:szCs w:val="2"/>
+              </w:rPr>
+              <w:t xml:space="preserve"/>
+            </w:r>
+          </w:p>
+        </w:tc>
+        <w:tc>
+          <w:tcPr>
+            <w:tcBorders>
+              <w:top w:val="single" w:color="C7C7C7" w:sz="4"/>
+              <w:left w:val="nil" w:color="FFFFFF" w:sz="0"/>
+              <w:bottom w:val="single" w:color="C7C7C7" w:sz="4"/>
+              <w:right w:val="nil" w:color="FFFFFF" w:sz="0"/>
+            </w:tcBorders>
+            <w:tcMar>
+              <w:top w:type="dxa" w:w="115"/>
+              <w:left w:type="dxa" w:w="115"/>
+              <w:bottom w:type="dxa" w:w="115"/>
+              <w:right w:type="dxa" w:w="115"/>
+            </w:tcMar>
+            <w:vAlign w:val="center"/>
+          </w:tcPr>
+          <w:p>
+            <w:pPr>
+              <w:spacing w:after="0" w:line="340"/>
+            </w:pPr>
+            <w:r>
+              <w:rPr>
+                <w:rFonts w:ascii="Arial" w:cs="Arial" w:eastAsia="Arial" w:hAnsi="Arial"/>
+                <w:sz w:val="2"/>
+                <w:szCs w:val="2"/>
+              </w:rPr>
+              <w:t xml:space="preserve"/>
             </w:r>
           </w:p>
         </w:tc>
@@ -1552,7 +1598,6 @@
         </w:trPr>
         <w:tc>
           <w:tcPr>
-            <w:tcW w:type="dxa" w:w="1200"/>
             <w:tcBorders>
               <w:top w:val="single" w:color="C7C7C7" w:sz="4"/>
               <w:left w:val="nil" w:color="FFFFFF" w:sz="0"/>
@@ -1575,11 +1620,33 @@
               <w:rPr>
                 <w:rFonts w:ascii="Arial" w:cs="Arial" w:eastAsia="Arial" w:hAnsi="Arial"/>
                 <w:color w:val="1D2021"/>
-                <w:sz w:val="2"/>
-                <w:szCs w:val="2"/>
-              </w:rPr>
-              <w:t xml:space="preserve">{FOR i IN open_issues}</w:t>
-            </w:r>
+                <w:sz w:val="20"/>
+                <w:szCs w:val="20"/>
+              </w:rPr>
+              <w:t xml:space="preserve">{$i.issue_id}</w:t>
+            </w:r>
+          </w:p>
+        </w:tc>
+        <w:tc>
+          <w:tcPr>
+            <w:tcBorders>
+              <w:top w:val="single" w:color="C7C7C7" w:sz="4"/>
+              <w:left w:val="nil" w:color="FFFFFF" w:sz="0"/>
+              <w:bottom w:val="single" w:color="C7C7C7" w:sz="4"/>
+              <w:right w:val="nil" w:color="FFFFFF" w:sz="0"/>
+            </w:tcBorders>
+            <w:tcMar>
+              <w:top w:type="dxa" w:w="115"/>
+              <w:left w:type="dxa" w:w="115"/>
+              <w:bottom w:type="dxa" w:w="115"/>
+              <w:right w:type="dxa" w:w="115"/>
+            </w:tcMar>
+            <w:vAlign w:val="center"/>
+          </w:tcPr>
+          <w:p>
+            <w:pPr>
+              <w:spacing w:after="0" w:line="340"/>
+            </w:pPr>
             <w:r>
               <w:rPr>
                 <w:rFonts w:ascii="Arial" w:cs="Arial" w:eastAsia="Arial" w:hAnsi="Arial"/>
@@ -1587,13 +1654,12 @@
                 <w:sz w:val="20"/>
                 <w:szCs w:val="20"/>
               </w:rPr>
-              <w:t xml:space="preserve"/>
-            </w:r>
-          </w:p>
-        </w:tc>
-        <w:tc>
-          <w:tcPr>
-            <w:tcW w:type="dxa" w:w="4570"/>
+              <w:t xml:space="preserve">{$i.title}</w:t>
+            </w:r>
+          </w:p>
+        </w:tc>
+        <w:tc>
+          <w:tcPr>
             <w:tcBorders>
               <w:top w:val="single" w:color="C7C7C7" w:sz="4"/>
               <w:left w:val="nil" w:color="FFFFFF" w:sz="0"/>
@@ -1619,13 +1685,12 @@
                 <w:sz w:val="20"/>
                 <w:szCs w:val="20"/>
               </w:rPr>
-              <w:t xml:space="preserve"/>
-            </w:r>
-          </w:p>
-        </w:tc>
-        <w:tc>
-          <w:tcPr>
-            <w:tcW w:type="dxa" w:w="1600"/>
+              <w:t xml:space="preserve">{$i.status}</w:t>
+            </w:r>
+          </w:p>
+        </w:tc>
+        <w:tc>
+          <w:tcPr>
             <w:tcBorders>
               <w:top w:val="single" w:color="C7C7C7" w:sz="4"/>
               <w:left w:val="nil" w:color="FFFFFF" w:sz="0"/>
@@ -1651,50 +1716,17 @@
                 <w:sz w:val="20"/>
                 <w:szCs w:val="20"/>
               </w:rPr>
-              <w:t xml:space="preserve"/>
-            </w:r>
-          </w:p>
-        </w:tc>
-        <w:tc>
-          <w:tcPr>
-            <w:tcW w:type="dxa" w:w="2700"/>
-            <w:tcBorders>
-              <w:top w:val="single" w:color="C7C7C7" w:sz="4"/>
-              <w:left w:val="nil" w:color="FFFFFF" w:sz="0"/>
-              <w:bottom w:val="single" w:color="C7C7C7" w:sz="4"/>
-              <w:right w:val="nil" w:color="FFFFFF" w:sz="0"/>
-            </w:tcBorders>
-            <w:tcMar>
-              <w:top w:type="dxa" w:w="115"/>
-              <w:left w:type="dxa" w:w="115"/>
-              <w:bottom w:type="dxa" w:w="115"/>
-              <w:right w:type="dxa" w:w="115"/>
-            </w:tcMar>
-            <w:vAlign w:val="center"/>
-          </w:tcPr>
-          <w:p>
-            <w:pPr>
-              <w:spacing w:after="0" w:line="340"/>
-            </w:pPr>
-            <w:r>
-              <w:rPr>
-                <w:rFonts w:ascii="Arial" w:cs="Arial" w:eastAsia="Arial" w:hAnsi="Arial"/>
-                <w:color w:val="1D2021"/>
-                <w:sz w:val="20"/>
-                <w:szCs w:val="20"/>
-              </w:rPr>
-              <w:t xml:space="preserve"/>
+              <w:t xml:space="preserve">{$i.summary}</w:t>
             </w:r>
           </w:p>
         </w:tc>
       </w:tr>
       <w:tr>
         <w:trPr>
-          <w:trHeight w:val="500" w:hRule="atLeast"/>
+          <w:trHeight w:val="0" w:hRule="atLeast"/>
         </w:trPr>
         <w:tc>
           <w:tcPr>
-            <w:tcW w:type="dxa" w:w="1200"/>
             <w:tcBorders>
               <w:top w:val="single" w:color="C7C7C7" w:sz="4"/>
               <w:left w:val="nil" w:color="FFFFFF" w:sz="0"/>
@@ -1717,182 +1749,68 @@
               <w:rPr>
                 <w:rFonts w:ascii="Arial" w:cs="Arial" w:eastAsia="Arial" w:hAnsi="Arial"/>
                 <w:color w:val="1D2021"/>
-                <w:sz w:val="20"/>
-                <w:szCs w:val="20"/>
-              </w:rPr>
-              <w:t xml:space="preserve">{$i.issue_id}</w:t>
-            </w:r>
-          </w:p>
-        </w:tc>
-        <w:tc>
-          <w:tcPr>
-            <w:tcW w:type="dxa" w:w="4570"/>
-            <w:tcBorders>
-              <w:top w:val="single" w:color="C7C7C7" w:sz="4"/>
-              <w:left w:val="nil" w:color="FFFFFF" w:sz="0"/>
-              <w:bottom w:val="single" w:color="C7C7C7" w:sz="4"/>
-              <w:right w:val="nil" w:color="FFFFFF" w:sz="0"/>
-            </w:tcBorders>
-            <w:tcMar>
-              <w:top w:type="dxa" w:w="115"/>
-              <w:left w:type="dxa" w:w="115"/>
-              <w:bottom w:type="dxa" w:w="115"/>
-              <w:right w:type="dxa" w:w="115"/>
-            </w:tcMar>
-            <w:vAlign w:val="center"/>
-          </w:tcPr>
-          <w:p>
-            <w:pPr>
-              <w:spacing w:after="0" w:line="340"/>
-            </w:pPr>
-            <w:r>
-              <w:rPr>
-                <w:rFonts w:ascii="Arial" w:cs="Arial" w:eastAsia="Arial" w:hAnsi="Arial"/>
-                <w:color w:val="1D2021"/>
-                <w:sz w:val="20"/>
-                <w:szCs w:val="20"/>
-              </w:rPr>
-              <w:t xml:space="preserve">{$i.title}</w:t>
-            </w:r>
-          </w:p>
-        </w:tc>
-        <w:tc>
-          <w:tcPr>
-            <w:tcW w:type="dxa" w:w="1600"/>
-            <w:tcBorders>
-              <w:top w:val="single" w:color="C7C7C7" w:sz="4"/>
-              <w:left w:val="nil" w:color="FFFFFF" w:sz="0"/>
-              <w:bottom w:val="single" w:color="C7C7C7" w:sz="4"/>
-              <w:right w:val="nil" w:color="FFFFFF" w:sz="0"/>
-            </w:tcBorders>
-            <w:tcMar>
-              <w:top w:type="dxa" w:w="115"/>
-              <w:left w:type="dxa" w:w="115"/>
-              <w:bottom w:type="dxa" w:w="115"/>
-              <w:right w:type="dxa" w:w="115"/>
-            </w:tcMar>
-            <w:vAlign w:val="center"/>
-          </w:tcPr>
-          <w:p>
-            <w:pPr>
-              <w:spacing w:after="0" w:line="340"/>
-            </w:pPr>
-            <w:r>
-              <w:rPr>
-                <w:rFonts w:ascii="Arial" w:cs="Arial" w:eastAsia="Arial" w:hAnsi="Arial"/>
-                <w:color w:val="1D2021"/>
-                <w:sz w:val="20"/>
-                <w:szCs w:val="20"/>
-              </w:rPr>
-              <w:t xml:space="preserve">{$i.status}</w:t>
-            </w:r>
-          </w:p>
-        </w:tc>
-        <w:tc>
-          <w:tcPr>
-            <w:tcW w:type="dxa" w:w="2700"/>
-            <w:tcBorders>
-              <w:top w:val="single" w:color="C7C7C7" w:sz="4"/>
-              <w:left w:val="nil" w:color="FFFFFF" w:sz="0"/>
-              <w:bottom w:val="single" w:color="C7C7C7" w:sz="4"/>
-              <w:right w:val="nil" w:color="FFFFFF" w:sz="0"/>
-            </w:tcBorders>
-            <w:tcMar>
-              <w:top w:type="dxa" w:w="115"/>
-              <w:left w:type="dxa" w:w="115"/>
-              <w:bottom w:type="dxa" w:w="115"/>
-              <w:right w:type="dxa" w:w="115"/>
-            </w:tcMar>
-            <w:vAlign w:val="center"/>
-          </w:tcPr>
-          <w:p>
-            <w:pPr>
-              <w:spacing w:after="0" w:line="340"/>
-            </w:pPr>
-            <w:r>
-              <w:rPr>
-                <w:rFonts w:ascii="Arial" w:cs="Arial" w:eastAsia="Arial" w:hAnsi="Arial"/>
-                <w:color w:val="1D2021"/>
-                <w:sz w:val="20"/>
-                <w:szCs w:val="20"/>
-              </w:rPr>
-              <w:t xml:space="preserve">{$i.summary}</w:t>
-            </w:r>
-          </w:p>
-        </w:tc>
-      </w:tr>
-      <w:tr>
-        <w:trPr>
-          <w:trHeight w:val="500" w:hRule="atLeast"/>
-        </w:trPr>
-        <w:tc>
-          <w:tcPr>
-            <w:tcW w:type="dxa" w:w="1200"/>
-            <w:tcBorders>
-              <w:top w:val="single" w:color="C7C7C7" w:sz="4"/>
-              <w:left w:val="nil" w:color="FFFFFF" w:sz="0"/>
-              <w:bottom w:val="single" w:color="C7C7C7" w:sz="4"/>
-              <w:right w:val="nil" w:color="FFFFFF" w:sz="0"/>
-            </w:tcBorders>
-            <w:tcMar>
-              <w:top w:type="dxa" w:w="115"/>
-              <w:left w:type="dxa" w:w="115"/>
-              <w:bottom w:type="dxa" w:w="115"/>
-              <w:right w:type="dxa" w:w="115"/>
-            </w:tcMar>
-            <w:vAlign w:val="center"/>
-          </w:tcPr>
-          <w:p>
-            <w:pPr>
-              <w:spacing w:after="0" w:line="340"/>
-            </w:pPr>
-            <w:r>
-              <w:rPr>
-                <w:rFonts w:ascii="Arial" w:cs="Arial" w:eastAsia="Arial" w:hAnsi="Arial"/>
-                <w:color w:val="1D2021"/>
-                <w:sz w:val="20"/>
-                <w:szCs w:val="20"/>
+                <w:sz w:val="2"/>
+                <w:szCs w:val="2"/>
+              </w:rPr>
+              <w:t xml:space="preserve">{END-FOR i}</w:t>
+            </w:r>
+          </w:p>
+        </w:tc>
+        <w:tc>
+          <w:tcPr>
+            <w:tcBorders>
+              <w:top w:val="single" w:color="C7C7C7" w:sz="4"/>
+              <w:left w:val="nil" w:color="FFFFFF" w:sz="0"/>
+              <w:bottom w:val="single" w:color="C7C7C7" w:sz="4"/>
+              <w:right w:val="nil" w:color="FFFFFF" w:sz="0"/>
+            </w:tcBorders>
+            <w:tcMar>
+              <w:top w:type="dxa" w:w="115"/>
+              <w:left w:type="dxa" w:w="115"/>
+              <w:bottom w:type="dxa" w:w="115"/>
+              <w:right w:type="dxa" w:w="115"/>
+            </w:tcMar>
+            <w:vAlign w:val="center"/>
+          </w:tcPr>
+          <w:p>
+            <w:pPr>
+              <w:spacing w:after="0" w:line="340"/>
+            </w:pPr>
+            <w:r>
+              <w:rPr>
+                <w:rFonts w:ascii="Arial" w:cs="Arial" w:eastAsia="Arial" w:hAnsi="Arial"/>
+                <w:sz w:val="2"/>
+                <w:szCs w:val="2"/>
               </w:rPr>
               <w:t xml:space="preserve"/>
             </w:r>
-            <w:r>
-              <w:rPr>
-                <w:rFonts w:ascii="Arial" w:cs="Arial" w:eastAsia="Arial" w:hAnsi="Arial"/>
-                <w:color w:val="1D2021"/>
-                <w:sz w:val="2"/>
-                <w:szCs w:val="2"/>
-              </w:rPr>
-              <w:t xml:space="preserve">{END-FOR i}</w:t>
-            </w:r>
-          </w:p>
-        </w:tc>
-        <w:tc>
-          <w:tcPr>
-            <w:tcW w:type="dxa" w:w="4570"/>
-            <w:tcBorders>
-              <w:top w:val="single" w:color="C7C7C7" w:sz="4"/>
-              <w:left w:val="nil" w:color="FFFFFF" w:sz="0"/>
-              <w:bottom w:val="single" w:color="C7C7C7" w:sz="4"/>
-              <w:right w:val="nil" w:color="FFFFFF" w:sz="0"/>
-            </w:tcBorders>
-            <w:tcMar>
-              <w:top w:type="dxa" w:w="115"/>
-              <w:left w:type="dxa" w:w="115"/>
-              <w:bottom w:type="dxa" w:w="115"/>
-              <w:right w:type="dxa" w:w="115"/>
-            </w:tcMar>
-            <w:vAlign w:val="center"/>
-          </w:tcPr>
-          <w:p>
-            <w:pPr>
-              <w:spacing w:after="0" w:line="340"/>
-            </w:pPr>
-            <w:r>
-              <w:rPr>
-                <w:rFonts w:ascii="Arial" w:cs="Arial" w:eastAsia="Arial" w:hAnsi="Arial"/>
-                <w:color w:val="1D2021"/>
-                <w:sz w:val="20"/>
-                <w:szCs w:val="20"/>
+          </w:p>
+        </w:tc>
+        <w:tc>
+          <w:tcPr>
+            <w:tcBorders>
+              <w:top w:val="single" w:color="C7C7C7" w:sz="4"/>
+              <w:left w:val="nil" w:color="FFFFFF" w:sz="0"/>
+              <w:bottom w:val="single" w:color="C7C7C7" w:sz="4"/>
+              <w:right w:val="nil" w:color="FFFFFF" w:sz="0"/>
+            </w:tcBorders>
+            <w:tcMar>
+              <w:top w:type="dxa" w:w="115"/>
+              <w:left w:type="dxa" w:w="115"/>
+              <w:bottom w:type="dxa" w:w="115"/>
+              <w:right w:type="dxa" w:w="115"/>
+            </w:tcMar>
+            <w:vAlign w:val="center"/>
+          </w:tcPr>
+          <w:p>
+            <w:pPr>
+              <w:spacing w:after="0" w:line="340"/>
+            </w:pPr>
+            <w:r>
+              <w:rPr>
+                <w:rFonts w:ascii="Arial" w:cs="Arial" w:eastAsia="Arial" w:hAnsi="Arial"/>
+                <w:sz w:val="2"/>
+                <w:szCs w:val="2"/>
               </w:rPr>
               <w:t xml:space="preserve"/>
             </w:r>
@@ -1900,63 +1818,29 @@
         </w:tc>
         <w:tc>
           <w:tcPr>
-            <w:tcW w:type="dxa" w:w="1600"/>
-            <w:tcBorders>
-              <w:top w:val="single" w:color="C7C7C7" w:sz="4"/>
-              <w:left w:val="nil" w:color="FFFFFF" w:sz="0"/>
-              <w:bottom w:val="single" w:color="C7C7C7" w:sz="4"/>
-              <w:right w:val="nil" w:color="FFFFFF" w:sz="0"/>
-            </w:tcBorders>
-            <w:tcMar>
-              <w:top w:type="dxa" w:w="115"/>
-              <w:left w:type="dxa" w:w="115"/>
-              <w:bottom w:type="dxa" w:w="115"/>
-              <w:right w:type="dxa" w:w="115"/>
-            </w:tcMar>
-            <w:vAlign w:val="center"/>
-          </w:tcPr>
-          <w:p>
-            <w:pPr>
-              <w:spacing w:after="0" w:line="340"/>
-            </w:pPr>
-            <w:r>
-              <w:rPr>
-                <w:rFonts w:ascii="Arial" w:cs="Arial" w:eastAsia="Arial" w:hAnsi="Arial"/>
-                <w:color w:val="1D2021"/>
-                <w:sz w:val="20"/>
-                <w:szCs w:val="20"/>
-              </w:rPr>
-              <w:t xml:space="preserve"/>
-            </w:r>
-          </w:p>
-        </w:tc>
-        <w:tc>
-          <w:tcPr>
-            <w:tcW w:type="dxa" w:w="2700"/>
-            <w:tcBorders>
-              <w:top w:val="single" w:color="C7C7C7" w:sz="4"/>
-              <w:left w:val="nil" w:color="FFFFFF" w:sz="0"/>
-              <w:bottom w:val="single" w:color="C7C7C7" w:sz="4"/>
-              <w:right w:val="nil" w:color="FFFFFF" w:sz="0"/>
-            </w:tcBorders>
-            <w:tcMar>
-              <w:top w:type="dxa" w:w="115"/>
-              <w:left w:type="dxa" w:w="115"/>
-              <w:bottom w:type="dxa" w:w="115"/>
-              <w:right w:type="dxa" w:w="115"/>
-            </w:tcMar>
-            <w:vAlign w:val="center"/>
-          </w:tcPr>
-          <w:p>
-            <w:pPr>
-              <w:spacing w:after="0" w:line="340"/>
-            </w:pPr>
-            <w:r>
-              <w:rPr>
-                <w:rFonts w:ascii="Arial" w:cs="Arial" w:eastAsia="Arial" w:hAnsi="Arial"/>
-                <w:color w:val="1D2021"/>
-                <w:sz w:val="20"/>
-                <w:szCs w:val="20"/>
+            <w:tcBorders>
+              <w:top w:val="single" w:color="C7C7C7" w:sz="4"/>
+              <w:left w:val="nil" w:color="FFFFFF" w:sz="0"/>
+              <w:bottom w:val="single" w:color="C7C7C7" w:sz="4"/>
+              <w:right w:val="nil" w:color="FFFFFF" w:sz="0"/>
+            </w:tcBorders>
+            <w:tcMar>
+              <w:top w:type="dxa" w:w="115"/>
+              <w:left w:type="dxa" w:w="115"/>
+              <w:bottom w:type="dxa" w:w="115"/>
+              <w:right w:type="dxa" w:w="115"/>
+            </w:tcMar>
+            <w:vAlign w:val="center"/>
+          </w:tcPr>
+          <w:p>
+            <w:pPr>
+              <w:spacing w:after="0" w:line="340"/>
+            </w:pPr>
+            <w:r>
+              <w:rPr>
+                <w:rFonts w:ascii="Arial" w:cs="Arial" w:eastAsia="Arial" w:hAnsi="Arial"/>
+                <w:sz w:val="2"/>
+                <w:szCs w:val="2"/>
               </w:rPr>
               <w:t xml:space="preserve"/>
             </w:r>

</xml_diff>